<commit_message>
docs: :memo: cambiar braintree a stripe
</commit_message>
<xml_diff>
--- a/wip/semana 3/DICCIONARIO DE LA EDT_v1.1(1).docx
+++ b/wip/semana 3/DICCIONARIO DE LA EDT_v1.1(1).docx
@@ -8259,7 +8259,18 @@
                 <w:szCs w:val="20"/>
                 <w:lang w:val="es-PA"/>
               </w:rPr>
-              <w:t>Implementar servicio para la gestión de pagos con braintree</w:t>
+              <w:t xml:space="preserve">Implementar servicio para la gestión de pagos con </w:t>
+            </w:r>
+            <w:r>
+              <w:rPr>
+                <w:rFonts w:cs="Arial"/>
+                <w:b/>
+                <w:color w:val="0070C0"/>
+                <w:sz w:val="20"/>
+                <w:szCs w:val="20"/>
+                <w:lang w:val="es-PA"/>
+              </w:rPr>
+              <w:t>stripe</w:t>
             </w:r>
             <w:r>
               <w:rPr>
@@ -8300,62 +8311,7 @@
                 <w:szCs w:val="20"/>
                 <w:lang w:val="es-PA"/>
               </w:rPr>
-              <w:t>2</w:t>
-            </w:r>
-            <w:r>
-              <w:rPr>
-                <w:rFonts w:cs="Arial"/>
-                <w:b/>
-                <w:color w:val="0070C0"/>
-                <w:sz w:val="20"/>
-                <w:szCs w:val="20"/>
-                <w:lang w:val="es-PA"/>
-              </w:rPr>
-              <w:t xml:space="preserve"> desarrollador</w:t>
-            </w:r>
-            <w:r>
-              <w:rPr>
-                <w:rFonts w:cs="Arial"/>
-                <w:b/>
-                <w:color w:val="0070C0"/>
-                <w:sz w:val="20"/>
-                <w:szCs w:val="20"/>
-                <w:lang w:val="es-PA"/>
-              </w:rPr>
-              <w:t>es</w:t>
-            </w:r>
-            <w:r>
-              <w:rPr>
-                <w:rFonts w:cs="Arial"/>
-                <w:b/>
-                <w:color w:val="0070C0"/>
-                <w:sz w:val="20"/>
-                <w:szCs w:val="20"/>
-                <w:lang w:val="es-PA"/>
-              </w:rPr>
-              <w:t xml:space="preserve"> </w:t>
-            </w:r>
-            <w:r>
-              <w:rPr>
-                <w:rFonts w:cs="Arial"/>
-                <w:b/>
-                <w:color w:val="0070C0"/>
-                <w:sz w:val="20"/>
-                <w:szCs w:val="20"/>
-                <w:lang w:val="es-PA"/>
-              </w:rPr>
-              <w:t xml:space="preserve">y </w:t>
-            </w:r>
-            <w:r>
-              <w:rPr>
-                <w:rFonts w:cs="Arial"/>
-                <w:b/>
-                <w:color w:val="0070C0"/>
-                <w:sz w:val="20"/>
-                <w:szCs w:val="20"/>
-                <w:lang w:val="es-PA"/>
-              </w:rPr>
-              <w:t>1 ordenador de trabajo</w:t>
+              <w:t>2 desarrolladores y 1 ordenador de trabajo</w:t>
             </w:r>
           </w:p>
         </w:tc>
@@ -8846,18 +8802,7 @@
                 <w:szCs w:val="20"/>
                 <w:lang w:val="es-PA"/>
               </w:rPr>
-              <w:t>124,56</w:t>
-            </w:r>
-            <w:r>
-              <w:rPr>
-                <w:rFonts w:cs="Arial"/>
-                <w:b/>
-                <w:color w:val="0070C0"/>
-                <w:sz w:val="20"/>
-                <w:szCs w:val="20"/>
-                <w:lang w:val="es-PA"/>
-              </w:rPr>
-              <w:t>€</w:t>
+              <w:t>124,56€</w:t>
             </w:r>
           </w:p>
         </w:tc>
@@ -9863,18 +9808,7 @@
                 <w:szCs w:val="20"/>
                 <w:lang w:val="es-PA"/>
               </w:rPr>
-              <w:t xml:space="preserve">Implementar el servicio de </w:t>
-            </w:r>
-            <w:r>
-              <w:rPr>
-                <w:rFonts w:cs="Arial"/>
-                <w:b/>
-                <w:color w:val="0070C0"/>
-                <w:sz w:val="20"/>
-                <w:szCs w:val="20"/>
-                <w:lang w:val="es-PA"/>
-              </w:rPr>
-              <w:t>servicios de cosmética</w:t>
+              <w:t>Implementar el servicio de servicios de cosmética</w:t>
             </w:r>
           </w:p>
         </w:tc>
@@ -14950,40 +14884,7 @@
                 <w:szCs w:val="20"/>
                 <w:lang w:val="es-PA"/>
               </w:rPr>
-              <w:t xml:space="preserve">Implementar </w:t>
-            </w:r>
-            <w:r>
-              <w:rPr>
-                <w:rFonts w:cs="Arial"/>
-                <w:b/>
-                <w:color w:val="0070C0"/>
-                <w:sz w:val="20"/>
-                <w:szCs w:val="20"/>
-                <w:lang w:val="es-PA"/>
-              </w:rPr>
-              <w:t>controlador</w:t>
-            </w:r>
-            <w:r>
-              <w:rPr>
-                <w:rFonts w:cs="Arial"/>
-                <w:b/>
-                <w:color w:val="0070C0"/>
-                <w:sz w:val="20"/>
-                <w:szCs w:val="20"/>
-                <w:lang w:val="es-PA"/>
-              </w:rPr>
-              <w:t xml:space="preserve"> para la gestión de </w:t>
-            </w:r>
-            <w:r>
-              <w:rPr>
-                <w:rFonts w:cs="Arial"/>
-                <w:b/>
-                <w:color w:val="0070C0"/>
-                <w:sz w:val="20"/>
-                <w:szCs w:val="20"/>
-                <w:lang w:val="es-PA"/>
-              </w:rPr>
-              <w:t>pedidos</w:t>
+              <w:t>Implementar controlador para la gestión de pedidos</w:t>
             </w:r>
           </w:p>
         </w:tc>
@@ -15328,40 +15229,7 @@
                 <w:szCs w:val="20"/>
                 <w:lang w:val="es-PA"/>
               </w:rPr>
-              <w:t xml:space="preserve">Implementar pruebas unitarias sobre el </w:t>
-            </w:r>
-            <w:r>
-              <w:rPr>
-                <w:rFonts w:cs="Arial"/>
-                <w:b/>
-                <w:color w:val="0070C0"/>
-                <w:sz w:val="20"/>
-                <w:szCs w:val="20"/>
-                <w:lang w:val="es-PA"/>
-              </w:rPr>
-              <w:t>controlador</w:t>
-            </w:r>
-            <w:r>
-              <w:rPr>
-                <w:rFonts w:cs="Arial"/>
-                <w:b/>
-                <w:color w:val="0070C0"/>
-                <w:sz w:val="20"/>
-                <w:szCs w:val="20"/>
-                <w:lang w:val="es-PA"/>
-              </w:rPr>
-              <w:t xml:space="preserve"> de gestión de l</w:t>
-            </w:r>
-            <w:r>
-              <w:rPr>
-                <w:rFonts w:cs="Arial"/>
-                <w:b/>
-                <w:color w:val="0070C0"/>
-                <w:sz w:val="20"/>
-                <w:szCs w:val="20"/>
-                <w:lang w:val="es-PA"/>
-              </w:rPr>
-              <w:t>os pedidos</w:t>
+              <w:t>Implementar pruebas unitarias sobre el controlador de gestión de los pedidos</w:t>
             </w:r>
           </w:p>
         </w:tc>
@@ -28069,27 +27937,14 @@
     <w:r>
       <w:t xml:space="preserve"> de </w:t>
     </w:r>
-    <w:r>
-      <w:fldChar w:fldCharType="begin"/>
-    </w:r>
-    <w:r>
-      <w:instrText xml:space="preserve"> NUMPAGES   \* MERGEFORMAT </w:instrText>
-    </w:r>
-    <w:r>
-      <w:fldChar w:fldCharType="separate"/>
-    </w:r>
-    <w:r>
-      <w:rPr>
-        <w:noProof/>
-      </w:rPr>
-      <w:t>1</w:t>
-    </w:r>
-    <w:r>
-      <w:rPr>
-        <w:noProof/>
-      </w:rPr>
-      <w:fldChar w:fldCharType="end"/>
-    </w:r>
+    <w:fldSimple w:instr=" NUMPAGES   \* MERGEFORMAT ">
+      <w:r>
+        <w:rPr>
+          <w:noProof/>
+        </w:rPr>
+        <w:t>1</w:t>
+      </w:r>
+    </w:fldSimple>
   </w:p>
   <w:p>
     <w:pPr>

</xml_diff>

<commit_message>
docs: added Diccionario de la EDT for Manuales
</commit_message>
<xml_diff>
--- a/wip/semana 3/DICCIONARIO DE LA EDT_v1.1(1).docx
+++ b/wip/semana 3/DICCIONARIO DE LA EDT_v1.1(1).docx
@@ -1,6 +1,6 @@
 
 <file path=word/document.xml><?xml version="1.0" encoding="utf-8"?>
-<w:document xmlns:wpc="http://schemas.microsoft.com/office/word/2010/wordprocessingCanvas" xmlns:cx="http://schemas.microsoft.com/office/drawing/2014/chartex" xmlns:cx1="http://schemas.microsoft.com/office/drawing/2015/9/8/chartex" xmlns:cx2="http://schemas.microsoft.com/office/drawing/2015/10/21/chartex" xmlns:cx3="http://schemas.microsoft.com/office/drawing/2016/5/9/chartex" xmlns:cx4="http://schemas.microsoft.com/office/drawing/2016/5/10/chartex" xmlns:cx5="http://schemas.microsoft.com/office/drawing/2016/5/11/chartex" xmlns:cx6="http://schemas.microsoft.com/office/drawing/2016/5/12/chartex" xmlns:cx7="http://schemas.microsoft.com/office/drawing/2016/5/13/chartex" xmlns:cx8="http://schemas.microsoft.com/office/drawing/2016/5/14/chartex" xmlns:mc="http://schemas.openxmlformats.org/markup-compatibility/2006" xmlns:aink="http://schemas.microsoft.com/office/drawing/2016/ink" xmlns:am3d="http://schemas.microsoft.com/office/drawing/2017/model3d" xmlns:o="urn:schemas-microsoft-com:office:office" xmlns:oel="http://schemas.microsoft.com/office/2019/extlst" xmlns:r="http://schemas.openxmlformats.org/officeDocument/2006/relationships" xmlns:m="http://schemas.openxmlformats.org/officeDocument/2006/math" xmlns:v="urn:schemas-microsoft-com:vml" xmlns:wp14="http://schemas.microsoft.com/office/word/2010/wordprocessingDrawing" xmlns:wp="http://schemas.openxmlformats.org/drawingml/2006/wordprocessingDrawing" xmlns:w10="urn:schemas-microsoft-com:office:word" xmlns:w="http://schemas.openxmlformats.org/wordprocessingml/2006/main" xmlns:w14="http://schemas.microsoft.com/office/word/2010/wordml" xmlns:w15="http://schemas.microsoft.com/office/word/2012/wordml" xmlns:w16cex="http://schemas.microsoft.com/office/word/2018/wordml/cex" xmlns:w16cid="http://schemas.microsoft.com/office/word/2016/wordml/cid" xmlns:w16="http://schemas.microsoft.com/office/word/2018/wordml" xmlns:w16du="http://schemas.microsoft.com/office/word/2023/wordml/word16du" xmlns:w16sdtdh="http://schemas.microsoft.com/office/word/2020/wordml/sdtdatahash" xmlns:w16sdtfl="http://schemas.microsoft.com/office/word/2024/wordml/sdtformatlock" xmlns:w16se="http://schemas.microsoft.com/office/word/2015/wordml/symex" xmlns:wpg="http://schemas.microsoft.com/office/word/2010/wordprocessingGroup" xmlns:wpi="http://schemas.microsoft.com/office/word/2010/wordprocessingInk" xmlns:wne="http://schemas.microsoft.com/office/word/2006/wordml" xmlns:wps="http://schemas.microsoft.com/office/word/2010/wordprocessingShape" mc:Ignorable="w14 w15 w16se w16cid w16 w16cex w16sdtdh w16sdtfl w16du wp14">
+<w:document xmlns:wpc="http://schemas.microsoft.com/office/word/2010/wordprocessingCanvas" xmlns:cx="http://schemas.microsoft.com/office/drawing/2014/chartex" xmlns:cx1="http://schemas.microsoft.com/office/drawing/2015/9/8/chartex" xmlns:cx2="http://schemas.microsoft.com/office/drawing/2015/10/21/chartex" xmlns:cx3="http://schemas.microsoft.com/office/drawing/2016/5/9/chartex" xmlns:cx4="http://schemas.microsoft.com/office/drawing/2016/5/10/chartex" xmlns:cx5="http://schemas.microsoft.com/office/drawing/2016/5/11/chartex" xmlns:cx6="http://schemas.microsoft.com/office/drawing/2016/5/12/chartex" xmlns:cx7="http://schemas.microsoft.com/office/drawing/2016/5/13/chartex" xmlns:cx8="http://schemas.microsoft.com/office/drawing/2016/5/14/chartex" xmlns:mc="http://schemas.openxmlformats.org/markup-compatibility/2006" xmlns:aink="http://schemas.microsoft.com/office/drawing/2016/ink" xmlns:am3d="http://schemas.microsoft.com/office/drawing/2017/model3d" xmlns:o="urn:schemas-microsoft-com:office:office" xmlns:r="http://schemas.openxmlformats.org/officeDocument/2006/relationships" xmlns:m="http://schemas.openxmlformats.org/officeDocument/2006/math" xmlns:v="urn:schemas-microsoft-com:vml" xmlns:wp14="http://schemas.microsoft.com/office/word/2010/wordprocessingDrawing" xmlns:wp="http://schemas.openxmlformats.org/drawingml/2006/wordprocessingDrawing" xmlns:w10="urn:schemas-microsoft-com:office:word" xmlns:w="http://schemas.openxmlformats.org/wordprocessingml/2006/main" xmlns:w14="http://schemas.microsoft.com/office/word/2010/wordml" xmlns:w15="http://schemas.microsoft.com/office/word/2012/wordml" xmlns:w16cex="http://schemas.microsoft.com/office/word/2018/wordml/cex" xmlns:w16cid="http://schemas.microsoft.com/office/word/2016/wordml/cid" xmlns:w16="http://schemas.microsoft.com/office/word/2018/wordml" xmlns:w16sdtdh="http://schemas.microsoft.com/office/word/2020/wordml/sdtdatahash" xmlns:w16se="http://schemas.microsoft.com/office/word/2015/wordml/symex" xmlns:wpg="http://schemas.microsoft.com/office/word/2010/wordprocessingGroup" xmlns:wpi="http://schemas.microsoft.com/office/word/2010/wordprocessingInk" xmlns:wne="http://schemas.microsoft.com/office/word/2006/wordml" xmlns:wps="http://schemas.microsoft.com/office/word/2010/wordprocessingShape" mc:Ignorable="w14 w15 w16se w16cid w16 w16cex w16sdtdh wp14">
   <w:body>
     <w:p>
       <w:pPr>
@@ -10,6 +10,27 @@
           <w:lang w:val="es-PA"/>
         </w:rPr>
       </w:pPr>
+      <w:r>
+        <w:rPr>
+          <w:sz w:val="20"/>
+          <w:lang w:val="es-PA"/>
+        </w:rPr>
+        <w:t xml:space="preserve"> </w:t>
+      </w:r>
+      <w:r>
+        <w:rPr>
+          <w:sz w:val="20"/>
+          <w:lang w:val="es-PA"/>
+        </w:rPr>
+        <w:t xml:space="preserve"> </w:t>
+      </w:r>
+      <w:r>
+        <w:rPr>
+          <w:sz w:val="20"/>
+          <w:lang w:val="es-PA"/>
+        </w:rPr>
+        <w:tab/>
+      </w:r>
     </w:p>
     <w:tbl>
       <w:tblPr>
@@ -86,8 +107,19 @@
                 <w:sz w:val="20"/>
                 <w:lang w:val="es-PA"/>
               </w:rPr>
-              <w:t xml:space="preserve"> cosmetics</w:t>
-            </w:r>
+              <w:t xml:space="preserve"> </w:t>
+            </w:r>
+            <w:proofErr w:type="spellStart"/>
+            <w:r>
+              <w:rPr>
+                <w:b/>
+                <w:color w:val="0070C0"/>
+                <w:sz w:val="20"/>
+                <w:lang w:val="es-PA"/>
+              </w:rPr>
+              <w:t>cosmetics</w:t>
+            </w:r>
+            <w:proofErr w:type="spellEnd"/>
           </w:p>
         </w:tc>
         <w:tc>
@@ -17982,18 +18014,7 @@
                 <w:szCs w:val="20"/>
                 <w:lang w:val="es-PA"/>
               </w:rPr>
-              <w:t>31.06€</w:t>
-            </w:r>
-            <w:r>
-              <w:rPr>
-                <w:rFonts w:cs="Arial"/>
-                <w:b/>
-                <w:color w:val="0070C0"/>
-                <w:sz w:val="20"/>
-                <w:szCs w:val="20"/>
-                <w:lang w:val="es-PA"/>
-              </w:rPr>
-              <w:t>/h</w:t>
+              <w:t>31.06€/h</w:t>
             </w:r>
           </w:p>
         </w:tc>
@@ -20900,54 +20921,57 @@
               <w:rPr>
                 <w:rFonts w:cs="Arial"/>
                 <w:b/>
-                <w:sz w:val="20"/>
-                <w:szCs w:val="20"/>
-                <w:lang w:val="es-PA"/>
-              </w:rPr>
-            </w:pPr>
-          </w:p>
-          <w:p>
-            <w:pPr>
-              <w:spacing w:after="0"/>
-              <w:rPr>
-                <w:rFonts w:cs="Arial"/>
-                <w:b/>
-                <w:sz w:val="20"/>
-                <w:szCs w:val="20"/>
-                <w:lang w:val="es-PA"/>
-              </w:rPr>
-            </w:pPr>
-          </w:p>
-          <w:p>
-            <w:pPr>
-              <w:spacing w:after="0"/>
-              <w:rPr>
-                <w:rFonts w:cs="Arial"/>
-                <w:b/>
-                <w:sz w:val="20"/>
-                <w:szCs w:val="20"/>
-                <w:lang w:val="es-PA"/>
-              </w:rPr>
-            </w:pPr>
-          </w:p>
-          <w:p>
-            <w:pPr>
-              <w:spacing w:after="0"/>
-              <w:rPr>
-                <w:rFonts w:cs="Arial"/>
-                <w:b/>
-                <w:sz w:val="20"/>
-                <w:szCs w:val="20"/>
-                <w:lang w:val="es-PA"/>
-              </w:rPr>
-            </w:pPr>
-          </w:p>
-          <w:p>
-            <w:pPr>
-              <w:spacing w:after="0"/>
-              <w:rPr>
-                <w:rFonts w:cs="Arial"/>
-                <w:b/>
+                <w:color w:val="0070C0"/>
+                <w:sz w:val="20"/>
+                <w:szCs w:val="20"/>
+                <w:lang w:val="es-PA"/>
+              </w:rPr>
+            </w:pPr>
+            <w:r>
+              <w:rPr>
+                <w:rFonts w:cs="Arial"/>
+                <w:b/>
+                <w:color w:val="0070C0"/>
+                <w:sz w:val="20"/>
+                <w:szCs w:val="20"/>
+                <w:lang w:val="es-PA"/>
+              </w:rPr>
+              <w:t>Realización de un manual en el que se explique claramente como instalar el software</w:t>
+            </w:r>
+          </w:p>
+          <w:p>
+            <w:pPr>
+              <w:spacing w:after="0"/>
+              <w:rPr>
+                <w:rFonts w:cs="Arial"/>
+                <w:b/>
+                <w:color w:val="0070C0"/>
+                <w:sz w:val="20"/>
+                <w:szCs w:val="20"/>
+                <w:lang w:val="es-PA"/>
+              </w:rPr>
+            </w:pPr>
+          </w:p>
+          <w:p>
+            <w:pPr>
+              <w:spacing w:after="0"/>
+              <w:rPr>
+                <w:rFonts w:cs="Arial"/>
+                <w:b/>
+                <w:color w:val="0070C0"/>
+                <w:sz w:val="20"/>
+                <w:szCs w:val="20"/>
+                <w:lang w:val="es-PA"/>
+              </w:rPr>
+            </w:pPr>
+          </w:p>
+          <w:p>
+            <w:pPr>
+              <w:spacing w:after="0"/>
+              <w:rPr>
+                <w:rFonts w:cs="Arial"/>
+                <w:b/>
+                <w:color w:val="0070C0"/>
                 <w:sz w:val="20"/>
                 <w:szCs w:val="20"/>
                 <w:lang w:val="es-PA"/>
@@ -20965,11 +20989,23 @@
               <w:rPr>
                 <w:rFonts w:cs="Arial"/>
                 <w:b/>
-                <w:sz w:val="20"/>
-                <w:szCs w:val="20"/>
-                <w:lang w:val="es-PA"/>
-              </w:rPr>
-            </w:pPr>
+                <w:color w:val="0070C0"/>
+                <w:sz w:val="20"/>
+                <w:szCs w:val="20"/>
+                <w:lang w:val="es-PA"/>
+              </w:rPr>
+            </w:pPr>
+            <w:r>
+              <w:rPr>
+                <w:rFonts w:cs="Arial"/>
+                <w:b/>
+                <w:color w:val="0070C0"/>
+                <w:sz w:val="20"/>
+                <w:szCs w:val="20"/>
+                <w:lang w:val="es-PA"/>
+              </w:rPr>
+              <w:t>No se impartirá ningún tipo de formación.</w:t>
+            </w:r>
           </w:p>
         </w:tc>
         <w:tc>
@@ -20982,6 +21018,7 @@
               <w:rPr>
                 <w:rFonts w:cs="Arial"/>
                 <w:b/>
+                <w:color w:val="0070C0"/>
                 <w:sz w:val="20"/>
                 <w:szCs w:val="20"/>
                 <w:lang w:val="es-PA"/>
@@ -21868,16 +21905,27 @@
           </w:tcPr>
           <w:p>
             <w:pPr>
-              <w:spacing w:before="120" w:after="120"/>
-              <w:jc w:val="center"/>
-              <w:rPr>
-                <w:rFonts w:cs="Arial"/>
-                <w:b/>
-                <w:sz w:val="20"/>
-                <w:szCs w:val="20"/>
-                <w:lang w:val="es-PA"/>
-              </w:rPr>
-            </w:pPr>
+              <w:spacing w:after="0"/>
+              <w:rPr>
+                <w:rFonts w:cs="Arial"/>
+                <w:b/>
+                <w:color w:val="0070C0"/>
+                <w:sz w:val="20"/>
+                <w:szCs w:val="20"/>
+                <w:lang w:val="es-PA"/>
+              </w:rPr>
+            </w:pPr>
+            <w:r>
+              <w:rPr>
+                <w:rFonts w:cs="Arial"/>
+                <w:b/>
+                <w:color w:val="0070C0"/>
+                <w:sz w:val="20"/>
+                <w:szCs w:val="20"/>
+                <w:lang w:val="es-PA"/>
+              </w:rPr>
+              <w:t>1</w:t>
+            </w:r>
           </w:p>
         </w:tc>
         <w:tc>
@@ -21891,162 +21939,230 @@
               <w:rPr>
                 <w:rFonts w:cs="Arial"/>
                 <w:b/>
-                <w:sz w:val="20"/>
-                <w:szCs w:val="20"/>
-                <w:lang w:val="es-PA"/>
-              </w:rPr>
-            </w:pPr>
-          </w:p>
-        </w:tc>
-        <w:tc>
-          <w:tcPr>
-            <w:tcW w:w="1454" w:type="dxa"/>
-            <w:vAlign w:val="center"/>
-          </w:tcPr>
-          <w:p>
-            <w:pPr>
-              <w:spacing w:after="0"/>
-              <w:rPr>
-                <w:rFonts w:cs="Arial"/>
-                <w:b/>
-                <w:sz w:val="20"/>
-                <w:szCs w:val="20"/>
-                <w:lang w:val="es-PA"/>
-              </w:rPr>
-            </w:pPr>
-          </w:p>
-        </w:tc>
-        <w:tc>
-          <w:tcPr>
-            <w:tcW w:w="1454" w:type="dxa"/>
-            <w:vAlign w:val="center"/>
-          </w:tcPr>
-          <w:p>
-            <w:pPr>
-              <w:spacing w:after="0"/>
-              <w:jc w:val="center"/>
-              <w:rPr>
-                <w:rFonts w:cs="Arial"/>
-                <w:b/>
-                <w:sz w:val="20"/>
-                <w:szCs w:val="20"/>
-                <w:lang w:val="es-PA"/>
-              </w:rPr>
-            </w:pPr>
-          </w:p>
-        </w:tc>
-        <w:tc>
-          <w:tcPr>
-            <w:tcW w:w="1454" w:type="dxa"/>
-            <w:vAlign w:val="center"/>
-          </w:tcPr>
-          <w:p>
-            <w:pPr>
-              <w:spacing w:after="0"/>
-              <w:jc w:val="right"/>
-              <w:rPr>
-                <w:rFonts w:cs="Arial"/>
-                <w:b/>
-                <w:sz w:val="20"/>
-                <w:szCs w:val="20"/>
-                <w:lang w:val="es-PA"/>
-              </w:rPr>
-            </w:pPr>
-          </w:p>
-        </w:tc>
-        <w:tc>
-          <w:tcPr>
-            <w:tcW w:w="1454" w:type="dxa"/>
-            <w:vAlign w:val="center"/>
-          </w:tcPr>
-          <w:p>
-            <w:pPr>
-              <w:spacing w:after="0"/>
-              <w:jc w:val="right"/>
-              <w:rPr>
-                <w:rFonts w:cs="Arial"/>
-                <w:b/>
-                <w:sz w:val="20"/>
-                <w:szCs w:val="20"/>
-                <w:lang w:val="es-PA"/>
-              </w:rPr>
-            </w:pPr>
-          </w:p>
-        </w:tc>
-        <w:tc>
-          <w:tcPr>
-            <w:tcW w:w="1454" w:type="dxa"/>
-            <w:vAlign w:val="center"/>
-          </w:tcPr>
-          <w:p>
-            <w:pPr>
-              <w:spacing w:after="0"/>
-              <w:jc w:val="center"/>
-              <w:rPr>
-                <w:rFonts w:cs="Arial"/>
-                <w:b/>
-                <w:sz w:val="20"/>
-                <w:szCs w:val="20"/>
-                <w:lang w:val="es-PA"/>
-              </w:rPr>
-            </w:pPr>
-          </w:p>
-        </w:tc>
-        <w:tc>
-          <w:tcPr>
-            <w:tcW w:w="1454" w:type="dxa"/>
-            <w:vAlign w:val="center"/>
-          </w:tcPr>
-          <w:p>
-            <w:pPr>
-              <w:spacing w:after="0"/>
-              <w:jc w:val="right"/>
-              <w:rPr>
-                <w:rFonts w:cs="Arial"/>
-                <w:b/>
-                <w:sz w:val="20"/>
-                <w:szCs w:val="20"/>
-                <w:lang w:val="es-PA"/>
-              </w:rPr>
-            </w:pPr>
-          </w:p>
-        </w:tc>
-        <w:tc>
-          <w:tcPr>
-            <w:tcW w:w="1454" w:type="dxa"/>
-            <w:vAlign w:val="center"/>
-          </w:tcPr>
-          <w:p>
-            <w:pPr>
-              <w:spacing w:after="0"/>
-              <w:jc w:val="right"/>
-              <w:rPr>
-                <w:rFonts w:cs="Arial"/>
-                <w:b/>
-                <w:sz w:val="20"/>
-                <w:szCs w:val="20"/>
-                <w:lang w:val="es-PA"/>
-              </w:rPr>
-            </w:pPr>
-          </w:p>
-        </w:tc>
-        <w:tc>
-          <w:tcPr>
-            <w:tcW w:w="1454" w:type="dxa"/>
-            <w:vAlign w:val="center"/>
-          </w:tcPr>
-          <w:p>
-            <w:pPr>
-              <w:spacing w:after="0"/>
-              <w:jc w:val="right"/>
-              <w:rPr>
-                <w:rFonts w:cs="Arial"/>
-                <w:b/>
-                <w:sz w:val="20"/>
-                <w:szCs w:val="20"/>
-                <w:lang w:val="es-PA"/>
-              </w:rPr>
-            </w:pPr>
+                <w:color w:val="0070C0"/>
+                <w:sz w:val="20"/>
+                <w:szCs w:val="20"/>
+                <w:lang w:val="es-PA"/>
+              </w:rPr>
+            </w:pPr>
+            <w:r>
+              <w:rPr>
+                <w:rFonts w:cs="Arial"/>
+                <w:b/>
+                <w:color w:val="0070C0"/>
+                <w:sz w:val="20"/>
+                <w:szCs w:val="20"/>
+                <w:lang w:val="es-PA"/>
+              </w:rPr>
+              <w:t>Redacción de las instrucciones de instalación</w:t>
+            </w:r>
+          </w:p>
+        </w:tc>
+        <w:tc>
+          <w:tcPr>
+            <w:tcW w:w="1454" w:type="dxa"/>
+            <w:vAlign w:val="center"/>
+          </w:tcPr>
+          <w:p>
+            <w:pPr>
+              <w:spacing w:after="0"/>
+              <w:rPr>
+                <w:rFonts w:cs="Arial"/>
+                <w:b/>
+                <w:color w:val="0070C0"/>
+                <w:sz w:val="20"/>
+                <w:szCs w:val="20"/>
+                <w:lang w:val="es-PA"/>
+              </w:rPr>
+            </w:pPr>
+            <w:r>
+              <w:rPr>
+                <w:rFonts w:cs="Arial"/>
+                <w:b/>
+                <w:color w:val="0070C0"/>
+                <w:sz w:val="20"/>
+                <w:szCs w:val="20"/>
+                <w:lang w:val="es-PA"/>
+              </w:rPr>
+              <w:t>Ordenador y un desarrollador</w:t>
+            </w:r>
+          </w:p>
+        </w:tc>
+        <w:tc>
+          <w:tcPr>
+            <w:tcW w:w="1454" w:type="dxa"/>
+            <w:vAlign w:val="center"/>
+          </w:tcPr>
+          <w:p>
+            <w:pPr>
+              <w:spacing w:after="0"/>
+              <w:rPr>
+                <w:rFonts w:cs="Arial"/>
+                <w:b/>
+                <w:color w:val="0070C0"/>
+                <w:sz w:val="20"/>
+                <w:szCs w:val="20"/>
+                <w:lang w:val="es-PA"/>
+              </w:rPr>
+            </w:pPr>
+            <w:r>
+              <w:rPr>
+                <w:rFonts w:cs="Arial"/>
+                <w:b/>
+                <w:color w:val="0070C0"/>
+                <w:sz w:val="20"/>
+                <w:szCs w:val="20"/>
+                <w:lang w:val="es-PA"/>
+              </w:rPr>
+              <w:t>2</w:t>
+            </w:r>
+          </w:p>
+        </w:tc>
+        <w:tc>
+          <w:tcPr>
+            <w:tcW w:w="1454" w:type="dxa"/>
+            <w:vAlign w:val="center"/>
+          </w:tcPr>
+          <w:p>
+            <w:pPr>
+              <w:spacing w:after="0"/>
+              <w:rPr>
+                <w:rFonts w:cs="Arial"/>
+                <w:b/>
+                <w:color w:val="0070C0"/>
+                <w:sz w:val="20"/>
+                <w:szCs w:val="20"/>
+                <w:lang w:val="es-PA"/>
+              </w:rPr>
+            </w:pPr>
+            <w:r>
+              <w:rPr>
+                <w:rFonts w:cs="Arial"/>
+                <w:b/>
+                <w:color w:val="0070C0"/>
+                <w:sz w:val="20"/>
+                <w:szCs w:val="20"/>
+                <w:lang w:val="es-PA"/>
+              </w:rPr>
+              <w:t>31.06€</w:t>
+            </w:r>
+          </w:p>
+        </w:tc>
+        <w:tc>
+          <w:tcPr>
+            <w:tcW w:w="1454" w:type="dxa"/>
+            <w:vAlign w:val="center"/>
+          </w:tcPr>
+          <w:p>
+            <w:pPr>
+              <w:spacing w:after="0"/>
+              <w:rPr>
+                <w:rFonts w:cs="Arial"/>
+                <w:b/>
+                <w:color w:val="0070C0"/>
+                <w:sz w:val="20"/>
+                <w:szCs w:val="20"/>
+                <w:lang w:val="es-PA"/>
+              </w:rPr>
+            </w:pPr>
+            <w:r>
+              <w:rPr>
+                <w:rFonts w:cs="Arial"/>
+                <w:b/>
+                <w:color w:val="0070C0"/>
+                <w:sz w:val="20"/>
+                <w:szCs w:val="20"/>
+                <w:lang w:val="es-PA"/>
+              </w:rPr>
+              <w:t>62.12€</w:t>
+            </w:r>
+          </w:p>
+        </w:tc>
+        <w:tc>
+          <w:tcPr>
+            <w:tcW w:w="1454" w:type="dxa"/>
+            <w:vAlign w:val="center"/>
+          </w:tcPr>
+          <w:p>
+            <w:pPr>
+              <w:spacing w:after="0"/>
+              <w:rPr>
+                <w:rFonts w:cs="Arial"/>
+                <w:b/>
+                <w:color w:val="0070C0"/>
+                <w:sz w:val="20"/>
+                <w:szCs w:val="20"/>
+                <w:lang w:val="es-PA"/>
+              </w:rPr>
+            </w:pPr>
+          </w:p>
+        </w:tc>
+        <w:tc>
+          <w:tcPr>
+            <w:tcW w:w="1454" w:type="dxa"/>
+            <w:vAlign w:val="center"/>
+          </w:tcPr>
+          <w:p>
+            <w:pPr>
+              <w:spacing w:after="0"/>
+              <w:rPr>
+                <w:rFonts w:cs="Arial"/>
+                <w:b/>
+                <w:color w:val="0070C0"/>
+                <w:sz w:val="20"/>
+                <w:szCs w:val="20"/>
+                <w:lang w:val="es-PA"/>
+              </w:rPr>
+            </w:pPr>
+          </w:p>
+        </w:tc>
+        <w:tc>
+          <w:tcPr>
+            <w:tcW w:w="1454" w:type="dxa"/>
+            <w:vAlign w:val="center"/>
+          </w:tcPr>
+          <w:p>
+            <w:pPr>
+              <w:spacing w:after="0"/>
+              <w:rPr>
+                <w:rFonts w:cs="Arial"/>
+                <w:b/>
+                <w:color w:val="0070C0"/>
+                <w:sz w:val="20"/>
+                <w:szCs w:val="20"/>
+                <w:lang w:val="es-PA"/>
+              </w:rPr>
+            </w:pPr>
+          </w:p>
+        </w:tc>
+        <w:tc>
+          <w:tcPr>
+            <w:tcW w:w="1454" w:type="dxa"/>
+            <w:vAlign w:val="center"/>
+          </w:tcPr>
+          <w:p>
+            <w:pPr>
+              <w:spacing w:after="0"/>
+              <w:rPr>
+                <w:rFonts w:cs="Arial"/>
+                <w:b/>
+                <w:color w:val="0070C0"/>
+                <w:sz w:val="20"/>
+                <w:szCs w:val="20"/>
+                <w:lang w:val="es-PA"/>
+              </w:rPr>
+            </w:pPr>
+            <w:r>
+              <w:rPr>
+                <w:rFonts w:cs="Arial"/>
+                <w:b/>
+                <w:color w:val="0070C0"/>
+                <w:sz w:val="20"/>
+                <w:szCs w:val="20"/>
+                <w:lang w:val="es-PA"/>
+              </w:rPr>
+              <w:t>62.12€</w:t>
+            </w:r>
           </w:p>
         </w:tc>
       </w:tr>
@@ -22058,16 +22174,27 @@
           </w:tcPr>
           <w:p>
             <w:pPr>
-              <w:spacing w:before="120" w:after="120"/>
-              <w:jc w:val="center"/>
-              <w:rPr>
-                <w:rFonts w:cs="Arial"/>
-                <w:b/>
-                <w:sz w:val="20"/>
-                <w:szCs w:val="20"/>
-                <w:lang w:val="es-PA"/>
-              </w:rPr>
-            </w:pPr>
+              <w:spacing w:after="0"/>
+              <w:rPr>
+                <w:rFonts w:cs="Arial"/>
+                <w:b/>
+                <w:color w:val="0070C0"/>
+                <w:sz w:val="20"/>
+                <w:szCs w:val="20"/>
+                <w:lang w:val="es-PA"/>
+              </w:rPr>
+            </w:pPr>
+            <w:r>
+              <w:rPr>
+                <w:rFonts w:cs="Arial"/>
+                <w:b/>
+                <w:color w:val="0070C0"/>
+                <w:sz w:val="20"/>
+                <w:szCs w:val="20"/>
+                <w:lang w:val="es-PA"/>
+              </w:rPr>
+              <w:t>2</w:t>
+            </w:r>
           </w:p>
         </w:tc>
         <w:tc>
@@ -22081,162 +22208,230 @@
               <w:rPr>
                 <w:rFonts w:cs="Arial"/>
                 <w:b/>
-                <w:sz w:val="20"/>
-                <w:szCs w:val="20"/>
-                <w:lang w:val="es-PA"/>
-              </w:rPr>
-            </w:pPr>
-          </w:p>
-        </w:tc>
-        <w:tc>
-          <w:tcPr>
-            <w:tcW w:w="1454" w:type="dxa"/>
-            <w:vAlign w:val="center"/>
-          </w:tcPr>
-          <w:p>
-            <w:pPr>
-              <w:spacing w:after="0"/>
-              <w:rPr>
-                <w:rFonts w:cs="Arial"/>
-                <w:b/>
-                <w:sz w:val="20"/>
-                <w:szCs w:val="20"/>
-                <w:lang w:val="es-PA"/>
-              </w:rPr>
-            </w:pPr>
-          </w:p>
-        </w:tc>
-        <w:tc>
-          <w:tcPr>
-            <w:tcW w:w="1454" w:type="dxa"/>
-            <w:vAlign w:val="center"/>
-          </w:tcPr>
-          <w:p>
-            <w:pPr>
-              <w:spacing w:after="0"/>
-              <w:jc w:val="center"/>
-              <w:rPr>
-                <w:rFonts w:cs="Arial"/>
-                <w:b/>
-                <w:sz w:val="20"/>
-                <w:szCs w:val="20"/>
-                <w:lang w:val="es-PA"/>
-              </w:rPr>
-            </w:pPr>
-          </w:p>
-        </w:tc>
-        <w:tc>
-          <w:tcPr>
-            <w:tcW w:w="1454" w:type="dxa"/>
-            <w:vAlign w:val="center"/>
-          </w:tcPr>
-          <w:p>
-            <w:pPr>
-              <w:spacing w:after="0"/>
-              <w:jc w:val="right"/>
-              <w:rPr>
-                <w:rFonts w:cs="Arial"/>
-                <w:b/>
-                <w:sz w:val="20"/>
-                <w:szCs w:val="20"/>
-                <w:lang w:val="es-PA"/>
-              </w:rPr>
-            </w:pPr>
-          </w:p>
-        </w:tc>
-        <w:tc>
-          <w:tcPr>
-            <w:tcW w:w="1454" w:type="dxa"/>
-            <w:vAlign w:val="center"/>
-          </w:tcPr>
-          <w:p>
-            <w:pPr>
-              <w:spacing w:after="0"/>
-              <w:jc w:val="right"/>
-              <w:rPr>
-                <w:rFonts w:cs="Arial"/>
-                <w:b/>
-                <w:sz w:val="20"/>
-                <w:szCs w:val="20"/>
-                <w:lang w:val="es-PA"/>
-              </w:rPr>
-            </w:pPr>
-          </w:p>
-        </w:tc>
-        <w:tc>
-          <w:tcPr>
-            <w:tcW w:w="1454" w:type="dxa"/>
-            <w:vAlign w:val="center"/>
-          </w:tcPr>
-          <w:p>
-            <w:pPr>
-              <w:spacing w:after="0"/>
-              <w:jc w:val="center"/>
-              <w:rPr>
-                <w:rFonts w:cs="Arial"/>
-                <w:b/>
-                <w:sz w:val="20"/>
-                <w:szCs w:val="20"/>
-                <w:lang w:val="es-PA"/>
-              </w:rPr>
-            </w:pPr>
-          </w:p>
-        </w:tc>
-        <w:tc>
-          <w:tcPr>
-            <w:tcW w:w="1454" w:type="dxa"/>
-            <w:vAlign w:val="center"/>
-          </w:tcPr>
-          <w:p>
-            <w:pPr>
-              <w:spacing w:after="0"/>
-              <w:jc w:val="right"/>
-              <w:rPr>
-                <w:rFonts w:cs="Arial"/>
-                <w:b/>
-                <w:sz w:val="20"/>
-                <w:szCs w:val="20"/>
-                <w:lang w:val="es-PA"/>
-              </w:rPr>
-            </w:pPr>
-          </w:p>
-        </w:tc>
-        <w:tc>
-          <w:tcPr>
-            <w:tcW w:w="1454" w:type="dxa"/>
-            <w:vAlign w:val="center"/>
-          </w:tcPr>
-          <w:p>
-            <w:pPr>
-              <w:spacing w:after="0"/>
-              <w:jc w:val="right"/>
-              <w:rPr>
-                <w:rFonts w:cs="Arial"/>
-                <w:b/>
-                <w:sz w:val="20"/>
-                <w:szCs w:val="20"/>
-                <w:lang w:val="es-PA"/>
-              </w:rPr>
-            </w:pPr>
-          </w:p>
-        </w:tc>
-        <w:tc>
-          <w:tcPr>
-            <w:tcW w:w="1454" w:type="dxa"/>
-            <w:vAlign w:val="center"/>
-          </w:tcPr>
-          <w:p>
-            <w:pPr>
-              <w:spacing w:after="0"/>
-              <w:jc w:val="right"/>
-              <w:rPr>
-                <w:rFonts w:cs="Arial"/>
-                <w:b/>
-                <w:sz w:val="20"/>
-                <w:szCs w:val="20"/>
-                <w:lang w:val="es-PA"/>
-              </w:rPr>
-            </w:pPr>
+                <w:color w:val="0070C0"/>
+                <w:sz w:val="20"/>
+                <w:szCs w:val="20"/>
+                <w:lang w:val="es-PA"/>
+              </w:rPr>
+            </w:pPr>
+            <w:r>
+              <w:rPr>
+                <w:rFonts w:cs="Arial"/>
+                <w:b/>
+                <w:color w:val="0070C0"/>
+                <w:sz w:val="20"/>
+                <w:szCs w:val="20"/>
+                <w:lang w:val="es-PA"/>
+              </w:rPr>
+              <w:t>Verificación de las instrucciones de instalación</w:t>
+            </w:r>
+          </w:p>
+        </w:tc>
+        <w:tc>
+          <w:tcPr>
+            <w:tcW w:w="1454" w:type="dxa"/>
+            <w:vAlign w:val="center"/>
+          </w:tcPr>
+          <w:p>
+            <w:pPr>
+              <w:spacing w:after="0"/>
+              <w:rPr>
+                <w:rFonts w:cs="Arial"/>
+                <w:b/>
+                <w:color w:val="0070C0"/>
+                <w:sz w:val="20"/>
+                <w:szCs w:val="20"/>
+                <w:lang w:val="es-PA"/>
+              </w:rPr>
+            </w:pPr>
+            <w:r>
+              <w:rPr>
+                <w:rFonts w:cs="Arial"/>
+                <w:b/>
+                <w:color w:val="0070C0"/>
+                <w:sz w:val="20"/>
+                <w:szCs w:val="20"/>
+                <w:lang w:val="es-PA"/>
+              </w:rPr>
+              <w:t>Ordenador y un desarrollador</w:t>
+            </w:r>
+          </w:p>
+        </w:tc>
+        <w:tc>
+          <w:tcPr>
+            <w:tcW w:w="1454" w:type="dxa"/>
+            <w:vAlign w:val="center"/>
+          </w:tcPr>
+          <w:p>
+            <w:pPr>
+              <w:spacing w:after="0"/>
+              <w:rPr>
+                <w:rFonts w:cs="Arial"/>
+                <w:b/>
+                <w:color w:val="0070C0"/>
+                <w:sz w:val="20"/>
+                <w:szCs w:val="20"/>
+                <w:lang w:val="es-PA"/>
+              </w:rPr>
+            </w:pPr>
+            <w:r>
+              <w:rPr>
+                <w:rFonts w:cs="Arial"/>
+                <w:b/>
+                <w:color w:val="0070C0"/>
+                <w:sz w:val="20"/>
+                <w:szCs w:val="20"/>
+                <w:lang w:val="es-PA"/>
+              </w:rPr>
+              <w:t>0.5</w:t>
+            </w:r>
+          </w:p>
+        </w:tc>
+        <w:tc>
+          <w:tcPr>
+            <w:tcW w:w="1454" w:type="dxa"/>
+            <w:vAlign w:val="center"/>
+          </w:tcPr>
+          <w:p>
+            <w:pPr>
+              <w:spacing w:after="0"/>
+              <w:rPr>
+                <w:rFonts w:cs="Arial"/>
+                <w:b/>
+                <w:color w:val="0070C0"/>
+                <w:sz w:val="20"/>
+                <w:szCs w:val="20"/>
+                <w:lang w:val="es-PA"/>
+              </w:rPr>
+            </w:pPr>
+            <w:r>
+              <w:rPr>
+                <w:rFonts w:cs="Arial"/>
+                <w:b/>
+                <w:color w:val="0070C0"/>
+                <w:sz w:val="20"/>
+                <w:szCs w:val="20"/>
+                <w:lang w:val="es-PA"/>
+              </w:rPr>
+              <w:t>31.06€*</w:t>
+            </w:r>
+          </w:p>
+        </w:tc>
+        <w:tc>
+          <w:tcPr>
+            <w:tcW w:w="1454" w:type="dxa"/>
+            <w:vAlign w:val="center"/>
+          </w:tcPr>
+          <w:p>
+            <w:pPr>
+              <w:spacing w:after="0"/>
+              <w:rPr>
+                <w:rFonts w:cs="Arial"/>
+                <w:b/>
+                <w:color w:val="0070C0"/>
+                <w:sz w:val="20"/>
+                <w:szCs w:val="20"/>
+                <w:lang w:val="es-PA"/>
+              </w:rPr>
+            </w:pPr>
+            <w:r>
+              <w:rPr>
+                <w:rFonts w:cs="Arial"/>
+                <w:b/>
+                <w:color w:val="0070C0"/>
+                <w:sz w:val="20"/>
+                <w:szCs w:val="20"/>
+                <w:lang w:val="es-PA"/>
+              </w:rPr>
+              <w:t>15.53€</w:t>
+            </w:r>
+          </w:p>
+        </w:tc>
+        <w:tc>
+          <w:tcPr>
+            <w:tcW w:w="1454" w:type="dxa"/>
+            <w:vAlign w:val="center"/>
+          </w:tcPr>
+          <w:p>
+            <w:pPr>
+              <w:spacing w:after="0"/>
+              <w:rPr>
+                <w:rFonts w:cs="Arial"/>
+                <w:b/>
+                <w:color w:val="0070C0"/>
+                <w:sz w:val="20"/>
+                <w:szCs w:val="20"/>
+                <w:lang w:val="es-PA"/>
+              </w:rPr>
+            </w:pPr>
+          </w:p>
+        </w:tc>
+        <w:tc>
+          <w:tcPr>
+            <w:tcW w:w="1454" w:type="dxa"/>
+            <w:vAlign w:val="center"/>
+          </w:tcPr>
+          <w:p>
+            <w:pPr>
+              <w:spacing w:after="0"/>
+              <w:rPr>
+                <w:rFonts w:cs="Arial"/>
+                <w:b/>
+                <w:color w:val="0070C0"/>
+                <w:sz w:val="20"/>
+                <w:szCs w:val="20"/>
+                <w:lang w:val="es-PA"/>
+              </w:rPr>
+            </w:pPr>
+          </w:p>
+        </w:tc>
+        <w:tc>
+          <w:tcPr>
+            <w:tcW w:w="1454" w:type="dxa"/>
+            <w:vAlign w:val="center"/>
+          </w:tcPr>
+          <w:p>
+            <w:pPr>
+              <w:spacing w:after="0"/>
+              <w:rPr>
+                <w:rFonts w:cs="Arial"/>
+                <w:b/>
+                <w:color w:val="0070C0"/>
+                <w:sz w:val="20"/>
+                <w:szCs w:val="20"/>
+                <w:lang w:val="es-PA"/>
+              </w:rPr>
+            </w:pPr>
+          </w:p>
+        </w:tc>
+        <w:tc>
+          <w:tcPr>
+            <w:tcW w:w="1454" w:type="dxa"/>
+            <w:vAlign w:val="center"/>
+          </w:tcPr>
+          <w:p>
+            <w:pPr>
+              <w:spacing w:after="0"/>
+              <w:rPr>
+                <w:rFonts w:cs="Arial"/>
+                <w:b/>
+                <w:color w:val="0070C0"/>
+                <w:sz w:val="20"/>
+                <w:szCs w:val="20"/>
+                <w:lang w:val="es-PA"/>
+              </w:rPr>
+            </w:pPr>
+            <w:r>
+              <w:rPr>
+                <w:rFonts w:cs="Arial"/>
+                <w:b/>
+                <w:color w:val="0070C0"/>
+                <w:sz w:val="20"/>
+                <w:szCs w:val="20"/>
+                <w:lang w:val="es-PA"/>
+              </w:rPr>
+              <w:t>15.53€</w:t>
+            </w:r>
           </w:p>
         </w:tc>
       </w:tr>
@@ -22248,11 +22443,11 @@
           </w:tcPr>
           <w:p>
             <w:pPr>
-              <w:spacing w:before="120" w:after="120"/>
-              <w:jc w:val="center"/>
-              <w:rPr>
-                <w:rFonts w:cs="Arial"/>
-                <w:b/>
+              <w:spacing w:after="0"/>
+              <w:rPr>
+                <w:rFonts w:cs="Arial"/>
+                <w:b/>
+                <w:color w:val="0070C0"/>
                 <w:sz w:val="20"/>
                 <w:szCs w:val="20"/>
                 <w:lang w:val="es-PA"/>
@@ -22271,157 +22466,159 @@
               <w:rPr>
                 <w:rFonts w:cs="Arial"/>
                 <w:b/>
-                <w:sz w:val="20"/>
-                <w:szCs w:val="20"/>
-                <w:lang w:val="es-PA"/>
-              </w:rPr>
-            </w:pPr>
-          </w:p>
-        </w:tc>
-        <w:tc>
-          <w:tcPr>
-            <w:tcW w:w="1454" w:type="dxa"/>
-            <w:vAlign w:val="center"/>
-          </w:tcPr>
-          <w:p>
-            <w:pPr>
-              <w:spacing w:after="0"/>
-              <w:rPr>
-                <w:rFonts w:cs="Arial"/>
-                <w:b/>
-                <w:sz w:val="20"/>
-                <w:szCs w:val="20"/>
-                <w:lang w:val="es-PA"/>
-              </w:rPr>
-            </w:pPr>
-          </w:p>
-        </w:tc>
-        <w:tc>
-          <w:tcPr>
-            <w:tcW w:w="1454" w:type="dxa"/>
-            <w:vAlign w:val="center"/>
-          </w:tcPr>
-          <w:p>
-            <w:pPr>
-              <w:spacing w:after="0"/>
-              <w:jc w:val="center"/>
-              <w:rPr>
-                <w:rFonts w:cs="Arial"/>
-                <w:b/>
-                <w:sz w:val="20"/>
-                <w:szCs w:val="20"/>
-                <w:lang w:val="es-PA"/>
-              </w:rPr>
-            </w:pPr>
-          </w:p>
-        </w:tc>
-        <w:tc>
-          <w:tcPr>
-            <w:tcW w:w="1454" w:type="dxa"/>
-            <w:vAlign w:val="center"/>
-          </w:tcPr>
-          <w:p>
-            <w:pPr>
-              <w:spacing w:after="0"/>
-              <w:jc w:val="right"/>
-              <w:rPr>
-                <w:rFonts w:cs="Arial"/>
-                <w:b/>
-                <w:sz w:val="20"/>
-                <w:szCs w:val="20"/>
-                <w:lang w:val="es-PA"/>
-              </w:rPr>
-            </w:pPr>
-          </w:p>
-        </w:tc>
-        <w:tc>
-          <w:tcPr>
-            <w:tcW w:w="1454" w:type="dxa"/>
-            <w:vAlign w:val="center"/>
-          </w:tcPr>
-          <w:p>
-            <w:pPr>
-              <w:spacing w:after="0"/>
-              <w:jc w:val="right"/>
-              <w:rPr>
-                <w:rFonts w:cs="Arial"/>
-                <w:b/>
-                <w:sz w:val="20"/>
-                <w:szCs w:val="20"/>
-                <w:lang w:val="es-PA"/>
-              </w:rPr>
-            </w:pPr>
-          </w:p>
-        </w:tc>
-        <w:tc>
-          <w:tcPr>
-            <w:tcW w:w="1454" w:type="dxa"/>
-            <w:vAlign w:val="center"/>
-          </w:tcPr>
-          <w:p>
-            <w:pPr>
-              <w:spacing w:after="0"/>
-              <w:jc w:val="center"/>
-              <w:rPr>
-                <w:rFonts w:cs="Arial"/>
-                <w:b/>
-                <w:sz w:val="20"/>
-                <w:szCs w:val="20"/>
-                <w:lang w:val="es-PA"/>
-              </w:rPr>
-            </w:pPr>
-          </w:p>
-        </w:tc>
-        <w:tc>
-          <w:tcPr>
-            <w:tcW w:w="1454" w:type="dxa"/>
-            <w:vAlign w:val="center"/>
-          </w:tcPr>
-          <w:p>
-            <w:pPr>
-              <w:spacing w:after="0"/>
-              <w:jc w:val="right"/>
-              <w:rPr>
-                <w:rFonts w:cs="Arial"/>
-                <w:b/>
-                <w:sz w:val="20"/>
-                <w:szCs w:val="20"/>
-                <w:lang w:val="es-PA"/>
-              </w:rPr>
-            </w:pPr>
-          </w:p>
-        </w:tc>
-        <w:tc>
-          <w:tcPr>
-            <w:tcW w:w="1454" w:type="dxa"/>
-            <w:vAlign w:val="center"/>
-          </w:tcPr>
-          <w:p>
-            <w:pPr>
-              <w:spacing w:after="0"/>
-              <w:jc w:val="right"/>
-              <w:rPr>
-                <w:rFonts w:cs="Arial"/>
-                <w:b/>
-                <w:sz w:val="20"/>
-                <w:szCs w:val="20"/>
-                <w:lang w:val="es-PA"/>
-              </w:rPr>
-            </w:pPr>
-          </w:p>
-        </w:tc>
-        <w:tc>
-          <w:tcPr>
-            <w:tcW w:w="1454" w:type="dxa"/>
-            <w:vAlign w:val="center"/>
-          </w:tcPr>
-          <w:p>
-            <w:pPr>
-              <w:spacing w:after="0"/>
-              <w:jc w:val="right"/>
-              <w:rPr>
-                <w:rFonts w:cs="Arial"/>
-                <w:b/>
+                <w:color w:val="0070C0"/>
+                <w:sz w:val="20"/>
+                <w:szCs w:val="20"/>
+                <w:lang w:val="es-PA"/>
+              </w:rPr>
+            </w:pPr>
+          </w:p>
+        </w:tc>
+        <w:tc>
+          <w:tcPr>
+            <w:tcW w:w="1454" w:type="dxa"/>
+            <w:vAlign w:val="center"/>
+          </w:tcPr>
+          <w:p>
+            <w:pPr>
+              <w:spacing w:after="0"/>
+              <w:rPr>
+                <w:rFonts w:cs="Arial"/>
+                <w:b/>
+                <w:color w:val="0070C0"/>
+                <w:sz w:val="20"/>
+                <w:szCs w:val="20"/>
+                <w:lang w:val="es-PA"/>
+              </w:rPr>
+            </w:pPr>
+          </w:p>
+        </w:tc>
+        <w:tc>
+          <w:tcPr>
+            <w:tcW w:w="1454" w:type="dxa"/>
+            <w:vAlign w:val="center"/>
+          </w:tcPr>
+          <w:p>
+            <w:pPr>
+              <w:spacing w:after="0"/>
+              <w:rPr>
+                <w:rFonts w:cs="Arial"/>
+                <w:b/>
+                <w:color w:val="0070C0"/>
+                <w:sz w:val="20"/>
+                <w:szCs w:val="20"/>
+                <w:lang w:val="es-PA"/>
+              </w:rPr>
+            </w:pPr>
+          </w:p>
+        </w:tc>
+        <w:tc>
+          <w:tcPr>
+            <w:tcW w:w="1454" w:type="dxa"/>
+            <w:vAlign w:val="center"/>
+          </w:tcPr>
+          <w:p>
+            <w:pPr>
+              <w:spacing w:after="0"/>
+              <w:rPr>
+                <w:rFonts w:cs="Arial"/>
+                <w:b/>
+                <w:color w:val="0070C0"/>
+                <w:sz w:val="20"/>
+                <w:szCs w:val="20"/>
+                <w:lang w:val="es-PA"/>
+              </w:rPr>
+            </w:pPr>
+          </w:p>
+        </w:tc>
+        <w:tc>
+          <w:tcPr>
+            <w:tcW w:w="1454" w:type="dxa"/>
+            <w:vAlign w:val="center"/>
+          </w:tcPr>
+          <w:p>
+            <w:pPr>
+              <w:spacing w:after="0"/>
+              <w:rPr>
+                <w:rFonts w:cs="Arial"/>
+                <w:b/>
+                <w:color w:val="0070C0"/>
+                <w:sz w:val="20"/>
+                <w:szCs w:val="20"/>
+                <w:lang w:val="es-PA"/>
+              </w:rPr>
+            </w:pPr>
+          </w:p>
+        </w:tc>
+        <w:tc>
+          <w:tcPr>
+            <w:tcW w:w="1454" w:type="dxa"/>
+            <w:vAlign w:val="center"/>
+          </w:tcPr>
+          <w:p>
+            <w:pPr>
+              <w:spacing w:after="0"/>
+              <w:rPr>
+                <w:rFonts w:cs="Arial"/>
+                <w:b/>
+                <w:color w:val="0070C0"/>
+                <w:sz w:val="20"/>
+                <w:szCs w:val="20"/>
+                <w:lang w:val="es-PA"/>
+              </w:rPr>
+            </w:pPr>
+          </w:p>
+        </w:tc>
+        <w:tc>
+          <w:tcPr>
+            <w:tcW w:w="1454" w:type="dxa"/>
+            <w:vAlign w:val="center"/>
+          </w:tcPr>
+          <w:p>
+            <w:pPr>
+              <w:spacing w:after="0"/>
+              <w:rPr>
+                <w:rFonts w:cs="Arial"/>
+                <w:b/>
+                <w:color w:val="0070C0"/>
+                <w:sz w:val="20"/>
+                <w:szCs w:val="20"/>
+                <w:lang w:val="es-PA"/>
+              </w:rPr>
+            </w:pPr>
+          </w:p>
+        </w:tc>
+        <w:tc>
+          <w:tcPr>
+            <w:tcW w:w="1454" w:type="dxa"/>
+            <w:vAlign w:val="center"/>
+          </w:tcPr>
+          <w:p>
+            <w:pPr>
+              <w:spacing w:after="0"/>
+              <w:rPr>
+                <w:rFonts w:cs="Arial"/>
+                <w:b/>
+                <w:color w:val="0070C0"/>
+                <w:sz w:val="20"/>
+                <w:szCs w:val="20"/>
+                <w:lang w:val="es-PA"/>
+              </w:rPr>
+            </w:pPr>
+          </w:p>
+        </w:tc>
+        <w:tc>
+          <w:tcPr>
+            <w:tcW w:w="1454" w:type="dxa"/>
+            <w:vAlign w:val="center"/>
+          </w:tcPr>
+          <w:p>
+            <w:pPr>
+              <w:spacing w:after="0"/>
+              <w:rPr>
+                <w:rFonts w:cs="Arial"/>
+                <w:b/>
+                <w:color w:val="0070C0"/>
                 <w:sz w:val="20"/>
                 <w:szCs w:val="20"/>
                 <w:lang w:val="es-PA"/>
@@ -22438,11 +22635,11 @@
           </w:tcPr>
           <w:p>
             <w:pPr>
-              <w:spacing w:before="120" w:after="120"/>
-              <w:jc w:val="center"/>
-              <w:rPr>
-                <w:rFonts w:cs="Arial"/>
-                <w:b/>
+              <w:spacing w:after="0"/>
+              <w:rPr>
+                <w:rFonts w:cs="Arial"/>
+                <w:b/>
+                <w:color w:val="0070C0"/>
                 <w:sz w:val="20"/>
                 <w:szCs w:val="20"/>
                 <w:lang w:val="es-PA"/>
@@ -22461,157 +22658,159 @@
               <w:rPr>
                 <w:rFonts w:cs="Arial"/>
                 <w:b/>
-                <w:sz w:val="20"/>
-                <w:szCs w:val="20"/>
-                <w:lang w:val="es-PA"/>
-              </w:rPr>
-            </w:pPr>
-          </w:p>
-        </w:tc>
-        <w:tc>
-          <w:tcPr>
-            <w:tcW w:w="1454" w:type="dxa"/>
-            <w:vAlign w:val="center"/>
-          </w:tcPr>
-          <w:p>
-            <w:pPr>
-              <w:spacing w:after="0"/>
-              <w:rPr>
-                <w:rFonts w:cs="Arial"/>
-                <w:b/>
-                <w:sz w:val="20"/>
-                <w:szCs w:val="20"/>
-                <w:lang w:val="es-PA"/>
-              </w:rPr>
-            </w:pPr>
-          </w:p>
-        </w:tc>
-        <w:tc>
-          <w:tcPr>
-            <w:tcW w:w="1454" w:type="dxa"/>
-            <w:vAlign w:val="center"/>
-          </w:tcPr>
-          <w:p>
-            <w:pPr>
-              <w:spacing w:after="0"/>
-              <w:jc w:val="center"/>
-              <w:rPr>
-                <w:rFonts w:cs="Arial"/>
-                <w:b/>
-                <w:sz w:val="20"/>
-                <w:szCs w:val="20"/>
-                <w:lang w:val="es-PA"/>
-              </w:rPr>
-            </w:pPr>
-          </w:p>
-        </w:tc>
-        <w:tc>
-          <w:tcPr>
-            <w:tcW w:w="1454" w:type="dxa"/>
-            <w:vAlign w:val="center"/>
-          </w:tcPr>
-          <w:p>
-            <w:pPr>
-              <w:spacing w:after="0"/>
-              <w:jc w:val="right"/>
-              <w:rPr>
-                <w:rFonts w:cs="Arial"/>
-                <w:b/>
-                <w:sz w:val="20"/>
-                <w:szCs w:val="20"/>
-                <w:lang w:val="es-PA"/>
-              </w:rPr>
-            </w:pPr>
-          </w:p>
-        </w:tc>
-        <w:tc>
-          <w:tcPr>
-            <w:tcW w:w="1454" w:type="dxa"/>
-            <w:vAlign w:val="center"/>
-          </w:tcPr>
-          <w:p>
-            <w:pPr>
-              <w:spacing w:after="0"/>
-              <w:jc w:val="right"/>
-              <w:rPr>
-                <w:rFonts w:cs="Arial"/>
-                <w:b/>
-                <w:sz w:val="20"/>
-                <w:szCs w:val="20"/>
-                <w:lang w:val="es-PA"/>
-              </w:rPr>
-            </w:pPr>
-          </w:p>
-        </w:tc>
-        <w:tc>
-          <w:tcPr>
-            <w:tcW w:w="1454" w:type="dxa"/>
-            <w:vAlign w:val="center"/>
-          </w:tcPr>
-          <w:p>
-            <w:pPr>
-              <w:spacing w:after="0"/>
-              <w:jc w:val="center"/>
-              <w:rPr>
-                <w:rFonts w:cs="Arial"/>
-                <w:b/>
-                <w:sz w:val="20"/>
-                <w:szCs w:val="20"/>
-                <w:lang w:val="es-PA"/>
-              </w:rPr>
-            </w:pPr>
-          </w:p>
-        </w:tc>
-        <w:tc>
-          <w:tcPr>
-            <w:tcW w:w="1454" w:type="dxa"/>
-            <w:vAlign w:val="center"/>
-          </w:tcPr>
-          <w:p>
-            <w:pPr>
-              <w:spacing w:after="0"/>
-              <w:jc w:val="right"/>
-              <w:rPr>
-                <w:rFonts w:cs="Arial"/>
-                <w:b/>
-                <w:sz w:val="20"/>
-                <w:szCs w:val="20"/>
-                <w:lang w:val="es-PA"/>
-              </w:rPr>
-            </w:pPr>
-          </w:p>
-        </w:tc>
-        <w:tc>
-          <w:tcPr>
-            <w:tcW w:w="1454" w:type="dxa"/>
-            <w:vAlign w:val="center"/>
-          </w:tcPr>
-          <w:p>
-            <w:pPr>
-              <w:spacing w:after="0"/>
-              <w:jc w:val="right"/>
-              <w:rPr>
-                <w:rFonts w:cs="Arial"/>
-                <w:b/>
-                <w:sz w:val="20"/>
-                <w:szCs w:val="20"/>
-                <w:lang w:val="es-PA"/>
-              </w:rPr>
-            </w:pPr>
-          </w:p>
-        </w:tc>
-        <w:tc>
-          <w:tcPr>
-            <w:tcW w:w="1454" w:type="dxa"/>
-            <w:vAlign w:val="center"/>
-          </w:tcPr>
-          <w:p>
-            <w:pPr>
-              <w:spacing w:after="0"/>
-              <w:jc w:val="right"/>
-              <w:rPr>
-                <w:rFonts w:cs="Arial"/>
-                <w:b/>
+                <w:color w:val="0070C0"/>
+                <w:sz w:val="20"/>
+                <w:szCs w:val="20"/>
+                <w:lang w:val="es-PA"/>
+              </w:rPr>
+            </w:pPr>
+          </w:p>
+        </w:tc>
+        <w:tc>
+          <w:tcPr>
+            <w:tcW w:w="1454" w:type="dxa"/>
+            <w:vAlign w:val="center"/>
+          </w:tcPr>
+          <w:p>
+            <w:pPr>
+              <w:spacing w:after="0"/>
+              <w:rPr>
+                <w:rFonts w:cs="Arial"/>
+                <w:b/>
+                <w:color w:val="0070C0"/>
+                <w:sz w:val="20"/>
+                <w:szCs w:val="20"/>
+                <w:lang w:val="es-PA"/>
+              </w:rPr>
+            </w:pPr>
+          </w:p>
+        </w:tc>
+        <w:tc>
+          <w:tcPr>
+            <w:tcW w:w="1454" w:type="dxa"/>
+            <w:vAlign w:val="center"/>
+          </w:tcPr>
+          <w:p>
+            <w:pPr>
+              <w:spacing w:after="0"/>
+              <w:rPr>
+                <w:rFonts w:cs="Arial"/>
+                <w:b/>
+                <w:color w:val="0070C0"/>
+                <w:sz w:val="20"/>
+                <w:szCs w:val="20"/>
+                <w:lang w:val="es-PA"/>
+              </w:rPr>
+            </w:pPr>
+          </w:p>
+        </w:tc>
+        <w:tc>
+          <w:tcPr>
+            <w:tcW w:w="1454" w:type="dxa"/>
+            <w:vAlign w:val="center"/>
+          </w:tcPr>
+          <w:p>
+            <w:pPr>
+              <w:spacing w:after="0"/>
+              <w:rPr>
+                <w:rFonts w:cs="Arial"/>
+                <w:b/>
+                <w:color w:val="0070C0"/>
+                <w:sz w:val="20"/>
+                <w:szCs w:val="20"/>
+                <w:lang w:val="es-PA"/>
+              </w:rPr>
+            </w:pPr>
+          </w:p>
+        </w:tc>
+        <w:tc>
+          <w:tcPr>
+            <w:tcW w:w="1454" w:type="dxa"/>
+            <w:vAlign w:val="center"/>
+          </w:tcPr>
+          <w:p>
+            <w:pPr>
+              <w:spacing w:after="0"/>
+              <w:rPr>
+                <w:rFonts w:cs="Arial"/>
+                <w:b/>
+                <w:color w:val="0070C0"/>
+                <w:sz w:val="20"/>
+                <w:szCs w:val="20"/>
+                <w:lang w:val="es-PA"/>
+              </w:rPr>
+            </w:pPr>
+          </w:p>
+        </w:tc>
+        <w:tc>
+          <w:tcPr>
+            <w:tcW w:w="1454" w:type="dxa"/>
+            <w:vAlign w:val="center"/>
+          </w:tcPr>
+          <w:p>
+            <w:pPr>
+              <w:spacing w:after="0"/>
+              <w:rPr>
+                <w:rFonts w:cs="Arial"/>
+                <w:b/>
+                <w:color w:val="0070C0"/>
+                <w:sz w:val="20"/>
+                <w:szCs w:val="20"/>
+                <w:lang w:val="es-PA"/>
+              </w:rPr>
+            </w:pPr>
+          </w:p>
+        </w:tc>
+        <w:tc>
+          <w:tcPr>
+            <w:tcW w:w="1454" w:type="dxa"/>
+            <w:vAlign w:val="center"/>
+          </w:tcPr>
+          <w:p>
+            <w:pPr>
+              <w:spacing w:after="0"/>
+              <w:rPr>
+                <w:rFonts w:cs="Arial"/>
+                <w:b/>
+                <w:color w:val="0070C0"/>
+                <w:sz w:val="20"/>
+                <w:szCs w:val="20"/>
+                <w:lang w:val="es-PA"/>
+              </w:rPr>
+            </w:pPr>
+          </w:p>
+        </w:tc>
+        <w:tc>
+          <w:tcPr>
+            <w:tcW w:w="1454" w:type="dxa"/>
+            <w:vAlign w:val="center"/>
+          </w:tcPr>
+          <w:p>
+            <w:pPr>
+              <w:spacing w:after="0"/>
+              <w:rPr>
+                <w:rFonts w:cs="Arial"/>
+                <w:b/>
+                <w:color w:val="0070C0"/>
+                <w:sz w:val="20"/>
+                <w:szCs w:val="20"/>
+                <w:lang w:val="es-PA"/>
+              </w:rPr>
+            </w:pPr>
+          </w:p>
+        </w:tc>
+        <w:tc>
+          <w:tcPr>
+            <w:tcW w:w="1454" w:type="dxa"/>
+            <w:vAlign w:val="center"/>
+          </w:tcPr>
+          <w:p>
+            <w:pPr>
+              <w:spacing w:after="0"/>
+              <w:rPr>
+                <w:rFonts w:cs="Arial"/>
+                <w:b/>
+                <w:color w:val="0070C0"/>
                 <w:sz w:val="20"/>
                 <w:szCs w:val="20"/>
                 <w:lang w:val="es-PA"/>
@@ -23872,54 +24071,57 @@
               <w:rPr>
                 <w:rFonts w:cs="Arial"/>
                 <w:b/>
-                <w:sz w:val="20"/>
-                <w:szCs w:val="20"/>
-                <w:lang w:val="es-PA"/>
-              </w:rPr>
-            </w:pPr>
-          </w:p>
-          <w:p>
-            <w:pPr>
-              <w:spacing w:after="0"/>
-              <w:rPr>
-                <w:rFonts w:cs="Arial"/>
-                <w:b/>
-                <w:sz w:val="20"/>
-                <w:szCs w:val="20"/>
-                <w:lang w:val="es-PA"/>
-              </w:rPr>
-            </w:pPr>
-          </w:p>
-          <w:p>
-            <w:pPr>
-              <w:spacing w:after="0"/>
-              <w:rPr>
-                <w:rFonts w:cs="Arial"/>
-                <w:b/>
-                <w:sz w:val="20"/>
-                <w:szCs w:val="20"/>
-                <w:lang w:val="es-PA"/>
-              </w:rPr>
-            </w:pPr>
-          </w:p>
-          <w:p>
-            <w:pPr>
-              <w:spacing w:after="0"/>
-              <w:rPr>
-                <w:rFonts w:cs="Arial"/>
-                <w:b/>
-                <w:sz w:val="20"/>
-                <w:szCs w:val="20"/>
-                <w:lang w:val="es-PA"/>
-              </w:rPr>
-            </w:pPr>
-          </w:p>
-          <w:p>
-            <w:pPr>
-              <w:spacing w:after="0"/>
-              <w:rPr>
-                <w:rFonts w:cs="Arial"/>
-                <w:b/>
+                <w:color w:val="0070C0"/>
+                <w:sz w:val="20"/>
+                <w:szCs w:val="20"/>
+                <w:lang w:val="es-PA"/>
+              </w:rPr>
+            </w:pPr>
+            <w:r>
+              <w:rPr>
+                <w:rFonts w:cs="Arial"/>
+                <w:b/>
+                <w:color w:val="0070C0"/>
+                <w:sz w:val="20"/>
+                <w:szCs w:val="20"/>
+                <w:lang w:val="es-PA"/>
+              </w:rPr>
+              <w:t>Realización de un manual en el que se explique como poner en producción el sistema.</w:t>
+            </w:r>
+          </w:p>
+          <w:p>
+            <w:pPr>
+              <w:spacing w:after="0"/>
+              <w:rPr>
+                <w:rFonts w:cs="Arial"/>
+                <w:b/>
+                <w:color w:val="0070C0"/>
+                <w:sz w:val="20"/>
+                <w:szCs w:val="20"/>
+                <w:lang w:val="es-PA"/>
+              </w:rPr>
+            </w:pPr>
+          </w:p>
+          <w:p>
+            <w:pPr>
+              <w:spacing w:after="0"/>
+              <w:rPr>
+                <w:rFonts w:cs="Arial"/>
+                <w:b/>
+                <w:color w:val="0070C0"/>
+                <w:sz w:val="20"/>
+                <w:szCs w:val="20"/>
+                <w:lang w:val="es-PA"/>
+              </w:rPr>
+            </w:pPr>
+          </w:p>
+          <w:p>
+            <w:pPr>
+              <w:spacing w:after="0"/>
+              <w:rPr>
+                <w:rFonts w:cs="Arial"/>
+                <w:b/>
+                <w:color w:val="0070C0"/>
                 <w:sz w:val="20"/>
                 <w:szCs w:val="20"/>
                 <w:lang w:val="es-PA"/>
@@ -23934,14 +24136,18 @@
           <w:p>
             <w:pPr>
               <w:spacing w:after="0"/>
-              <w:rPr>
-                <w:rFonts w:cs="Arial"/>
-                <w:b/>
-                <w:sz w:val="20"/>
-                <w:szCs w:val="20"/>
-                <w:lang w:val="es-PA"/>
-              </w:rPr>
-            </w:pPr>
+            </w:pPr>
+            <w:r>
+              <w:rPr>
+                <w:rFonts w:cs="Arial"/>
+                <w:b/>
+                <w:color w:val="0070C0"/>
+                <w:sz w:val="20"/>
+                <w:szCs w:val="20"/>
+                <w:lang w:val="es-PA"/>
+              </w:rPr>
+              <w:t>No se impartirá ningún tipo de formación.</w:t>
+            </w:r>
           </w:p>
         </w:tc>
         <w:tc>
@@ -23954,6 +24160,7 @@
               <w:rPr>
                 <w:rFonts w:cs="Arial"/>
                 <w:b/>
+                <w:color w:val="0070C0"/>
                 <w:sz w:val="20"/>
                 <w:szCs w:val="20"/>
                 <w:lang w:val="es-PA"/>
@@ -24840,16 +25047,27 @@
           </w:tcPr>
           <w:p>
             <w:pPr>
-              <w:spacing w:before="120" w:after="120"/>
-              <w:jc w:val="center"/>
-              <w:rPr>
-                <w:rFonts w:cs="Arial"/>
-                <w:b/>
-                <w:sz w:val="20"/>
-                <w:szCs w:val="20"/>
-                <w:lang w:val="es-PA"/>
-              </w:rPr>
-            </w:pPr>
+              <w:spacing w:after="0"/>
+              <w:rPr>
+                <w:rFonts w:cs="Arial"/>
+                <w:b/>
+                <w:color w:val="0070C0"/>
+                <w:sz w:val="20"/>
+                <w:szCs w:val="20"/>
+                <w:lang w:val="es-PA"/>
+              </w:rPr>
+            </w:pPr>
+            <w:r>
+              <w:rPr>
+                <w:rFonts w:cs="Arial"/>
+                <w:b/>
+                <w:color w:val="0070C0"/>
+                <w:sz w:val="20"/>
+                <w:szCs w:val="20"/>
+                <w:lang w:val="es-PA"/>
+              </w:rPr>
+              <w:t>1</w:t>
+            </w:r>
           </w:p>
         </w:tc>
         <w:tc>
@@ -24863,162 +25081,241 @@
               <w:rPr>
                 <w:rFonts w:cs="Arial"/>
                 <w:b/>
-                <w:sz w:val="20"/>
-                <w:szCs w:val="20"/>
-                <w:lang w:val="es-PA"/>
-              </w:rPr>
-            </w:pPr>
-          </w:p>
-        </w:tc>
-        <w:tc>
-          <w:tcPr>
-            <w:tcW w:w="1454" w:type="dxa"/>
-            <w:vAlign w:val="center"/>
-          </w:tcPr>
-          <w:p>
-            <w:pPr>
-              <w:spacing w:after="0"/>
-              <w:rPr>
-                <w:rFonts w:cs="Arial"/>
-                <w:b/>
-                <w:sz w:val="20"/>
-                <w:szCs w:val="20"/>
-                <w:lang w:val="es-PA"/>
-              </w:rPr>
-            </w:pPr>
-          </w:p>
-        </w:tc>
-        <w:tc>
-          <w:tcPr>
-            <w:tcW w:w="1454" w:type="dxa"/>
-            <w:vAlign w:val="center"/>
-          </w:tcPr>
-          <w:p>
-            <w:pPr>
-              <w:spacing w:after="0"/>
-              <w:jc w:val="center"/>
-              <w:rPr>
-                <w:rFonts w:cs="Arial"/>
-                <w:b/>
-                <w:sz w:val="20"/>
-                <w:szCs w:val="20"/>
-                <w:lang w:val="es-PA"/>
-              </w:rPr>
-            </w:pPr>
-          </w:p>
-        </w:tc>
-        <w:tc>
-          <w:tcPr>
-            <w:tcW w:w="1454" w:type="dxa"/>
-            <w:vAlign w:val="center"/>
-          </w:tcPr>
-          <w:p>
-            <w:pPr>
-              <w:spacing w:after="0"/>
-              <w:jc w:val="right"/>
-              <w:rPr>
-                <w:rFonts w:cs="Arial"/>
-                <w:b/>
-                <w:sz w:val="20"/>
-                <w:szCs w:val="20"/>
-                <w:lang w:val="es-PA"/>
-              </w:rPr>
-            </w:pPr>
-          </w:p>
-        </w:tc>
-        <w:tc>
-          <w:tcPr>
-            <w:tcW w:w="1454" w:type="dxa"/>
-            <w:vAlign w:val="center"/>
-          </w:tcPr>
-          <w:p>
-            <w:pPr>
-              <w:spacing w:after="0"/>
-              <w:jc w:val="right"/>
-              <w:rPr>
-                <w:rFonts w:cs="Arial"/>
-                <w:b/>
-                <w:sz w:val="20"/>
-                <w:szCs w:val="20"/>
-                <w:lang w:val="es-PA"/>
-              </w:rPr>
-            </w:pPr>
-          </w:p>
-        </w:tc>
-        <w:tc>
-          <w:tcPr>
-            <w:tcW w:w="1454" w:type="dxa"/>
-            <w:vAlign w:val="center"/>
-          </w:tcPr>
-          <w:p>
-            <w:pPr>
-              <w:spacing w:after="0"/>
-              <w:jc w:val="center"/>
-              <w:rPr>
-                <w:rFonts w:cs="Arial"/>
-                <w:b/>
-                <w:sz w:val="20"/>
-                <w:szCs w:val="20"/>
-                <w:lang w:val="es-PA"/>
-              </w:rPr>
-            </w:pPr>
-          </w:p>
-        </w:tc>
-        <w:tc>
-          <w:tcPr>
-            <w:tcW w:w="1454" w:type="dxa"/>
-            <w:vAlign w:val="center"/>
-          </w:tcPr>
-          <w:p>
-            <w:pPr>
-              <w:spacing w:after="0"/>
-              <w:jc w:val="right"/>
-              <w:rPr>
-                <w:rFonts w:cs="Arial"/>
-                <w:b/>
-                <w:sz w:val="20"/>
-                <w:szCs w:val="20"/>
-                <w:lang w:val="es-PA"/>
-              </w:rPr>
-            </w:pPr>
-          </w:p>
-        </w:tc>
-        <w:tc>
-          <w:tcPr>
-            <w:tcW w:w="1454" w:type="dxa"/>
-            <w:vAlign w:val="center"/>
-          </w:tcPr>
-          <w:p>
-            <w:pPr>
-              <w:spacing w:after="0"/>
-              <w:jc w:val="right"/>
-              <w:rPr>
-                <w:rFonts w:cs="Arial"/>
-                <w:b/>
-                <w:sz w:val="20"/>
-                <w:szCs w:val="20"/>
-                <w:lang w:val="es-PA"/>
-              </w:rPr>
-            </w:pPr>
-          </w:p>
-        </w:tc>
-        <w:tc>
-          <w:tcPr>
-            <w:tcW w:w="1454" w:type="dxa"/>
-            <w:vAlign w:val="center"/>
-          </w:tcPr>
-          <w:p>
-            <w:pPr>
-              <w:spacing w:after="0"/>
-              <w:jc w:val="right"/>
-              <w:rPr>
-                <w:rFonts w:cs="Arial"/>
-                <w:b/>
-                <w:sz w:val="20"/>
-                <w:szCs w:val="20"/>
-                <w:lang w:val="es-PA"/>
-              </w:rPr>
-            </w:pPr>
+                <w:color w:val="0070C0"/>
+                <w:sz w:val="20"/>
+                <w:szCs w:val="20"/>
+                <w:lang w:val="es-PA"/>
+              </w:rPr>
+            </w:pPr>
+            <w:r>
+              <w:rPr>
+                <w:rFonts w:cs="Arial"/>
+                <w:b/>
+                <w:color w:val="0070C0"/>
+                <w:sz w:val="20"/>
+                <w:szCs w:val="20"/>
+                <w:lang w:val="es-PA"/>
+              </w:rPr>
+              <w:t xml:space="preserve">Redacción de las instrucciones de </w:t>
+            </w:r>
+            <w:r>
+              <w:rPr>
+                <w:rFonts w:cs="Arial"/>
+                <w:b/>
+                <w:color w:val="0070C0"/>
+                <w:sz w:val="20"/>
+                <w:szCs w:val="20"/>
+                <w:lang w:val="es-PA"/>
+              </w:rPr>
+              <w:t>puesta en producción</w:t>
+            </w:r>
+          </w:p>
+        </w:tc>
+        <w:tc>
+          <w:tcPr>
+            <w:tcW w:w="1454" w:type="dxa"/>
+            <w:vAlign w:val="center"/>
+          </w:tcPr>
+          <w:p>
+            <w:pPr>
+              <w:spacing w:after="0"/>
+              <w:rPr>
+                <w:rFonts w:cs="Arial"/>
+                <w:b/>
+                <w:color w:val="0070C0"/>
+                <w:sz w:val="20"/>
+                <w:szCs w:val="20"/>
+                <w:lang w:val="es-PA"/>
+              </w:rPr>
+            </w:pPr>
+            <w:r>
+              <w:rPr>
+                <w:rFonts w:cs="Arial"/>
+                <w:b/>
+                <w:color w:val="0070C0"/>
+                <w:sz w:val="20"/>
+                <w:szCs w:val="20"/>
+                <w:lang w:val="es-PA"/>
+              </w:rPr>
+              <w:t>Ordenador y un desarrollador</w:t>
+            </w:r>
+          </w:p>
+        </w:tc>
+        <w:tc>
+          <w:tcPr>
+            <w:tcW w:w="1454" w:type="dxa"/>
+            <w:vAlign w:val="center"/>
+          </w:tcPr>
+          <w:p>
+            <w:pPr>
+              <w:spacing w:after="0"/>
+              <w:rPr>
+                <w:rFonts w:cs="Arial"/>
+                <w:b/>
+                <w:color w:val="0070C0"/>
+                <w:sz w:val="20"/>
+                <w:szCs w:val="20"/>
+                <w:lang w:val="es-PA"/>
+              </w:rPr>
+            </w:pPr>
+            <w:r>
+              <w:rPr>
+                <w:rFonts w:cs="Arial"/>
+                <w:b/>
+                <w:color w:val="0070C0"/>
+                <w:sz w:val="20"/>
+                <w:szCs w:val="20"/>
+                <w:lang w:val="es-PA"/>
+              </w:rPr>
+              <w:t>2</w:t>
+            </w:r>
+          </w:p>
+        </w:tc>
+        <w:tc>
+          <w:tcPr>
+            <w:tcW w:w="1454" w:type="dxa"/>
+            <w:vAlign w:val="center"/>
+          </w:tcPr>
+          <w:p>
+            <w:pPr>
+              <w:spacing w:after="0"/>
+              <w:rPr>
+                <w:rFonts w:cs="Arial"/>
+                <w:b/>
+                <w:color w:val="0070C0"/>
+                <w:sz w:val="20"/>
+                <w:szCs w:val="20"/>
+                <w:lang w:val="es-PA"/>
+              </w:rPr>
+            </w:pPr>
+            <w:r>
+              <w:rPr>
+                <w:rFonts w:cs="Arial"/>
+                <w:b/>
+                <w:color w:val="0070C0"/>
+                <w:sz w:val="20"/>
+                <w:szCs w:val="20"/>
+                <w:lang w:val="es-PA"/>
+              </w:rPr>
+              <w:t>31.06€</w:t>
+            </w:r>
+          </w:p>
+        </w:tc>
+        <w:tc>
+          <w:tcPr>
+            <w:tcW w:w="1454" w:type="dxa"/>
+            <w:vAlign w:val="center"/>
+          </w:tcPr>
+          <w:p>
+            <w:pPr>
+              <w:spacing w:after="0"/>
+              <w:rPr>
+                <w:rFonts w:cs="Arial"/>
+                <w:b/>
+                <w:color w:val="0070C0"/>
+                <w:sz w:val="20"/>
+                <w:szCs w:val="20"/>
+                <w:lang w:val="es-PA"/>
+              </w:rPr>
+            </w:pPr>
+            <w:r>
+              <w:rPr>
+                <w:rFonts w:cs="Arial"/>
+                <w:b/>
+                <w:color w:val="0070C0"/>
+                <w:sz w:val="20"/>
+                <w:szCs w:val="20"/>
+                <w:lang w:val="es-PA"/>
+              </w:rPr>
+              <w:t>62.12€</w:t>
+            </w:r>
+          </w:p>
+        </w:tc>
+        <w:tc>
+          <w:tcPr>
+            <w:tcW w:w="1454" w:type="dxa"/>
+            <w:vAlign w:val="center"/>
+          </w:tcPr>
+          <w:p>
+            <w:pPr>
+              <w:spacing w:after="0"/>
+              <w:rPr>
+                <w:rFonts w:cs="Arial"/>
+                <w:b/>
+                <w:color w:val="0070C0"/>
+                <w:sz w:val="20"/>
+                <w:szCs w:val="20"/>
+                <w:lang w:val="es-PA"/>
+              </w:rPr>
+            </w:pPr>
+          </w:p>
+        </w:tc>
+        <w:tc>
+          <w:tcPr>
+            <w:tcW w:w="1454" w:type="dxa"/>
+            <w:vAlign w:val="center"/>
+          </w:tcPr>
+          <w:p>
+            <w:pPr>
+              <w:spacing w:after="0"/>
+              <w:rPr>
+                <w:rFonts w:cs="Arial"/>
+                <w:b/>
+                <w:color w:val="0070C0"/>
+                <w:sz w:val="20"/>
+                <w:szCs w:val="20"/>
+                <w:lang w:val="es-PA"/>
+              </w:rPr>
+            </w:pPr>
+          </w:p>
+        </w:tc>
+        <w:tc>
+          <w:tcPr>
+            <w:tcW w:w="1454" w:type="dxa"/>
+            <w:vAlign w:val="center"/>
+          </w:tcPr>
+          <w:p>
+            <w:pPr>
+              <w:spacing w:after="0"/>
+              <w:rPr>
+                <w:rFonts w:cs="Arial"/>
+                <w:b/>
+                <w:color w:val="0070C0"/>
+                <w:sz w:val="20"/>
+                <w:szCs w:val="20"/>
+                <w:lang w:val="es-PA"/>
+              </w:rPr>
+            </w:pPr>
+          </w:p>
+        </w:tc>
+        <w:tc>
+          <w:tcPr>
+            <w:tcW w:w="1454" w:type="dxa"/>
+            <w:vAlign w:val="center"/>
+          </w:tcPr>
+          <w:p>
+            <w:pPr>
+              <w:spacing w:after="0"/>
+              <w:rPr>
+                <w:rFonts w:cs="Arial"/>
+                <w:b/>
+                <w:color w:val="0070C0"/>
+                <w:sz w:val="20"/>
+                <w:szCs w:val="20"/>
+                <w:lang w:val="es-PA"/>
+              </w:rPr>
+            </w:pPr>
+            <w:r>
+              <w:rPr>
+                <w:rFonts w:cs="Arial"/>
+                <w:b/>
+                <w:color w:val="0070C0"/>
+                <w:sz w:val="20"/>
+                <w:szCs w:val="20"/>
+                <w:lang w:val="es-PA"/>
+              </w:rPr>
+              <w:t>62.12€</w:t>
+            </w:r>
           </w:p>
         </w:tc>
       </w:tr>
@@ -25030,16 +25327,27 @@
           </w:tcPr>
           <w:p>
             <w:pPr>
-              <w:spacing w:before="120" w:after="120"/>
-              <w:jc w:val="center"/>
-              <w:rPr>
-                <w:rFonts w:cs="Arial"/>
-                <w:b/>
-                <w:sz w:val="20"/>
-                <w:szCs w:val="20"/>
-                <w:lang w:val="es-PA"/>
-              </w:rPr>
-            </w:pPr>
+              <w:spacing w:after="0"/>
+              <w:rPr>
+                <w:rFonts w:cs="Arial"/>
+                <w:b/>
+                <w:color w:val="0070C0"/>
+                <w:sz w:val="20"/>
+                <w:szCs w:val="20"/>
+                <w:lang w:val="es-PA"/>
+              </w:rPr>
+            </w:pPr>
+            <w:r>
+              <w:rPr>
+                <w:rFonts w:cs="Arial"/>
+                <w:b/>
+                <w:color w:val="0070C0"/>
+                <w:sz w:val="20"/>
+                <w:szCs w:val="20"/>
+                <w:lang w:val="es-PA"/>
+              </w:rPr>
+              <w:t>2</w:t>
+            </w:r>
           </w:p>
         </w:tc>
         <w:tc>
@@ -25053,162 +25361,241 @@
               <w:rPr>
                 <w:rFonts w:cs="Arial"/>
                 <w:b/>
-                <w:sz w:val="20"/>
-                <w:szCs w:val="20"/>
-                <w:lang w:val="es-PA"/>
-              </w:rPr>
-            </w:pPr>
-          </w:p>
-        </w:tc>
-        <w:tc>
-          <w:tcPr>
-            <w:tcW w:w="1454" w:type="dxa"/>
-            <w:vAlign w:val="center"/>
-          </w:tcPr>
-          <w:p>
-            <w:pPr>
-              <w:spacing w:after="0"/>
-              <w:rPr>
-                <w:rFonts w:cs="Arial"/>
-                <w:b/>
-                <w:sz w:val="20"/>
-                <w:szCs w:val="20"/>
-                <w:lang w:val="es-PA"/>
-              </w:rPr>
-            </w:pPr>
-          </w:p>
-        </w:tc>
-        <w:tc>
-          <w:tcPr>
-            <w:tcW w:w="1454" w:type="dxa"/>
-            <w:vAlign w:val="center"/>
-          </w:tcPr>
-          <w:p>
-            <w:pPr>
-              <w:spacing w:after="0"/>
-              <w:jc w:val="center"/>
-              <w:rPr>
-                <w:rFonts w:cs="Arial"/>
-                <w:b/>
-                <w:sz w:val="20"/>
-                <w:szCs w:val="20"/>
-                <w:lang w:val="es-PA"/>
-              </w:rPr>
-            </w:pPr>
-          </w:p>
-        </w:tc>
-        <w:tc>
-          <w:tcPr>
-            <w:tcW w:w="1454" w:type="dxa"/>
-            <w:vAlign w:val="center"/>
-          </w:tcPr>
-          <w:p>
-            <w:pPr>
-              <w:spacing w:after="0"/>
-              <w:jc w:val="right"/>
-              <w:rPr>
-                <w:rFonts w:cs="Arial"/>
-                <w:b/>
-                <w:sz w:val="20"/>
-                <w:szCs w:val="20"/>
-                <w:lang w:val="es-PA"/>
-              </w:rPr>
-            </w:pPr>
-          </w:p>
-        </w:tc>
-        <w:tc>
-          <w:tcPr>
-            <w:tcW w:w="1454" w:type="dxa"/>
-            <w:vAlign w:val="center"/>
-          </w:tcPr>
-          <w:p>
-            <w:pPr>
-              <w:spacing w:after="0"/>
-              <w:jc w:val="right"/>
-              <w:rPr>
-                <w:rFonts w:cs="Arial"/>
-                <w:b/>
-                <w:sz w:val="20"/>
-                <w:szCs w:val="20"/>
-                <w:lang w:val="es-PA"/>
-              </w:rPr>
-            </w:pPr>
-          </w:p>
-        </w:tc>
-        <w:tc>
-          <w:tcPr>
-            <w:tcW w:w="1454" w:type="dxa"/>
-            <w:vAlign w:val="center"/>
-          </w:tcPr>
-          <w:p>
-            <w:pPr>
-              <w:spacing w:after="0"/>
-              <w:jc w:val="center"/>
-              <w:rPr>
-                <w:rFonts w:cs="Arial"/>
-                <w:b/>
-                <w:sz w:val="20"/>
-                <w:szCs w:val="20"/>
-                <w:lang w:val="es-PA"/>
-              </w:rPr>
-            </w:pPr>
-          </w:p>
-        </w:tc>
-        <w:tc>
-          <w:tcPr>
-            <w:tcW w:w="1454" w:type="dxa"/>
-            <w:vAlign w:val="center"/>
-          </w:tcPr>
-          <w:p>
-            <w:pPr>
-              <w:spacing w:after="0"/>
-              <w:jc w:val="right"/>
-              <w:rPr>
-                <w:rFonts w:cs="Arial"/>
-                <w:b/>
-                <w:sz w:val="20"/>
-                <w:szCs w:val="20"/>
-                <w:lang w:val="es-PA"/>
-              </w:rPr>
-            </w:pPr>
-          </w:p>
-        </w:tc>
-        <w:tc>
-          <w:tcPr>
-            <w:tcW w:w="1454" w:type="dxa"/>
-            <w:vAlign w:val="center"/>
-          </w:tcPr>
-          <w:p>
-            <w:pPr>
-              <w:spacing w:after="0"/>
-              <w:jc w:val="right"/>
-              <w:rPr>
-                <w:rFonts w:cs="Arial"/>
-                <w:b/>
-                <w:sz w:val="20"/>
-                <w:szCs w:val="20"/>
-                <w:lang w:val="es-PA"/>
-              </w:rPr>
-            </w:pPr>
-          </w:p>
-        </w:tc>
-        <w:tc>
-          <w:tcPr>
-            <w:tcW w:w="1454" w:type="dxa"/>
-            <w:vAlign w:val="center"/>
-          </w:tcPr>
-          <w:p>
-            <w:pPr>
-              <w:spacing w:after="0"/>
-              <w:jc w:val="right"/>
-              <w:rPr>
-                <w:rFonts w:cs="Arial"/>
-                <w:b/>
-                <w:sz w:val="20"/>
-                <w:szCs w:val="20"/>
-                <w:lang w:val="es-PA"/>
-              </w:rPr>
-            </w:pPr>
+                <w:color w:val="0070C0"/>
+                <w:sz w:val="20"/>
+                <w:szCs w:val="20"/>
+                <w:lang w:val="es-PA"/>
+              </w:rPr>
+            </w:pPr>
+            <w:r>
+              <w:rPr>
+                <w:rFonts w:cs="Arial"/>
+                <w:b/>
+                <w:color w:val="0070C0"/>
+                <w:sz w:val="20"/>
+                <w:szCs w:val="20"/>
+                <w:lang w:val="es-PA"/>
+              </w:rPr>
+              <w:t xml:space="preserve">Verificación de las instrucciones de </w:t>
+            </w:r>
+            <w:r>
+              <w:rPr>
+                <w:rFonts w:cs="Arial"/>
+                <w:b/>
+                <w:color w:val="0070C0"/>
+                <w:sz w:val="20"/>
+                <w:szCs w:val="20"/>
+                <w:lang w:val="es-PA"/>
+              </w:rPr>
+              <w:t>puesta en producción</w:t>
+            </w:r>
+          </w:p>
+        </w:tc>
+        <w:tc>
+          <w:tcPr>
+            <w:tcW w:w="1454" w:type="dxa"/>
+            <w:vAlign w:val="center"/>
+          </w:tcPr>
+          <w:p>
+            <w:pPr>
+              <w:spacing w:after="0"/>
+              <w:rPr>
+                <w:rFonts w:cs="Arial"/>
+                <w:b/>
+                <w:color w:val="0070C0"/>
+                <w:sz w:val="20"/>
+                <w:szCs w:val="20"/>
+                <w:lang w:val="es-PA"/>
+              </w:rPr>
+            </w:pPr>
+            <w:r>
+              <w:rPr>
+                <w:rFonts w:cs="Arial"/>
+                <w:b/>
+                <w:color w:val="0070C0"/>
+                <w:sz w:val="20"/>
+                <w:szCs w:val="20"/>
+                <w:lang w:val="es-PA"/>
+              </w:rPr>
+              <w:t>Ordenador y un desarrollador</w:t>
+            </w:r>
+          </w:p>
+        </w:tc>
+        <w:tc>
+          <w:tcPr>
+            <w:tcW w:w="1454" w:type="dxa"/>
+            <w:vAlign w:val="center"/>
+          </w:tcPr>
+          <w:p>
+            <w:pPr>
+              <w:spacing w:after="0"/>
+              <w:rPr>
+                <w:rFonts w:cs="Arial"/>
+                <w:b/>
+                <w:color w:val="0070C0"/>
+                <w:sz w:val="20"/>
+                <w:szCs w:val="20"/>
+                <w:lang w:val="es-PA"/>
+              </w:rPr>
+            </w:pPr>
+            <w:r>
+              <w:rPr>
+                <w:rFonts w:cs="Arial"/>
+                <w:b/>
+                <w:color w:val="0070C0"/>
+                <w:sz w:val="20"/>
+                <w:szCs w:val="20"/>
+                <w:lang w:val="es-PA"/>
+              </w:rPr>
+              <w:t>0.5</w:t>
+            </w:r>
+          </w:p>
+        </w:tc>
+        <w:tc>
+          <w:tcPr>
+            <w:tcW w:w="1454" w:type="dxa"/>
+            <w:vAlign w:val="center"/>
+          </w:tcPr>
+          <w:p>
+            <w:pPr>
+              <w:spacing w:after="0"/>
+              <w:rPr>
+                <w:rFonts w:cs="Arial"/>
+                <w:b/>
+                <w:color w:val="0070C0"/>
+                <w:sz w:val="20"/>
+                <w:szCs w:val="20"/>
+                <w:lang w:val="es-PA"/>
+              </w:rPr>
+            </w:pPr>
+            <w:r>
+              <w:rPr>
+                <w:rFonts w:cs="Arial"/>
+                <w:b/>
+                <w:color w:val="0070C0"/>
+                <w:sz w:val="20"/>
+                <w:szCs w:val="20"/>
+                <w:lang w:val="es-PA"/>
+              </w:rPr>
+              <w:t>31.06€*</w:t>
+            </w:r>
+          </w:p>
+        </w:tc>
+        <w:tc>
+          <w:tcPr>
+            <w:tcW w:w="1454" w:type="dxa"/>
+            <w:vAlign w:val="center"/>
+          </w:tcPr>
+          <w:p>
+            <w:pPr>
+              <w:spacing w:after="0"/>
+              <w:rPr>
+                <w:rFonts w:cs="Arial"/>
+                <w:b/>
+                <w:color w:val="0070C0"/>
+                <w:sz w:val="20"/>
+                <w:szCs w:val="20"/>
+                <w:lang w:val="es-PA"/>
+              </w:rPr>
+            </w:pPr>
+            <w:r>
+              <w:rPr>
+                <w:rFonts w:cs="Arial"/>
+                <w:b/>
+                <w:color w:val="0070C0"/>
+                <w:sz w:val="20"/>
+                <w:szCs w:val="20"/>
+                <w:lang w:val="es-PA"/>
+              </w:rPr>
+              <w:t>15.53€</w:t>
+            </w:r>
+          </w:p>
+        </w:tc>
+        <w:tc>
+          <w:tcPr>
+            <w:tcW w:w="1454" w:type="dxa"/>
+            <w:vAlign w:val="center"/>
+          </w:tcPr>
+          <w:p>
+            <w:pPr>
+              <w:spacing w:after="0"/>
+              <w:rPr>
+                <w:rFonts w:cs="Arial"/>
+                <w:b/>
+                <w:color w:val="0070C0"/>
+                <w:sz w:val="20"/>
+                <w:szCs w:val="20"/>
+                <w:lang w:val="es-PA"/>
+              </w:rPr>
+            </w:pPr>
+          </w:p>
+        </w:tc>
+        <w:tc>
+          <w:tcPr>
+            <w:tcW w:w="1454" w:type="dxa"/>
+            <w:vAlign w:val="center"/>
+          </w:tcPr>
+          <w:p>
+            <w:pPr>
+              <w:spacing w:after="0"/>
+              <w:rPr>
+                <w:rFonts w:cs="Arial"/>
+                <w:b/>
+                <w:color w:val="0070C0"/>
+                <w:sz w:val="20"/>
+                <w:szCs w:val="20"/>
+                <w:lang w:val="es-PA"/>
+              </w:rPr>
+            </w:pPr>
+          </w:p>
+        </w:tc>
+        <w:tc>
+          <w:tcPr>
+            <w:tcW w:w="1454" w:type="dxa"/>
+            <w:vAlign w:val="center"/>
+          </w:tcPr>
+          <w:p>
+            <w:pPr>
+              <w:spacing w:after="0"/>
+              <w:rPr>
+                <w:rFonts w:cs="Arial"/>
+                <w:b/>
+                <w:color w:val="0070C0"/>
+                <w:sz w:val="20"/>
+                <w:szCs w:val="20"/>
+                <w:lang w:val="es-PA"/>
+              </w:rPr>
+            </w:pPr>
+          </w:p>
+        </w:tc>
+        <w:tc>
+          <w:tcPr>
+            <w:tcW w:w="1454" w:type="dxa"/>
+            <w:vAlign w:val="center"/>
+          </w:tcPr>
+          <w:p>
+            <w:pPr>
+              <w:spacing w:after="0"/>
+              <w:rPr>
+                <w:rFonts w:cs="Arial"/>
+                <w:b/>
+                <w:color w:val="0070C0"/>
+                <w:sz w:val="20"/>
+                <w:szCs w:val="20"/>
+                <w:lang w:val="es-PA"/>
+              </w:rPr>
+            </w:pPr>
+            <w:r>
+              <w:rPr>
+                <w:rFonts w:cs="Arial"/>
+                <w:b/>
+                <w:color w:val="0070C0"/>
+                <w:sz w:val="20"/>
+                <w:szCs w:val="20"/>
+                <w:lang w:val="es-PA"/>
+              </w:rPr>
+              <w:t>15.53€</w:t>
+            </w:r>
           </w:p>
         </w:tc>
       </w:tr>
@@ -25220,11 +25607,11 @@
           </w:tcPr>
           <w:p>
             <w:pPr>
-              <w:spacing w:before="120" w:after="120"/>
-              <w:jc w:val="center"/>
-              <w:rPr>
-                <w:rFonts w:cs="Arial"/>
-                <w:b/>
+              <w:spacing w:after="0"/>
+              <w:rPr>
+                <w:rFonts w:cs="Arial"/>
+                <w:b/>
+                <w:color w:val="0070C0"/>
                 <w:sz w:val="20"/>
                 <w:szCs w:val="20"/>
                 <w:lang w:val="es-PA"/>
@@ -25243,157 +25630,159 @@
               <w:rPr>
                 <w:rFonts w:cs="Arial"/>
                 <w:b/>
-                <w:sz w:val="20"/>
-                <w:szCs w:val="20"/>
-                <w:lang w:val="es-PA"/>
-              </w:rPr>
-            </w:pPr>
-          </w:p>
-        </w:tc>
-        <w:tc>
-          <w:tcPr>
-            <w:tcW w:w="1454" w:type="dxa"/>
-            <w:vAlign w:val="center"/>
-          </w:tcPr>
-          <w:p>
-            <w:pPr>
-              <w:spacing w:after="0"/>
-              <w:rPr>
-                <w:rFonts w:cs="Arial"/>
-                <w:b/>
-                <w:sz w:val="20"/>
-                <w:szCs w:val="20"/>
-                <w:lang w:val="es-PA"/>
-              </w:rPr>
-            </w:pPr>
-          </w:p>
-        </w:tc>
-        <w:tc>
-          <w:tcPr>
-            <w:tcW w:w="1454" w:type="dxa"/>
-            <w:vAlign w:val="center"/>
-          </w:tcPr>
-          <w:p>
-            <w:pPr>
-              <w:spacing w:after="0"/>
-              <w:jc w:val="center"/>
-              <w:rPr>
-                <w:rFonts w:cs="Arial"/>
-                <w:b/>
-                <w:sz w:val="20"/>
-                <w:szCs w:val="20"/>
-                <w:lang w:val="es-PA"/>
-              </w:rPr>
-            </w:pPr>
-          </w:p>
-        </w:tc>
-        <w:tc>
-          <w:tcPr>
-            <w:tcW w:w="1454" w:type="dxa"/>
-            <w:vAlign w:val="center"/>
-          </w:tcPr>
-          <w:p>
-            <w:pPr>
-              <w:spacing w:after="0"/>
-              <w:jc w:val="right"/>
-              <w:rPr>
-                <w:rFonts w:cs="Arial"/>
-                <w:b/>
-                <w:sz w:val="20"/>
-                <w:szCs w:val="20"/>
-                <w:lang w:val="es-PA"/>
-              </w:rPr>
-            </w:pPr>
-          </w:p>
-        </w:tc>
-        <w:tc>
-          <w:tcPr>
-            <w:tcW w:w="1454" w:type="dxa"/>
-            <w:vAlign w:val="center"/>
-          </w:tcPr>
-          <w:p>
-            <w:pPr>
-              <w:spacing w:after="0"/>
-              <w:jc w:val="right"/>
-              <w:rPr>
-                <w:rFonts w:cs="Arial"/>
-                <w:b/>
-                <w:sz w:val="20"/>
-                <w:szCs w:val="20"/>
-                <w:lang w:val="es-PA"/>
-              </w:rPr>
-            </w:pPr>
-          </w:p>
-        </w:tc>
-        <w:tc>
-          <w:tcPr>
-            <w:tcW w:w="1454" w:type="dxa"/>
-            <w:vAlign w:val="center"/>
-          </w:tcPr>
-          <w:p>
-            <w:pPr>
-              <w:spacing w:after="0"/>
-              <w:jc w:val="center"/>
-              <w:rPr>
-                <w:rFonts w:cs="Arial"/>
-                <w:b/>
-                <w:sz w:val="20"/>
-                <w:szCs w:val="20"/>
-                <w:lang w:val="es-PA"/>
-              </w:rPr>
-            </w:pPr>
-          </w:p>
-        </w:tc>
-        <w:tc>
-          <w:tcPr>
-            <w:tcW w:w="1454" w:type="dxa"/>
-            <w:vAlign w:val="center"/>
-          </w:tcPr>
-          <w:p>
-            <w:pPr>
-              <w:spacing w:after="0"/>
-              <w:jc w:val="right"/>
-              <w:rPr>
-                <w:rFonts w:cs="Arial"/>
-                <w:b/>
-                <w:sz w:val="20"/>
-                <w:szCs w:val="20"/>
-                <w:lang w:val="es-PA"/>
-              </w:rPr>
-            </w:pPr>
-          </w:p>
-        </w:tc>
-        <w:tc>
-          <w:tcPr>
-            <w:tcW w:w="1454" w:type="dxa"/>
-            <w:vAlign w:val="center"/>
-          </w:tcPr>
-          <w:p>
-            <w:pPr>
-              <w:spacing w:after="0"/>
-              <w:jc w:val="right"/>
-              <w:rPr>
-                <w:rFonts w:cs="Arial"/>
-                <w:b/>
-                <w:sz w:val="20"/>
-                <w:szCs w:val="20"/>
-                <w:lang w:val="es-PA"/>
-              </w:rPr>
-            </w:pPr>
-          </w:p>
-        </w:tc>
-        <w:tc>
-          <w:tcPr>
-            <w:tcW w:w="1454" w:type="dxa"/>
-            <w:vAlign w:val="center"/>
-          </w:tcPr>
-          <w:p>
-            <w:pPr>
-              <w:spacing w:after="0"/>
-              <w:jc w:val="right"/>
-              <w:rPr>
-                <w:rFonts w:cs="Arial"/>
-                <w:b/>
+                <w:color w:val="0070C0"/>
+                <w:sz w:val="20"/>
+                <w:szCs w:val="20"/>
+                <w:lang w:val="es-PA"/>
+              </w:rPr>
+            </w:pPr>
+          </w:p>
+        </w:tc>
+        <w:tc>
+          <w:tcPr>
+            <w:tcW w:w="1454" w:type="dxa"/>
+            <w:vAlign w:val="center"/>
+          </w:tcPr>
+          <w:p>
+            <w:pPr>
+              <w:spacing w:after="0"/>
+              <w:rPr>
+                <w:rFonts w:cs="Arial"/>
+                <w:b/>
+                <w:color w:val="0070C0"/>
+                <w:sz w:val="20"/>
+                <w:szCs w:val="20"/>
+                <w:lang w:val="es-PA"/>
+              </w:rPr>
+            </w:pPr>
+          </w:p>
+        </w:tc>
+        <w:tc>
+          <w:tcPr>
+            <w:tcW w:w="1454" w:type="dxa"/>
+            <w:vAlign w:val="center"/>
+          </w:tcPr>
+          <w:p>
+            <w:pPr>
+              <w:spacing w:after="0"/>
+              <w:rPr>
+                <w:rFonts w:cs="Arial"/>
+                <w:b/>
+                <w:color w:val="0070C0"/>
+                <w:sz w:val="20"/>
+                <w:szCs w:val="20"/>
+                <w:lang w:val="es-PA"/>
+              </w:rPr>
+            </w:pPr>
+          </w:p>
+        </w:tc>
+        <w:tc>
+          <w:tcPr>
+            <w:tcW w:w="1454" w:type="dxa"/>
+            <w:vAlign w:val="center"/>
+          </w:tcPr>
+          <w:p>
+            <w:pPr>
+              <w:spacing w:after="0"/>
+              <w:rPr>
+                <w:rFonts w:cs="Arial"/>
+                <w:b/>
+                <w:color w:val="0070C0"/>
+                <w:sz w:val="20"/>
+                <w:szCs w:val="20"/>
+                <w:lang w:val="es-PA"/>
+              </w:rPr>
+            </w:pPr>
+          </w:p>
+        </w:tc>
+        <w:tc>
+          <w:tcPr>
+            <w:tcW w:w="1454" w:type="dxa"/>
+            <w:vAlign w:val="center"/>
+          </w:tcPr>
+          <w:p>
+            <w:pPr>
+              <w:spacing w:after="0"/>
+              <w:rPr>
+                <w:rFonts w:cs="Arial"/>
+                <w:b/>
+                <w:color w:val="0070C0"/>
+                <w:sz w:val="20"/>
+                <w:szCs w:val="20"/>
+                <w:lang w:val="es-PA"/>
+              </w:rPr>
+            </w:pPr>
+          </w:p>
+        </w:tc>
+        <w:tc>
+          <w:tcPr>
+            <w:tcW w:w="1454" w:type="dxa"/>
+            <w:vAlign w:val="center"/>
+          </w:tcPr>
+          <w:p>
+            <w:pPr>
+              <w:spacing w:after="0"/>
+              <w:rPr>
+                <w:rFonts w:cs="Arial"/>
+                <w:b/>
+                <w:color w:val="0070C0"/>
+                <w:sz w:val="20"/>
+                <w:szCs w:val="20"/>
+                <w:lang w:val="es-PA"/>
+              </w:rPr>
+            </w:pPr>
+          </w:p>
+        </w:tc>
+        <w:tc>
+          <w:tcPr>
+            <w:tcW w:w="1454" w:type="dxa"/>
+            <w:vAlign w:val="center"/>
+          </w:tcPr>
+          <w:p>
+            <w:pPr>
+              <w:spacing w:after="0"/>
+              <w:rPr>
+                <w:rFonts w:cs="Arial"/>
+                <w:b/>
+                <w:color w:val="0070C0"/>
+                <w:sz w:val="20"/>
+                <w:szCs w:val="20"/>
+                <w:lang w:val="es-PA"/>
+              </w:rPr>
+            </w:pPr>
+          </w:p>
+        </w:tc>
+        <w:tc>
+          <w:tcPr>
+            <w:tcW w:w="1454" w:type="dxa"/>
+            <w:vAlign w:val="center"/>
+          </w:tcPr>
+          <w:p>
+            <w:pPr>
+              <w:spacing w:after="0"/>
+              <w:rPr>
+                <w:rFonts w:cs="Arial"/>
+                <w:b/>
+                <w:color w:val="0070C0"/>
+                <w:sz w:val="20"/>
+                <w:szCs w:val="20"/>
+                <w:lang w:val="es-PA"/>
+              </w:rPr>
+            </w:pPr>
+          </w:p>
+        </w:tc>
+        <w:tc>
+          <w:tcPr>
+            <w:tcW w:w="1454" w:type="dxa"/>
+            <w:vAlign w:val="center"/>
+          </w:tcPr>
+          <w:p>
+            <w:pPr>
+              <w:spacing w:after="0"/>
+              <w:rPr>
+                <w:rFonts w:cs="Arial"/>
+                <w:b/>
+                <w:color w:val="0070C0"/>
                 <w:sz w:val="20"/>
                 <w:szCs w:val="20"/>
                 <w:lang w:val="es-PA"/>
@@ -25410,11 +25799,11 @@
           </w:tcPr>
           <w:p>
             <w:pPr>
-              <w:spacing w:before="120" w:after="120"/>
-              <w:jc w:val="center"/>
-              <w:rPr>
-                <w:rFonts w:cs="Arial"/>
-                <w:b/>
+              <w:spacing w:after="0"/>
+              <w:rPr>
+                <w:rFonts w:cs="Arial"/>
+                <w:b/>
+                <w:color w:val="0070C0"/>
                 <w:sz w:val="20"/>
                 <w:szCs w:val="20"/>
                 <w:lang w:val="es-PA"/>
@@ -25433,157 +25822,159 @@
               <w:rPr>
                 <w:rFonts w:cs="Arial"/>
                 <w:b/>
-                <w:sz w:val="20"/>
-                <w:szCs w:val="20"/>
-                <w:lang w:val="es-PA"/>
-              </w:rPr>
-            </w:pPr>
-          </w:p>
-        </w:tc>
-        <w:tc>
-          <w:tcPr>
-            <w:tcW w:w="1454" w:type="dxa"/>
-            <w:vAlign w:val="center"/>
-          </w:tcPr>
-          <w:p>
-            <w:pPr>
-              <w:spacing w:after="0"/>
-              <w:rPr>
-                <w:rFonts w:cs="Arial"/>
-                <w:b/>
-                <w:sz w:val="20"/>
-                <w:szCs w:val="20"/>
-                <w:lang w:val="es-PA"/>
-              </w:rPr>
-            </w:pPr>
-          </w:p>
-        </w:tc>
-        <w:tc>
-          <w:tcPr>
-            <w:tcW w:w="1454" w:type="dxa"/>
-            <w:vAlign w:val="center"/>
-          </w:tcPr>
-          <w:p>
-            <w:pPr>
-              <w:spacing w:after="0"/>
-              <w:jc w:val="center"/>
-              <w:rPr>
-                <w:rFonts w:cs="Arial"/>
-                <w:b/>
-                <w:sz w:val="20"/>
-                <w:szCs w:val="20"/>
-                <w:lang w:val="es-PA"/>
-              </w:rPr>
-            </w:pPr>
-          </w:p>
-        </w:tc>
-        <w:tc>
-          <w:tcPr>
-            <w:tcW w:w="1454" w:type="dxa"/>
-            <w:vAlign w:val="center"/>
-          </w:tcPr>
-          <w:p>
-            <w:pPr>
-              <w:spacing w:after="0"/>
-              <w:jc w:val="right"/>
-              <w:rPr>
-                <w:rFonts w:cs="Arial"/>
-                <w:b/>
-                <w:sz w:val="20"/>
-                <w:szCs w:val="20"/>
-                <w:lang w:val="es-PA"/>
-              </w:rPr>
-            </w:pPr>
-          </w:p>
-        </w:tc>
-        <w:tc>
-          <w:tcPr>
-            <w:tcW w:w="1454" w:type="dxa"/>
-            <w:vAlign w:val="center"/>
-          </w:tcPr>
-          <w:p>
-            <w:pPr>
-              <w:spacing w:after="0"/>
-              <w:jc w:val="right"/>
-              <w:rPr>
-                <w:rFonts w:cs="Arial"/>
-                <w:b/>
-                <w:sz w:val="20"/>
-                <w:szCs w:val="20"/>
-                <w:lang w:val="es-PA"/>
-              </w:rPr>
-            </w:pPr>
-          </w:p>
-        </w:tc>
-        <w:tc>
-          <w:tcPr>
-            <w:tcW w:w="1454" w:type="dxa"/>
-            <w:vAlign w:val="center"/>
-          </w:tcPr>
-          <w:p>
-            <w:pPr>
-              <w:spacing w:after="0"/>
-              <w:jc w:val="center"/>
-              <w:rPr>
-                <w:rFonts w:cs="Arial"/>
-                <w:b/>
-                <w:sz w:val="20"/>
-                <w:szCs w:val="20"/>
-                <w:lang w:val="es-PA"/>
-              </w:rPr>
-            </w:pPr>
-          </w:p>
-        </w:tc>
-        <w:tc>
-          <w:tcPr>
-            <w:tcW w:w="1454" w:type="dxa"/>
-            <w:vAlign w:val="center"/>
-          </w:tcPr>
-          <w:p>
-            <w:pPr>
-              <w:spacing w:after="0"/>
-              <w:jc w:val="right"/>
-              <w:rPr>
-                <w:rFonts w:cs="Arial"/>
-                <w:b/>
-                <w:sz w:val="20"/>
-                <w:szCs w:val="20"/>
-                <w:lang w:val="es-PA"/>
-              </w:rPr>
-            </w:pPr>
-          </w:p>
-        </w:tc>
-        <w:tc>
-          <w:tcPr>
-            <w:tcW w:w="1454" w:type="dxa"/>
-            <w:vAlign w:val="center"/>
-          </w:tcPr>
-          <w:p>
-            <w:pPr>
-              <w:spacing w:after="0"/>
-              <w:jc w:val="right"/>
-              <w:rPr>
-                <w:rFonts w:cs="Arial"/>
-                <w:b/>
-                <w:sz w:val="20"/>
-                <w:szCs w:val="20"/>
-                <w:lang w:val="es-PA"/>
-              </w:rPr>
-            </w:pPr>
-          </w:p>
-        </w:tc>
-        <w:tc>
-          <w:tcPr>
-            <w:tcW w:w="1454" w:type="dxa"/>
-            <w:vAlign w:val="center"/>
-          </w:tcPr>
-          <w:p>
-            <w:pPr>
-              <w:spacing w:after="0"/>
-              <w:jc w:val="right"/>
-              <w:rPr>
-                <w:rFonts w:cs="Arial"/>
-                <w:b/>
+                <w:color w:val="0070C0"/>
+                <w:sz w:val="20"/>
+                <w:szCs w:val="20"/>
+                <w:lang w:val="es-PA"/>
+              </w:rPr>
+            </w:pPr>
+          </w:p>
+        </w:tc>
+        <w:tc>
+          <w:tcPr>
+            <w:tcW w:w="1454" w:type="dxa"/>
+            <w:vAlign w:val="center"/>
+          </w:tcPr>
+          <w:p>
+            <w:pPr>
+              <w:spacing w:after="0"/>
+              <w:rPr>
+                <w:rFonts w:cs="Arial"/>
+                <w:b/>
+                <w:color w:val="0070C0"/>
+                <w:sz w:val="20"/>
+                <w:szCs w:val="20"/>
+                <w:lang w:val="es-PA"/>
+              </w:rPr>
+            </w:pPr>
+          </w:p>
+        </w:tc>
+        <w:tc>
+          <w:tcPr>
+            <w:tcW w:w="1454" w:type="dxa"/>
+            <w:vAlign w:val="center"/>
+          </w:tcPr>
+          <w:p>
+            <w:pPr>
+              <w:spacing w:after="0"/>
+              <w:rPr>
+                <w:rFonts w:cs="Arial"/>
+                <w:b/>
+                <w:color w:val="0070C0"/>
+                <w:sz w:val="20"/>
+                <w:szCs w:val="20"/>
+                <w:lang w:val="es-PA"/>
+              </w:rPr>
+            </w:pPr>
+          </w:p>
+        </w:tc>
+        <w:tc>
+          <w:tcPr>
+            <w:tcW w:w="1454" w:type="dxa"/>
+            <w:vAlign w:val="center"/>
+          </w:tcPr>
+          <w:p>
+            <w:pPr>
+              <w:spacing w:after="0"/>
+              <w:rPr>
+                <w:rFonts w:cs="Arial"/>
+                <w:b/>
+                <w:color w:val="0070C0"/>
+                <w:sz w:val="20"/>
+                <w:szCs w:val="20"/>
+                <w:lang w:val="es-PA"/>
+              </w:rPr>
+            </w:pPr>
+          </w:p>
+        </w:tc>
+        <w:tc>
+          <w:tcPr>
+            <w:tcW w:w="1454" w:type="dxa"/>
+            <w:vAlign w:val="center"/>
+          </w:tcPr>
+          <w:p>
+            <w:pPr>
+              <w:spacing w:after="0"/>
+              <w:rPr>
+                <w:rFonts w:cs="Arial"/>
+                <w:b/>
+                <w:color w:val="0070C0"/>
+                <w:sz w:val="20"/>
+                <w:szCs w:val="20"/>
+                <w:lang w:val="es-PA"/>
+              </w:rPr>
+            </w:pPr>
+          </w:p>
+        </w:tc>
+        <w:tc>
+          <w:tcPr>
+            <w:tcW w:w="1454" w:type="dxa"/>
+            <w:vAlign w:val="center"/>
+          </w:tcPr>
+          <w:p>
+            <w:pPr>
+              <w:spacing w:after="0"/>
+              <w:rPr>
+                <w:rFonts w:cs="Arial"/>
+                <w:b/>
+                <w:color w:val="0070C0"/>
+                <w:sz w:val="20"/>
+                <w:szCs w:val="20"/>
+                <w:lang w:val="es-PA"/>
+              </w:rPr>
+            </w:pPr>
+          </w:p>
+        </w:tc>
+        <w:tc>
+          <w:tcPr>
+            <w:tcW w:w="1454" w:type="dxa"/>
+            <w:vAlign w:val="center"/>
+          </w:tcPr>
+          <w:p>
+            <w:pPr>
+              <w:spacing w:after="0"/>
+              <w:rPr>
+                <w:rFonts w:cs="Arial"/>
+                <w:b/>
+                <w:color w:val="0070C0"/>
+                <w:sz w:val="20"/>
+                <w:szCs w:val="20"/>
+                <w:lang w:val="es-PA"/>
+              </w:rPr>
+            </w:pPr>
+          </w:p>
+        </w:tc>
+        <w:tc>
+          <w:tcPr>
+            <w:tcW w:w="1454" w:type="dxa"/>
+            <w:vAlign w:val="center"/>
+          </w:tcPr>
+          <w:p>
+            <w:pPr>
+              <w:spacing w:after="0"/>
+              <w:rPr>
+                <w:rFonts w:cs="Arial"/>
+                <w:b/>
+                <w:color w:val="0070C0"/>
+                <w:sz w:val="20"/>
+                <w:szCs w:val="20"/>
+                <w:lang w:val="es-PA"/>
+              </w:rPr>
+            </w:pPr>
+          </w:p>
+        </w:tc>
+        <w:tc>
+          <w:tcPr>
+            <w:tcW w:w="1454" w:type="dxa"/>
+            <w:vAlign w:val="center"/>
+          </w:tcPr>
+          <w:p>
+            <w:pPr>
+              <w:spacing w:after="0"/>
+              <w:rPr>
+                <w:rFonts w:cs="Arial"/>
+                <w:b/>
+                <w:color w:val="0070C0"/>
                 <w:sz w:val="20"/>
                 <w:szCs w:val="20"/>
                 <w:lang w:val="es-PA"/>
@@ -27922,31 +28313,7 @@
                 <w:szCs w:val="20"/>
                 <w:lang w:val="es-PA"/>
               </w:rPr>
-              <w:t>Compresión del código fuente en formato .zip, .rar</w:t>
-            </w:r>
-            <w:proofErr w:type="gramStart"/>
-            <w:r>
-              <w:rPr>
-                <w:rFonts w:cs="Arial"/>
-                <w:b/>
-                <w:color w:val="0070C0"/>
-                <w:sz w:val="20"/>
-                <w:szCs w:val="20"/>
-                <w:lang w:val="es-PA"/>
-              </w:rPr>
-              <w:t>, .</w:t>
-            </w:r>
-            <w:proofErr w:type="gramEnd"/>
-            <w:r>
-              <w:rPr>
-                <w:rFonts w:cs="Arial"/>
-                <w:b/>
-                <w:color w:val="0070C0"/>
-                <w:sz w:val="20"/>
-                <w:szCs w:val="20"/>
-                <w:lang w:val="es-PA"/>
-              </w:rPr>
-              <w:t>tar.gz.</w:t>
+              <w:t>Compresión del código fuente en formato .zip, .rar, .tar.gz.</w:t>
             </w:r>
           </w:p>
         </w:tc>
@@ -30000,7 +30367,7 @@
 </file>
 
 <file path=word/endnotes.xml><?xml version="1.0" encoding="utf-8"?>
-<w:endnotes xmlns:wpc="http://schemas.microsoft.com/office/word/2010/wordprocessingCanvas" xmlns:cx="http://schemas.microsoft.com/office/drawing/2014/chartex" xmlns:cx1="http://schemas.microsoft.com/office/drawing/2015/9/8/chartex" xmlns:cx2="http://schemas.microsoft.com/office/drawing/2015/10/21/chartex" xmlns:cx3="http://schemas.microsoft.com/office/drawing/2016/5/9/chartex" xmlns:cx4="http://schemas.microsoft.com/office/drawing/2016/5/10/chartex" xmlns:cx5="http://schemas.microsoft.com/office/drawing/2016/5/11/chartex" xmlns:cx6="http://schemas.microsoft.com/office/drawing/2016/5/12/chartex" xmlns:cx7="http://schemas.microsoft.com/office/drawing/2016/5/13/chartex" xmlns:cx8="http://schemas.microsoft.com/office/drawing/2016/5/14/chartex" xmlns:mc="http://schemas.openxmlformats.org/markup-compatibility/2006" xmlns:aink="http://schemas.microsoft.com/office/drawing/2016/ink" xmlns:am3d="http://schemas.microsoft.com/office/drawing/2017/model3d" xmlns:o="urn:schemas-microsoft-com:office:office" xmlns:oel="http://schemas.microsoft.com/office/2019/extlst" xmlns:r="http://schemas.openxmlformats.org/officeDocument/2006/relationships" xmlns:m="http://schemas.openxmlformats.org/officeDocument/2006/math" xmlns:v="urn:schemas-microsoft-com:vml" xmlns:wp14="http://schemas.microsoft.com/office/word/2010/wordprocessingDrawing" xmlns:wp="http://schemas.openxmlformats.org/drawingml/2006/wordprocessingDrawing" xmlns:w10="urn:schemas-microsoft-com:office:word" xmlns:w="http://schemas.openxmlformats.org/wordprocessingml/2006/main" xmlns:w14="http://schemas.microsoft.com/office/word/2010/wordml" xmlns:w15="http://schemas.microsoft.com/office/word/2012/wordml" xmlns:w16cex="http://schemas.microsoft.com/office/word/2018/wordml/cex" xmlns:w16cid="http://schemas.microsoft.com/office/word/2016/wordml/cid" xmlns:w16="http://schemas.microsoft.com/office/word/2018/wordml" xmlns:w16du="http://schemas.microsoft.com/office/word/2023/wordml/word16du" xmlns:w16sdtdh="http://schemas.microsoft.com/office/word/2020/wordml/sdtdatahash" xmlns:w16sdtfl="http://schemas.microsoft.com/office/word/2024/wordml/sdtformatlock" xmlns:w16se="http://schemas.microsoft.com/office/word/2015/wordml/symex" xmlns:wpg="http://schemas.microsoft.com/office/word/2010/wordprocessingGroup" xmlns:wpi="http://schemas.microsoft.com/office/word/2010/wordprocessingInk" xmlns:wne="http://schemas.microsoft.com/office/word/2006/wordml" xmlns:wps="http://schemas.microsoft.com/office/word/2010/wordprocessingShape" mc:Ignorable="w14 w15 w16se w16cid w16 w16cex w16sdtdh w16sdtfl w16du wp14">
+<w:endnotes xmlns:wpc="http://schemas.microsoft.com/office/word/2010/wordprocessingCanvas" xmlns:cx="http://schemas.microsoft.com/office/drawing/2014/chartex" xmlns:cx1="http://schemas.microsoft.com/office/drawing/2015/9/8/chartex" xmlns:cx2="http://schemas.microsoft.com/office/drawing/2015/10/21/chartex" xmlns:cx3="http://schemas.microsoft.com/office/drawing/2016/5/9/chartex" xmlns:cx4="http://schemas.microsoft.com/office/drawing/2016/5/10/chartex" xmlns:cx5="http://schemas.microsoft.com/office/drawing/2016/5/11/chartex" xmlns:cx6="http://schemas.microsoft.com/office/drawing/2016/5/12/chartex" xmlns:cx7="http://schemas.microsoft.com/office/drawing/2016/5/13/chartex" xmlns:cx8="http://schemas.microsoft.com/office/drawing/2016/5/14/chartex" xmlns:mc="http://schemas.openxmlformats.org/markup-compatibility/2006" xmlns:aink="http://schemas.microsoft.com/office/drawing/2016/ink" xmlns:am3d="http://schemas.microsoft.com/office/drawing/2017/model3d" xmlns:o="urn:schemas-microsoft-com:office:office" xmlns:r="http://schemas.openxmlformats.org/officeDocument/2006/relationships" xmlns:m="http://schemas.openxmlformats.org/officeDocument/2006/math" xmlns:v="urn:schemas-microsoft-com:vml" xmlns:wp14="http://schemas.microsoft.com/office/word/2010/wordprocessingDrawing" xmlns:wp="http://schemas.openxmlformats.org/drawingml/2006/wordprocessingDrawing" xmlns:w10="urn:schemas-microsoft-com:office:word" xmlns:w="http://schemas.openxmlformats.org/wordprocessingml/2006/main" xmlns:w14="http://schemas.microsoft.com/office/word/2010/wordml" xmlns:w15="http://schemas.microsoft.com/office/word/2012/wordml" xmlns:w16cex="http://schemas.microsoft.com/office/word/2018/wordml/cex" xmlns:w16cid="http://schemas.microsoft.com/office/word/2016/wordml/cid" xmlns:w16="http://schemas.microsoft.com/office/word/2018/wordml" xmlns:w16sdtdh="http://schemas.microsoft.com/office/word/2020/wordml/sdtdatahash" xmlns:w16se="http://schemas.microsoft.com/office/word/2015/wordml/symex" xmlns:wpg="http://schemas.microsoft.com/office/word/2010/wordprocessingGroup" xmlns:wpi="http://schemas.microsoft.com/office/word/2010/wordprocessingInk" xmlns:wne="http://schemas.microsoft.com/office/word/2006/wordml" xmlns:wps="http://schemas.microsoft.com/office/word/2010/wordprocessingShape" mc:Ignorable="w14 w15 w16se w16cid w16 w16cex w16sdtdh wp14">
   <w:endnote w:type="separator" w:id="-1">
     <w:p>
       <w:pPr>
@@ -30025,7 +30392,7 @@
 </file>
 
 <file path=word/footer1.xml><?xml version="1.0" encoding="utf-8"?>
-<w:ftr xmlns:wpc="http://schemas.microsoft.com/office/word/2010/wordprocessingCanvas" xmlns:cx="http://schemas.microsoft.com/office/drawing/2014/chartex" xmlns:cx1="http://schemas.microsoft.com/office/drawing/2015/9/8/chartex" xmlns:cx2="http://schemas.microsoft.com/office/drawing/2015/10/21/chartex" xmlns:cx3="http://schemas.microsoft.com/office/drawing/2016/5/9/chartex" xmlns:cx4="http://schemas.microsoft.com/office/drawing/2016/5/10/chartex" xmlns:cx5="http://schemas.microsoft.com/office/drawing/2016/5/11/chartex" xmlns:cx6="http://schemas.microsoft.com/office/drawing/2016/5/12/chartex" xmlns:cx7="http://schemas.microsoft.com/office/drawing/2016/5/13/chartex" xmlns:cx8="http://schemas.microsoft.com/office/drawing/2016/5/14/chartex" xmlns:mc="http://schemas.openxmlformats.org/markup-compatibility/2006" xmlns:aink="http://schemas.microsoft.com/office/drawing/2016/ink" xmlns:am3d="http://schemas.microsoft.com/office/drawing/2017/model3d" xmlns:o="urn:schemas-microsoft-com:office:office" xmlns:oel="http://schemas.microsoft.com/office/2019/extlst" xmlns:r="http://schemas.openxmlformats.org/officeDocument/2006/relationships" xmlns:m="http://schemas.openxmlformats.org/officeDocument/2006/math" xmlns:v="urn:schemas-microsoft-com:vml" xmlns:wp14="http://schemas.microsoft.com/office/word/2010/wordprocessingDrawing" xmlns:wp="http://schemas.openxmlformats.org/drawingml/2006/wordprocessingDrawing" xmlns:w10="urn:schemas-microsoft-com:office:word" xmlns:w="http://schemas.openxmlformats.org/wordprocessingml/2006/main" xmlns:w14="http://schemas.microsoft.com/office/word/2010/wordml" xmlns:w15="http://schemas.microsoft.com/office/word/2012/wordml" xmlns:w16cex="http://schemas.microsoft.com/office/word/2018/wordml/cex" xmlns:w16cid="http://schemas.microsoft.com/office/word/2016/wordml/cid" xmlns:w16="http://schemas.microsoft.com/office/word/2018/wordml" xmlns:w16du="http://schemas.microsoft.com/office/word/2023/wordml/word16du" xmlns:w16sdtdh="http://schemas.microsoft.com/office/word/2020/wordml/sdtdatahash" xmlns:w16sdtfl="http://schemas.microsoft.com/office/word/2024/wordml/sdtformatlock" xmlns:w16se="http://schemas.microsoft.com/office/word/2015/wordml/symex" xmlns:wpg="http://schemas.microsoft.com/office/word/2010/wordprocessingGroup" xmlns:wpi="http://schemas.microsoft.com/office/word/2010/wordprocessingInk" xmlns:wne="http://schemas.microsoft.com/office/word/2006/wordml" xmlns:wps="http://schemas.microsoft.com/office/word/2010/wordprocessingShape" mc:Ignorable="w14 w15 w16se w16cid w16 w16cex w16sdtdh w16sdtfl w16du wp14">
+<w:ftr xmlns:wpc="http://schemas.microsoft.com/office/word/2010/wordprocessingCanvas" xmlns:cx="http://schemas.microsoft.com/office/drawing/2014/chartex" xmlns:cx1="http://schemas.microsoft.com/office/drawing/2015/9/8/chartex" xmlns:cx2="http://schemas.microsoft.com/office/drawing/2015/10/21/chartex" xmlns:cx3="http://schemas.microsoft.com/office/drawing/2016/5/9/chartex" xmlns:cx4="http://schemas.microsoft.com/office/drawing/2016/5/10/chartex" xmlns:cx5="http://schemas.microsoft.com/office/drawing/2016/5/11/chartex" xmlns:cx6="http://schemas.microsoft.com/office/drawing/2016/5/12/chartex" xmlns:cx7="http://schemas.microsoft.com/office/drawing/2016/5/13/chartex" xmlns:cx8="http://schemas.microsoft.com/office/drawing/2016/5/14/chartex" xmlns:mc="http://schemas.openxmlformats.org/markup-compatibility/2006" xmlns:aink="http://schemas.microsoft.com/office/drawing/2016/ink" xmlns:am3d="http://schemas.microsoft.com/office/drawing/2017/model3d" xmlns:o="urn:schemas-microsoft-com:office:office" xmlns:r="http://schemas.openxmlformats.org/officeDocument/2006/relationships" xmlns:m="http://schemas.openxmlformats.org/officeDocument/2006/math" xmlns:v="urn:schemas-microsoft-com:vml" xmlns:wp14="http://schemas.microsoft.com/office/word/2010/wordprocessingDrawing" xmlns:wp="http://schemas.openxmlformats.org/drawingml/2006/wordprocessingDrawing" xmlns:w10="urn:schemas-microsoft-com:office:word" xmlns:w="http://schemas.openxmlformats.org/wordprocessingml/2006/main" xmlns:w14="http://schemas.microsoft.com/office/word/2010/wordml" xmlns:w15="http://schemas.microsoft.com/office/word/2012/wordml" xmlns:w16cex="http://schemas.microsoft.com/office/word/2018/wordml/cex" xmlns:w16cid="http://schemas.microsoft.com/office/word/2016/wordml/cid" xmlns:w16="http://schemas.microsoft.com/office/word/2018/wordml" xmlns:w16sdtdh="http://schemas.microsoft.com/office/word/2020/wordml/sdtdatahash" xmlns:w16se="http://schemas.microsoft.com/office/word/2015/wordml/symex" xmlns:wpg="http://schemas.microsoft.com/office/word/2010/wordprocessingGroup" xmlns:wpi="http://schemas.microsoft.com/office/word/2010/wordprocessingInk" xmlns:wne="http://schemas.microsoft.com/office/word/2006/wordml" xmlns:wps="http://schemas.microsoft.com/office/word/2010/wordprocessingShape" mc:Ignorable="w14 w15 w16se w16cid w16 w16cex w16sdtdh wp14">
   <w:p>
     <w:pPr>
       <w:pStyle w:val="Piedepgina"/>
@@ -30082,14 +30449,27 @@
     <w:r>
       <w:t xml:space="preserve"> de </w:t>
     </w:r>
-    <w:fldSimple w:instr=" NUMPAGES   \* MERGEFORMAT ">
-      <w:r>
-        <w:rPr>
-          <w:noProof/>
-        </w:rPr>
-        <w:t>1</w:t>
-      </w:r>
-    </w:fldSimple>
+    <w:r>
+      <w:fldChar w:fldCharType="begin"/>
+    </w:r>
+    <w:r>
+      <w:instrText xml:space="preserve"> NUMPAGES   \* MERGEFORMAT </w:instrText>
+    </w:r>
+    <w:r>
+      <w:fldChar w:fldCharType="separate"/>
+    </w:r>
+    <w:r>
+      <w:rPr>
+        <w:noProof/>
+      </w:rPr>
+      <w:t>1</w:t>
+    </w:r>
+    <w:r>
+      <w:rPr>
+        <w:noProof/>
+      </w:rPr>
+      <w:fldChar w:fldCharType="end"/>
+    </w:r>
   </w:p>
   <w:p>
     <w:pPr>
@@ -30118,7 +30498,7 @@
 </file>
 
 <file path=word/footnotes.xml><?xml version="1.0" encoding="utf-8"?>
-<w:footnotes xmlns:wpc="http://schemas.microsoft.com/office/word/2010/wordprocessingCanvas" xmlns:cx="http://schemas.microsoft.com/office/drawing/2014/chartex" xmlns:cx1="http://schemas.microsoft.com/office/drawing/2015/9/8/chartex" xmlns:cx2="http://schemas.microsoft.com/office/drawing/2015/10/21/chartex" xmlns:cx3="http://schemas.microsoft.com/office/drawing/2016/5/9/chartex" xmlns:cx4="http://schemas.microsoft.com/office/drawing/2016/5/10/chartex" xmlns:cx5="http://schemas.microsoft.com/office/drawing/2016/5/11/chartex" xmlns:cx6="http://schemas.microsoft.com/office/drawing/2016/5/12/chartex" xmlns:cx7="http://schemas.microsoft.com/office/drawing/2016/5/13/chartex" xmlns:cx8="http://schemas.microsoft.com/office/drawing/2016/5/14/chartex" xmlns:mc="http://schemas.openxmlformats.org/markup-compatibility/2006" xmlns:aink="http://schemas.microsoft.com/office/drawing/2016/ink" xmlns:am3d="http://schemas.microsoft.com/office/drawing/2017/model3d" xmlns:o="urn:schemas-microsoft-com:office:office" xmlns:oel="http://schemas.microsoft.com/office/2019/extlst" xmlns:r="http://schemas.openxmlformats.org/officeDocument/2006/relationships" xmlns:m="http://schemas.openxmlformats.org/officeDocument/2006/math" xmlns:v="urn:schemas-microsoft-com:vml" xmlns:wp14="http://schemas.microsoft.com/office/word/2010/wordprocessingDrawing" xmlns:wp="http://schemas.openxmlformats.org/drawingml/2006/wordprocessingDrawing" xmlns:w10="urn:schemas-microsoft-com:office:word" xmlns:w="http://schemas.openxmlformats.org/wordprocessingml/2006/main" xmlns:w14="http://schemas.microsoft.com/office/word/2010/wordml" xmlns:w15="http://schemas.microsoft.com/office/word/2012/wordml" xmlns:w16cex="http://schemas.microsoft.com/office/word/2018/wordml/cex" xmlns:w16cid="http://schemas.microsoft.com/office/word/2016/wordml/cid" xmlns:w16="http://schemas.microsoft.com/office/word/2018/wordml" xmlns:w16du="http://schemas.microsoft.com/office/word/2023/wordml/word16du" xmlns:w16sdtdh="http://schemas.microsoft.com/office/word/2020/wordml/sdtdatahash" xmlns:w16sdtfl="http://schemas.microsoft.com/office/word/2024/wordml/sdtformatlock" xmlns:w16se="http://schemas.microsoft.com/office/word/2015/wordml/symex" xmlns:wpg="http://schemas.microsoft.com/office/word/2010/wordprocessingGroup" xmlns:wpi="http://schemas.microsoft.com/office/word/2010/wordprocessingInk" xmlns:wne="http://schemas.microsoft.com/office/word/2006/wordml" xmlns:wps="http://schemas.microsoft.com/office/word/2010/wordprocessingShape" mc:Ignorable="w14 w15 w16se w16cid w16 w16cex w16sdtdh w16sdtfl w16du wp14">
+<w:footnotes xmlns:wpc="http://schemas.microsoft.com/office/word/2010/wordprocessingCanvas" xmlns:cx="http://schemas.microsoft.com/office/drawing/2014/chartex" xmlns:cx1="http://schemas.microsoft.com/office/drawing/2015/9/8/chartex" xmlns:cx2="http://schemas.microsoft.com/office/drawing/2015/10/21/chartex" xmlns:cx3="http://schemas.microsoft.com/office/drawing/2016/5/9/chartex" xmlns:cx4="http://schemas.microsoft.com/office/drawing/2016/5/10/chartex" xmlns:cx5="http://schemas.microsoft.com/office/drawing/2016/5/11/chartex" xmlns:cx6="http://schemas.microsoft.com/office/drawing/2016/5/12/chartex" xmlns:cx7="http://schemas.microsoft.com/office/drawing/2016/5/13/chartex" xmlns:cx8="http://schemas.microsoft.com/office/drawing/2016/5/14/chartex" xmlns:mc="http://schemas.openxmlformats.org/markup-compatibility/2006" xmlns:aink="http://schemas.microsoft.com/office/drawing/2016/ink" xmlns:am3d="http://schemas.microsoft.com/office/drawing/2017/model3d" xmlns:o="urn:schemas-microsoft-com:office:office" xmlns:r="http://schemas.openxmlformats.org/officeDocument/2006/relationships" xmlns:m="http://schemas.openxmlformats.org/officeDocument/2006/math" xmlns:v="urn:schemas-microsoft-com:vml" xmlns:wp14="http://schemas.microsoft.com/office/word/2010/wordprocessingDrawing" xmlns:wp="http://schemas.openxmlformats.org/drawingml/2006/wordprocessingDrawing" xmlns:w10="urn:schemas-microsoft-com:office:word" xmlns:w="http://schemas.openxmlformats.org/wordprocessingml/2006/main" xmlns:w14="http://schemas.microsoft.com/office/word/2010/wordml" xmlns:w15="http://schemas.microsoft.com/office/word/2012/wordml" xmlns:w16cex="http://schemas.microsoft.com/office/word/2018/wordml/cex" xmlns:w16cid="http://schemas.microsoft.com/office/word/2016/wordml/cid" xmlns:w16="http://schemas.microsoft.com/office/word/2018/wordml" xmlns:w16sdtdh="http://schemas.microsoft.com/office/word/2020/wordml/sdtdatahash" xmlns:w16se="http://schemas.microsoft.com/office/word/2015/wordml/symex" xmlns:wpg="http://schemas.microsoft.com/office/word/2010/wordprocessingGroup" xmlns:wpi="http://schemas.microsoft.com/office/word/2010/wordprocessingInk" xmlns:wne="http://schemas.microsoft.com/office/word/2006/wordml" xmlns:wps="http://schemas.microsoft.com/office/word/2010/wordprocessingShape" mc:Ignorable="w14 w15 w16se w16cid w16 w16cex w16sdtdh wp14">
   <w:footnote w:type="separator" w:id="-1">
     <w:p>
       <w:pPr>
@@ -30143,7 +30523,7 @@
 </file>
 
 <file path=word/header1.xml><?xml version="1.0" encoding="utf-8"?>
-<w:hdr xmlns:wpc="http://schemas.microsoft.com/office/word/2010/wordprocessingCanvas" xmlns:cx="http://schemas.microsoft.com/office/drawing/2014/chartex" xmlns:cx1="http://schemas.microsoft.com/office/drawing/2015/9/8/chartex" xmlns:cx2="http://schemas.microsoft.com/office/drawing/2015/10/21/chartex" xmlns:cx3="http://schemas.microsoft.com/office/drawing/2016/5/9/chartex" xmlns:cx4="http://schemas.microsoft.com/office/drawing/2016/5/10/chartex" xmlns:cx5="http://schemas.microsoft.com/office/drawing/2016/5/11/chartex" xmlns:cx6="http://schemas.microsoft.com/office/drawing/2016/5/12/chartex" xmlns:cx7="http://schemas.microsoft.com/office/drawing/2016/5/13/chartex" xmlns:cx8="http://schemas.microsoft.com/office/drawing/2016/5/14/chartex" xmlns:mc="http://schemas.openxmlformats.org/markup-compatibility/2006" xmlns:aink="http://schemas.microsoft.com/office/drawing/2016/ink" xmlns:am3d="http://schemas.microsoft.com/office/drawing/2017/model3d" xmlns:o="urn:schemas-microsoft-com:office:office" xmlns:oel="http://schemas.microsoft.com/office/2019/extlst" xmlns:r="http://schemas.openxmlformats.org/officeDocument/2006/relationships" xmlns:m="http://schemas.openxmlformats.org/officeDocument/2006/math" xmlns:v="urn:schemas-microsoft-com:vml" xmlns:wp14="http://schemas.microsoft.com/office/word/2010/wordprocessingDrawing" xmlns:wp="http://schemas.openxmlformats.org/drawingml/2006/wordprocessingDrawing" xmlns:w10="urn:schemas-microsoft-com:office:word" xmlns:w="http://schemas.openxmlformats.org/wordprocessingml/2006/main" xmlns:w14="http://schemas.microsoft.com/office/word/2010/wordml" xmlns:w15="http://schemas.microsoft.com/office/word/2012/wordml" xmlns:w16cex="http://schemas.microsoft.com/office/word/2018/wordml/cex" xmlns:w16cid="http://schemas.microsoft.com/office/word/2016/wordml/cid" xmlns:w16="http://schemas.microsoft.com/office/word/2018/wordml" xmlns:w16du="http://schemas.microsoft.com/office/word/2023/wordml/word16du" xmlns:w16sdtdh="http://schemas.microsoft.com/office/word/2020/wordml/sdtdatahash" xmlns:w16sdtfl="http://schemas.microsoft.com/office/word/2024/wordml/sdtformatlock" xmlns:w16se="http://schemas.microsoft.com/office/word/2015/wordml/symex" xmlns:wpg="http://schemas.microsoft.com/office/word/2010/wordprocessingGroup" xmlns:wpi="http://schemas.microsoft.com/office/word/2010/wordprocessingInk" xmlns:wne="http://schemas.microsoft.com/office/word/2006/wordml" xmlns:wps="http://schemas.microsoft.com/office/word/2010/wordprocessingShape" mc:Ignorable="w14 w15 w16se w16cid w16 w16cex w16sdtdh w16sdtfl w16du wp14">
+<w:hdr xmlns:wpc="http://schemas.microsoft.com/office/word/2010/wordprocessingCanvas" xmlns:cx="http://schemas.microsoft.com/office/drawing/2014/chartex" xmlns:cx1="http://schemas.microsoft.com/office/drawing/2015/9/8/chartex" xmlns:cx2="http://schemas.microsoft.com/office/drawing/2015/10/21/chartex" xmlns:cx3="http://schemas.microsoft.com/office/drawing/2016/5/9/chartex" xmlns:cx4="http://schemas.microsoft.com/office/drawing/2016/5/10/chartex" xmlns:cx5="http://schemas.microsoft.com/office/drawing/2016/5/11/chartex" xmlns:cx6="http://schemas.microsoft.com/office/drawing/2016/5/12/chartex" xmlns:cx7="http://schemas.microsoft.com/office/drawing/2016/5/13/chartex" xmlns:cx8="http://schemas.microsoft.com/office/drawing/2016/5/14/chartex" xmlns:mc="http://schemas.openxmlformats.org/markup-compatibility/2006" xmlns:aink="http://schemas.microsoft.com/office/drawing/2016/ink" xmlns:am3d="http://schemas.microsoft.com/office/drawing/2017/model3d" xmlns:o="urn:schemas-microsoft-com:office:office" xmlns:r="http://schemas.openxmlformats.org/officeDocument/2006/relationships" xmlns:m="http://schemas.openxmlformats.org/officeDocument/2006/math" xmlns:v="urn:schemas-microsoft-com:vml" xmlns:wp14="http://schemas.microsoft.com/office/word/2010/wordprocessingDrawing" xmlns:wp="http://schemas.openxmlformats.org/drawingml/2006/wordprocessingDrawing" xmlns:w10="urn:schemas-microsoft-com:office:word" xmlns:w="http://schemas.openxmlformats.org/wordprocessingml/2006/main" xmlns:w14="http://schemas.microsoft.com/office/word/2010/wordml" xmlns:w15="http://schemas.microsoft.com/office/word/2012/wordml" xmlns:w16cex="http://schemas.microsoft.com/office/word/2018/wordml/cex" xmlns:w16cid="http://schemas.microsoft.com/office/word/2016/wordml/cid" xmlns:w16="http://schemas.microsoft.com/office/word/2018/wordml" xmlns:w16sdtdh="http://schemas.microsoft.com/office/word/2020/wordml/sdtdatahash" xmlns:w16se="http://schemas.microsoft.com/office/word/2015/wordml/symex" xmlns:wpg="http://schemas.microsoft.com/office/word/2010/wordprocessingGroup" xmlns:wpi="http://schemas.microsoft.com/office/word/2010/wordprocessingInk" xmlns:wne="http://schemas.microsoft.com/office/word/2006/wordml" xmlns:wps="http://schemas.microsoft.com/office/word/2010/wordprocessingShape" mc:Ignorable="w14 w15 w16se w16cid w16 w16cex w16sdtdh wp14">
   <w:p>
     <w:pPr>
       <w:pStyle w:val="Encabezado"/>
@@ -30169,7 +30549,7 @@
 </file>
 
 <file path=word/styles.xml><?xml version="1.0" encoding="utf-8"?>
-<w:styles xmlns:mc="http://schemas.openxmlformats.org/markup-compatibility/2006" xmlns:r="http://schemas.openxmlformats.org/officeDocument/2006/relationships" xmlns:w="http://schemas.openxmlformats.org/wordprocessingml/2006/main" xmlns:w14="http://schemas.microsoft.com/office/word/2010/wordml" xmlns:w15="http://schemas.microsoft.com/office/word/2012/wordml" xmlns:w16cex="http://schemas.microsoft.com/office/word/2018/wordml/cex" xmlns:w16cid="http://schemas.microsoft.com/office/word/2016/wordml/cid" xmlns:w16="http://schemas.microsoft.com/office/word/2018/wordml" xmlns:w16du="http://schemas.microsoft.com/office/word/2023/wordml/word16du" xmlns:w16sdtdh="http://schemas.microsoft.com/office/word/2020/wordml/sdtdatahash" xmlns:w16sdtfl="http://schemas.microsoft.com/office/word/2024/wordml/sdtformatlock" xmlns:w16se="http://schemas.microsoft.com/office/word/2015/wordml/symex" mc:Ignorable="w14 w15 w16se w16cid w16 w16cex w16sdtdh w16sdtfl w16du">
+<w:styles xmlns:mc="http://schemas.openxmlformats.org/markup-compatibility/2006" xmlns:r="http://schemas.openxmlformats.org/officeDocument/2006/relationships" xmlns:w="http://schemas.openxmlformats.org/wordprocessingml/2006/main" xmlns:w14="http://schemas.microsoft.com/office/word/2010/wordml" xmlns:w15="http://schemas.microsoft.com/office/word/2012/wordml" xmlns:w16cex="http://schemas.microsoft.com/office/word/2018/wordml/cex" xmlns:w16cid="http://schemas.microsoft.com/office/word/2016/wordml/cid" xmlns:w16="http://schemas.microsoft.com/office/word/2018/wordml" xmlns:w16sdtdh="http://schemas.microsoft.com/office/word/2020/wordml/sdtdatahash" xmlns:w16se="http://schemas.microsoft.com/office/word/2015/wordml/symex" mc:Ignorable="w14 w15 w16se w16cid w16 w16cex w16sdtdh">
   <w:docDefaults>
     <w:rPrDefault>
       <w:rPr>
@@ -30577,7 +30957,6 @@
   <w:style w:type="character" w:default="1" w:styleId="Fuentedeprrafopredeter">
     <w:name w:val="Default Paragraph Font"/>
     <w:uiPriority w:val="1"/>
-    <w:semiHidden/>
     <w:unhideWhenUsed/>
   </w:style>
   <w:style w:type="table" w:default="1" w:styleId="Tablanormal">

</xml_diff>

<commit_message>
docs: :memo: diccionario EDT en pdf
</commit_message>
<xml_diff>
--- a/wip/semana 3/DICCIONARIO DE LA EDT_v1.1(1).docx
+++ b/wip/semana 3/DICCIONARIO DE LA EDT_v1.1(1).docx
@@ -107,19 +107,8 @@
                 <w:sz w:val="20"/>
                 <w:lang w:val="es-PA"/>
               </w:rPr>
-              <w:t xml:space="preserve"> </w:t>
-            </w:r>
-            <w:proofErr w:type="spellStart"/>
-            <w:r>
-              <w:rPr>
-                <w:b/>
-                <w:color w:val="0070C0"/>
-                <w:sz w:val="20"/>
-                <w:lang w:val="es-PA"/>
-              </w:rPr>
-              <w:t>cosmetics</w:t>
-            </w:r>
-            <w:proofErr w:type="spellEnd"/>
+              <w:t xml:space="preserve"> cosmetics</w:t>
+            </w:r>
           </w:p>
         </w:tc>
         <w:tc>
@@ -544,31 +533,7 @@
                 <w:szCs w:val="20"/>
                 <w:lang w:val="es-PA"/>
               </w:rPr>
-              <w:t xml:space="preserve"> </w:t>
-            </w:r>
-            <w:proofErr w:type="spellStart"/>
-            <w:r>
-              <w:rPr>
-                <w:rFonts w:cs="Arial"/>
-                <w:b/>
-                <w:color w:val="0070C0"/>
-                <w:sz w:val="20"/>
-                <w:szCs w:val="20"/>
-                <w:lang w:val="es-PA"/>
-              </w:rPr>
-              <w:t>Cosmetics</w:t>
-            </w:r>
-            <w:proofErr w:type="spellEnd"/>
-            <w:r>
-              <w:rPr>
-                <w:rFonts w:cs="Arial"/>
-                <w:b/>
-                <w:color w:val="0070C0"/>
-                <w:sz w:val="20"/>
-                <w:szCs w:val="20"/>
-                <w:lang w:val="es-PA"/>
-              </w:rPr>
-              <w:t>, creando las clases y entidades necesarias que representen los modelos de datos.</w:t>
+              <w:t xml:space="preserve"> Cosmetics, creando las clases y entidades necesarias que representen los modelos de datos.</w:t>
             </w:r>
           </w:p>
           <w:p>
@@ -2121,29 +2086,7 @@
                 <w:szCs w:val="20"/>
                 <w:lang w:val="es-PA"/>
               </w:rPr>
-              <w:t>496</w:t>
-            </w:r>
-            <w:r>
-              <w:rPr>
-                <w:rFonts w:cs="Arial"/>
-                <w:b/>
-                <w:color w:val="0070C0"/>
-                <w:sz w:val="20"/>
-                <w:szCs w:val="20"/>
-                <w:lang w:val="es-PA"/>
-              </w:rPr>
-              <w:t>,</w:t>
-            </w:r>
-            <w:r>
-              <w:rPr>
-                <w:rFonts w:cs="Arial"/>
-                <w:b/>
-                <w:color w:val="0070C0"/>
-                <w:sz w:val="20"/>
-                <w:szCs w:val="20"/>
-                <w:lang w:val="es-PA"/>
-              </w:rPr>
-              <w:t>96</w:t>
+              <w:t>496,96</w:t>
             </w:r>
             <w:r>
               <w:rPr>
@@ -5801,29 +5744,7 @@
                 <w:szCs w:val="20"/>
                 <w:lang w:val="es-PA"/>
               </w:rPr>
-              <w:t xml:space="preserve">Implementar repositorio para la entidad </w:t>
-            </w:r>
-            <w:r>
-              <w:rPr>
-                <w:rFonts w:cs="Arial"/>
-                <w:b/>
-                <w:color w:val="0070C0"/>
-                <w:sz w:val="20"/>
-                <w:szCs w:val="20"/>
-                <w:lang w:val="es-PA"/>
-              </w:rPr>
-              <w:t>Pedido</w:t>
-            </w:r>
-            <w:r>
-              <w:rPr>
-                <w:rFonts w:cs="Arial"/>
-                <w:b/>
-                <w:color w:val="0070C0"/>
-                <w:sz w:val="20"/>
-                <w:szCs w:val="20"/>
-                <w:lang w:val="es-PA"/>
-              </w:rPr>
-              <w:t xml:space="preserve"> </w:t>
+              <w:t xml:space="preserve">Implementar repositorio para la entidad Pedido </w:t>
             </w:r>
           </w:p>
         </w:tc>
@@ -6146,29 +6067,7 @@
                 <w:szCs w:val="20"/>
                 <w:lang w:val="es-PA"/>
               </w:rPr>
-              <w:t xml:space="preserve">Implementar pruebas unitarias para el repositorio de </w:t>
-            </w:r>
-            <w:r>
-              <w:rPr>
-                <w:rFonts w:cs="Arial"/>
-                <w:b/>
-                <w:color w:val="0070C0"/>
-                <w:sz w:val="20"/>
-                <w:szCs w:val="20"/>
-                <w:lang w:val="es-PA"/>
-              </w:rPr>
-              <w:t>Pedido</w:t>
-            </w:r>
-            <w:r>
-              <w:rPr>
-                <w:rFonts w:cs="Arial"/>
-                <w:b/>
-                <w:color w:val="0070C0"/>
-                <w:sz w:val="20"/>
-                <w:szCs w:val="20"/>
-                <w:lang w:val="es-PA"/>
-              </w:rPr>
-              <w:t>.</w:t>
+              <w:t>Implementar pruebas unitarias para el repositorio de Pedido.</w:t>
             </w:r>
           </w:p>
         </w:tc>
@@ -7198,18 +7097,7 @@
                 <w:lang w:val="es-PA"/>
               </w:rPr>
               <w:lastRenderedPageBreak/>
-              <w:t>Cantidad</w:t>
-            </w:r>
-            <w:r>
-              <w:rPr>
-                <w:rFonts w:cs="Arial"/>
-                <w:b/>
-                <w:color w:val="0070C0"/>
-                <w:sz w:val="20"/>
-                <w:szCs w:val="20"/>
-                <w:lang w:val="es-PA"/>
-              </w:rPr>
-              <w:t>Servicio</w:t>
+              <w:t>CantidadServicio</w:t>
             </w:r>
             <w:proofErr w:type="spellEnd"/>
             <w:r>
@@ -7892,18 +7780,7 @@
                 <w:szCs w:val="20"/>
                 <w:lang w:val="es-PA"/>
               </w:rPr>
-              <w:t xml:space="preserve">Implementar repositorio para la entidad </w:t>
-            </w:r>
-            <w:r>
-              <w:rPr>
-                <w:rFonts w:cs="Arial"/>
-                <w:b/>
-                <w:color w:val="0070C0"/>
-                <w:sz w:val="20"/>
-                <w:szCs w:val="20"/>
-                <w:lang w:val="es-PA"/>
-              </w:rPr>
-              <w:t>Producto.</w:t>
+              <w:t>Implementar repositorio para la entidad Producto.</w:t>
             </w:r>
           </w:p>
         </w:tc>
@@ -8549,18 +8426,7 @@
                 <w:szCs w:val="20"/>
                 <w:lang w:val="es-PA"/>
               </w:rPr>
-              <w:t xml:space="preserve">Implementar repositorio para la entidad </w:t>
-            </w:r>
-            <w:r>
-              <w:rPr>
-                <w:rFonts w:cs="Arial"/>
-                <w:b/>
-                <w:color w:val="0070C0"/>
-                <w:sz w:val="20"/>
-                <w:szCs w:val="20"/>
-                <w:lang w:val="es-PA"/>
-              </w:rPr>
-              <w:t>Servicio.</w:t>
+              <w:t>Implementar repositorio para la entidad Servicio.</w:t>
             </w:r>
           </w:p>
         </w:tc>
@@ -9206,18 +9072,7 @@
                 <w:szCs w:val="20"/>
                 <w:lang w:val="es-PA"/>
               </w:rPr>
-              <w:t xml:space="preserve">Implementar repositorio para la entidad </w:t>
-            </w:r>
-            <w:r>
-              <w:rPr>
-                <w:rFonts w:cs="Arial"/>
-                <w:b/>
-                <w:color w:val="0070C0"/>
-                <w:sz w:val="20"/>
-                <w:szCs w:val="20"/>
-                <w:lang w:val="es-PA"/>
-              </w:rPr>
-              <w:t>Categoría.</w:t>
+              <w:t>Implementar repositorio para la entidad Categoría.</w:t>
             </w:r>
           </w:p>
         </w:tc>
@@ -9540,29 +9395,7 @@
                 <w:szCs w:val="20"/>
                 <w:lang w:val="es-PA"/>
               </w:rPr>
-              <w:t xml:space="preserve">Implementar pruebas unitarias para el repositorio de </w:t>
-            </w:r>
-            <w:r>
-              <w:rPr>
-                <w:rFonts w:cs="Arial"/>
-                <w:b/>
-                <w:color w:val="0070C0"/>
-                <w:sz w:val="20"/>
-                <w:szCs w:val="20"/>
-                <w:lang w:val="es-PA"/>
-              </w:rPr>
-              <w:t>Categoría</w:t>
-            </w:r>
-            <w:r>
-              <w:rPr>
-                <w:rFonts w:cs="Arial"/>
-                <w:b/>
-                <w:color w:val="0070C0"/>
-                <w:sz w:val="20"/>
-                <w:szCs w:val="20"/>
-                <w:lang w:val="es-PA"/>
-              </w:rPr>
-              <w:t>.</w:t>
+              <w:t>Implementar pruebas unitarias para el repositorio de Categoría.</w:t>
             </w:r>
           </w:p>
         </w:tc>
@@ -34548,6 +34381,7 @@
   <w:style w:type="character" w:default="1" w:styleId="Fuentedeprrafopredeter">
     <w:name w:val="Default Paragraph Font"/>
     <w:uiPriority w:val="1"/>
+    <w:semiHidden/>
     <w:unhideWhenUsed/>
   </w:style>
   <w:style w:type="table" w:default="1" w:styleId="Tablanormal">

</xml_diff>

<commit_message>
docs: :memo: Añadido paquete preparación del entorno a la EDT
</commit_message>
<xml_diff>
--- a/wip/semana 3/DICCIONARIO DE LA EDT_v1.1(1).docx
+++ b/wip/semana 3/DICCIONARIO DE LA EDT_v1.1(1).docx
@@ -1,6 +1,6 @@
 
 <file path=word/document.xml><?xml version="1.0" encoding="utf-8"?>
-<w:document xmlns:wpc="http://schemas.microsoft.com/office/word/2010/wordprocessingCanvas" xmlns:cx="http://schemas.microsoft.com/office/drawing/2014/chartex" xmlns:cx1="http://schemas.microsoft.com/office/drawing/2015/9/8/chartex" xmlns:cx2="http://schemas.microsoft.com/office/drawing/2015/10/21/chartex" xmlns:cx3="http://schemas.microsoft.com/office/drawing/2016/5/9/chartex" xmlns:cx4="http://schemas.microsoft.com/office/drawing/2016/5/10/chartex" xmlns:cx5="http://schemas.microsoft.com/office/drawing/2016/5/11/chartex" xmlns:cx6="http://schemas.microsoft.com/office/drawing/2016/5/12/chartex" xmlns:cx7="http://schemas.microsoft.com/office/drawing/2016/5/13/chartex" xmlns:cx8="http://schemas.microsoft.com/office/drawing/2016/5/14/chartex" xmlns:mc="http://schemas.openxmlformats.org/markup-compatibility/2006" xmlns:aink="http://schemas.microsoft.com/office/drawing/2016/ink" xmlns:am3d="http://schemas.microsoft.com/office/drawing/2017/model3d" xmlns:o="urn:schemas-microsoft-com:office:office" xmlns:oel="http://schemas.microsoft.com/office/2019/extlst" xmlns:r="http://schemas.openxmlformats.org/officeDocument/2006/relationships" xmlns:m="http://schemas.openxmlformats.org/officeDocument/2006/math" xmlns:v="urn:schemas-microsoft-com:vml" xmlns:wp14="http://schemas.microsoft.com/office/word/2010/wordprocessingDrawing" xmlns:wp="http://schemas.openxmlformats.org/drawingml/2006/wordprocessingDrawing" xmlns:w10="urn:schemas-microsoft-com:office:word" xmlns:w="http://schemas.openxmlformats.org/wordprocessingml/2006/main" xmlns:w14="http://schemas.microsoft.com/office/word/2010/wordml" xmlns:w15="http://schemas.microsoft.com/office/word/2012/wordml" xmlns:w16cex="http://schemas.microsoft.com/office/word/2018/wordml/cex" xmlns:w16cid="http://schemas.microsoft.com/office/word/2016/wordml/cid" xmlns:w16="http://schemas.microsoft.com/office/word/2018/wordml" xmlns:w16du="http://schemas.microsoft.com/office/word/2023/wordml/word16du" xmlns:w16sdtdh="http://schemas.microsoft.com/office/word/2020/wordml/sdtdatahash" xmlns:w16sdtfl="http://schemas.microsoft.com/office/word/2024/wordml/sdtformatlock" xmlns:w16se="http://schemas.microsoft.com/office/word/2015/wordml/symex" xmlns:wpg="http://schemas.microsoft.com/office/word/2010/wordprocessingGroup" xmlns:wpi="http://schemas.microsoft.com/office/word/2010/wordprocessingInk" xmlns:wne="http://schemas.microsoft.com/office/word/2006/wordml" xmlns:wps="http://schemas.microsoft.com/office/word/2010/wordprocessingShape" mc:Ignorable="w14 w15 w16se w16cid w16 w16cex w16sdtdh w16sdtfl w16du wp14">
+<w:document xmlns:wpc="http://schemas.microsoft.com/office/word/2010/wordprocessingCanvas" xmlns:cx="http://schemas.microsoft.com/office/drawing/2014/chartex" xmlns:cx1="http://schemas.microsoft.com/office/drawing/2015/9/8/chartex" xmlns:cx2="http://schemas.microsoft.com/office/drawing/2015/10/21/chartex" xmlns:cx3="http://schemas.microsoft.com/office/drawing/2016/5/9/chartex" xmlns:cx4="http://schemas.microsoft.com/office/drawing/2016/5/10/chartex" xmlns:cx5="http://schemas.microsoft.com/office/drawing/2016/5/11/chartex" xmlns:cx6="http://schemas.microsoft.com/office/drawing/2016/5/12/chartex" xmlns:cx7="http://schemas.microsoft.com/office/drawing/2016/5/13/chartex" xmlns:cx8="http://schemas.microsoft.com/office/drawing/2016/5/14/chartex" xmlns:mc="http://schemas.openxmlformats.org/markup-compatibility/2006" xmlns:aink="http://schemas.microsoft.com/office/drawing/2016/ink" xmlns:am3d="http://schemas.microsoft.com/office/drawing/2017/model3d" xmlns:o="urn:schemas-microsoft-com:office:office" xmlns:r="http://schemas.openxmlformats.org/officeDocument/2006/relationships" xmlns:m="http://schemas.openxmlformats.org/officeDocument/2006/math" xmlns:v="urn:schemas-microsoft-com:vml" xmlns:wp14="http://schemas.microsoft.com/office/word/2010/wordprocessingDrawing" xmlns:wp="http://schemas.openxmlformats.org/drawingml/2006/wordprocessingDrawing" xmlns:w10="urn:schemas-microsoft-com:office:word" xmlns:w="http://schemas.openxmlformats.org/wordprocessingml/2006/main" xmlns:w14="http://schemas.microsoft.com/office/word/2010/wordml" xmlns:w15="http://schemas.microsoft.com/office/word/2012/wordml" xmlns:w16cex="http://schemas.microsoft.com/office/word/2018/wordml/cex" xmlns:w16cid="http://schemas.microsoft.com/office/word/2016/wordml/cid" xmlns:w16="http://schemas.microsoft.com/office/word/2018/wordml" xmlns:w16sdtdh="http://schemas.microsoft.com/office/word/2020/wordml/sdtdatahash" xmlns:w16se="http://schemas.microsoft.com/office/word/2015/wordml/symex" xmlns:wpg="http://schemas.microsoft.com/office/word/2010/wordprocessingGroup" xmlns:wpi="http://schemas.microsoft.com/office/word/2010/wordprocessingInk" xmlns:wne="http://schemas.microsoft.com/office/word/2006/wordml" xmlns:wps="http://schemas.microsoft.com/office/word/2010/wordprocessingShape" mc:Ignorable="w14 w15 w16se w16cid w16 w16cex w16sdtdh wp14">
   <w:body>
     <w:p>
       <w:pPr>
@@ -107,8 +107,19 @@
                 <w:sz w:val="20"/>
                 <w:lang w:val="es-PA"/>
               </w:rPr>
-              <w:t xml:space="preserve"> cosmetics</w:t>
-            </w:r>
+              <w:t xml:space="preserve"> </w:t>
+            </w:r>
+            <w:proofErr w:type="spellStart"/>
+            <w:r>
+              <w:rPr>
+                <w:b/>
+                <w:color w:val="0070C0"/>
+                <w:sz w:val="20"/>
+                <w:lang w:val="es-PA"/>
+              </w:rPr>
+              <w:t>cosmetics</w:t>
+            </w:r>
+            <w:proofErr w:type="spellEnd"/>
           </w:p>
         </w:tc>
         <w:tc>
@@ -294,7 +305,7 @@
                 <w:szCs w:val="20"/>
                 <w:lang w:val="es-PA"/>
               </w:rPr>
-              <w:t>Base de datos</w:t>
+              <w:t>Preparación del entorno de trabajo</w:t>
             </w:r>
           </w:p>
         </w:tc>
@@ -371,7 +382,18 @@
                 <w:szCs w:val="20"/>
                 <w:lang w:val="es-PA"/>
               </w:rPr>
-              <w:t>1.1.1</w:t>
+              <w:t>1.</w:t>
+            </w:r>
+            <w:r>
+              <w:rPr>
+                <w:rFonts w:cs="Arial"/>
+                <w:b/>
+                <w:color w:val="0070C0"/>
+                <w:sz w:val="20"/>
+                <w:szCs w:val="20"/>
+                <w:lang w:val="es-PA"/>
+              </w:rPr>
+              <w:t>1</w:t>
             </w:r>
           </w:p>
         </w:tc>
@@ -509,6 +531,3067 @@
                 <w:szCs w:val="20"/>
                 <w:lang w:val="es-PA"/>
               </w:rPr>
+              <w:t>Preparación del entorno de trabajo con todo lo necesario para poder realizar el proyecto.</w:t>
+            </w:r>
+          </w:p>
+          <w:p>
+            <w:pPr>
+              <w:spacing w:after="0"/>
+              <w:rPr>
+                <w:rFonts w:cs="Arial"/>
+                <w:b/>
+                <w:color w:val="0070C0"/>
+                <w:sz w:val="20"/>
+                <w:szCs w:val="20"/>
+                <w:lang w:val="es-PA"/>
+              </w:rPr>
+            </w:pPr>
+          </w:p>
+          <w:p>
+            <w:pPr>
+              <w:spacing w:after="0"/>
+              <w:rPr>
+                <w:rFonts w:cs="Arial"/>
+                <w:b/>
+                <w:color w:val="0070C0"/>
+                <w:sz w:val="20"/>
+                <w:szCs w:val="20"/>
+                <w:lang w:val="es-PA"/>
+              </w:rPr>
+            </w:pPr>
+          </w:p>
+        </w:tc>
+        <w:tc>
+          <w:tcPr>
+            <w:tcW w:w="4320" w:type="dxa"/>
+          </w:tcPr>
+          <w:p>
+            <w:pPr>
+              <w:spacing w:after="0"/>
+              <w:rPr>
+                <w:rFonts w:cs="Arial"/>
+                <w:b/>
+                <w:color w:val="0070C0"/>
+                <w:sz w:val="20"/>
+                <w:szCs w:val="20"/>
+                <w:lang w:val="es-PA"/>
+              </w:rPr>
+            </w:pPr>
+          </w:p>
+        </w:tc>
+        <w:tc>
+          <w:tcPr>
+            <w:tcW w:w="4352" w:type="dxa"/>
+          </w:tcPr>
+          <w:p>
+            <w:pPr>
+              <w:spacing w:after="0"/>
+              <w:rPr>
+                <w:rFonts w:cs="Arial"/>
+                <w:b/>
+                <w:color w:val="0070C0"/>
+                <w:sz w:val="20"/>
+                <w:szCs w:val="20"/>
+                <w:lang w:val="es-PA"/>
+              </w:rPr>
+            </w:pPr>
+            <w:r>
+              <w:rPr>
+                <w:rFonts w:cs="Arial"/>
+                <w:b/>
+                <w:color w:val="0070C0"/>
+                <w:sz w:val="20"/>
+                <w:szCs w:val="20"/>
+                <w:lang w:val="es-PA"/>
+              </w:rPr>
+              <w:t>Se hará uso de las herramientas y tecnologías propuestas por la organización</w:t>
+            </w:r>
+          </w:p>
+        </w:tc>
+      </w:tr>
+    </w:tbl>
+    <w:p>
+      <w:pPr>
+        <w:spacing w:after="0"/>
+        <w:rPr>
+          <w:rFonts w:cs="Arial"/>
+          <w:b/>
+          <w:sz w:val="8"/>
+          <w:szCs w:val="20"/>
+          <w:lang w:val="es-PA"/>
+        </w:rPr>
+      </w:pPr>
+    </w:p>
+    <w:tbl>
+      <w:tblPr>
+        <w:tblStyle w:val="Tablaconcuadrcula"/>
+        <w:tblW w:w="0" w:type="auto"/>
+        <w:tblLook w:val="04A0" w:firstRow="1" w:lastRow="0" w:firstColumn="1" w:lastColumn="0" w:noHBand="0" w:noVBand="1"/>
+      </w:tblPr>
+      <w:tblGrid>
+        <w:gridCol w:w="3635"/>
+        <w:gridCol w:w="3635"/>
+        <w:gridCol w:w="3635"/>
+        <w:gridCol w:w="3635"/>
+      </w:tblGrid>
+      <w:tr>
+        <w:tc>
+          <w:tcPr>
+            <w:tcW w:w="3635" w:type="dxa"/>
+            <w:shd w:val="clear" w:color="auto" w:fill="D9D9D9" w:themeFill="background1" w:themeFillShade="D9"/>
+          </w:tcPr>
+          <w:p>
+            <w:pPr>
+              <w:spacing w:after="0"/>
+              <w:jc w:val="center"/>
+              <w:rPr>
+                <w:rFonts w:cs="Arial"/>
+                <w:b/>
+                <w:sz w:val="20"/>
+                <w:szCs w:val="20"/>
+                <w:lang w:val="es-PA"/>
+              </w:rPr>
+            </w:pPr>
+            <w:r>
+              <w:rPr>
+                <w:rFonts w:cs="Arial"/>
+                <w:b/>
+                <w:sz w:val="20"/>
+                <w:szCs w:val="20"/>
+                <w:lang w:val="es-PA"/>
+              </w:rPr>
+              <w:t>HITO</w:t>
+            </w:r>
+          </w:p>
+        </w:tc>
+        <w:tc>
+          <w:tcPr>
+            <w:tcW w:w="3635" w:type="dxa"/>
+            <w:shd w:val="clear" w:color="auto" w:fill="D9D9D9" w:themeFill="background1" w:themeFillShade="D9"/>
+          </w:tcPr>
+          <w:p>
+            <w:pPr>
+              <w:spacing w:after="0"/>
+              <w:jc w:val="center"/>
+              <w:rPr>
+                <w:rFonts w:cs="Arial"/>
+                <w:b/>
+                <w:sz w:val="20"/>
+                <w:szCs w:val="20"/>
+                <w:lang w:val="es-PA"/>
+              </w:rPr>
+            </w:pPr>
+            <w:r>
+              <w:rPr>
+                <w:rFonts w:cs="Arial"/>
+                <w:b/>
+                <w:sz w:val="20"/>
+                <w:szCs w:val="20"/>
+                <w:lang w:val="es-PA"/>
+              </w:rPr>
+              <w:t>FECHA DE VENCIMIENTO</w:t>
+            </w:r>
+          </w:p>
+        </w:tc>
+        <w:tc>
+          <w:tcPr>
+            <w:tcW w:w="3635" w:type="dxa"/>
+            <w:shd w:val="clear" w:color="auto" w:fill="D9D9D9" w:themeFill="background1" w:themeFillShade="D9"/>
+          </w:tcPr>
+          <w:p>
+            <w:pPr>
+              <w:spacing w:after="0"/>
+              <w:jc w:val="center"/>
+              <w:rPr>
+                <w:rFonts w:cs="Arial"/>
+                <w:b/>
+                <w:sz w:val="20"/>
+                <w:szCs w:val="20"/>
+                <w:lang w:val="es-PA"/>
+              </w:rPr>
+            </w:pPr>
+            <w:r>
+              <w:rPr>
+                <w:rFonts w:cs="Arial"/>
+                <w:b/>
+                <w:sz w:val="20"/>
+                <w:szCs w:val="20"/>
+                <w:lang w:val="es-PA"/>
+              </w:rPr>
+              <w:t>HITO</w:t>
+            </w:r>
+          </w:p>
+        </w:tc>
+        <w:tc>
+          <w:tcPr>
+            <w:tcW w:w="3635" w:type="dxa"/>
+            <w:shd w:val="clear" w:color="auto" w:fill="D9D9D9" w:themeFill="background1" w:themeFillShade="D9"/>
+          </w:tcPr>
+          <w:p>
+            <w:pPr>
+              <w:spacing w:after="0"/>
+              <w:jc w:val="center"/>
+              <w:rPr>
+                <w:rFonts w:cs="Arial"/>
+                <w:b/>
+                <w:sz w:val="20"/>
+                <w:szCs w:val="20"/>
+                <w:lang w:val="es-PA"/>
+              </w:rPr>
+            </w:pPr>
+            <w:r>
+              <w:rPr>
+                <w:rFonts w:cs="Arial"/>
+                <w:b/>
+                <w:sz w:val="20"/>
+                <w:szCs w:val="20"/>
+                <w:lang w:val="es-PA"/>
+              </w:rPr>
+              <w:t>FECHA DE VENCIMIENTO</w:t>
+            </w:r>
+          </w:p>
+        </w:tc>
+      </w:tr>
+      <w:tr>
+        <w:tc>
+          <w:tcPr>
+            <w:tcW w:w="3635" w:type="dxa"/>
+          </w:tcPr>
+          <w:p>
+            <w:pPr>
+              <w:spacing w:after="0"/>
+              <w:rPr>
+                <w:rFonts w:cs="Arial"/>
+                <w:b/>
+                <w:sz w:val="20"/>
+                <w:szCs w:val="20"/>
+                <w:lang w:val="es-PA"/>
+              </w:rPr>
+            </w:pPr>
+          </w:p>
+        </w:tc>
+        <w:tc>
+          <w:tcPr>
+            <w:tcW w:w="3635" w:type="dxa"/>
+          </w:tcPr>
+          <w:p>
+            <w:pPr>
+              <w:spacing w:after="0"/>
+              <w:rPr>
+                <w:rFonts w:cs="Arial"/>
+                <w:b/>
+                <w:sz w:val="20"/>
+                <w:szCs w:val="20"/>
+                <w:lang w:val="es-PA"/>
+              </w:rPr>
+            </w:pPr>
+          </w:p>
+        </w:tc>
+        <w:tc>
+          <w:tcPr>
+            <w:tcW w:w="3635" w:type="dxa"/>
+          </w:tcPr>
+          <w:p>
+            <w:pPr>
+              <w:spacing w:after="0"/>
+              <w:rPr>
+                <w:rFonts w:cs="Arial"/>
+                <w:b/>
+                <w:sz w:val="20"/>
+                <w:szCs w:val="20"/>
+                <w:lang w:val="es-PA"/>
+              </w:rPr>
+            </w:pPr>
+          </w:p>
+        </w:tc>
+        <w:tc>
+          <w:tcPr>
+            <w:tcW w:w="3635" w:type="dxa"/>
+          </w:tcPr>
+          <w:p>
+            <w:pPr>
+              <w:spacing w:after="0"/>
+              <w:rPr>
+                <w:rFonts w:cs="Arial"/>
+                <w:b/>
+                <w:sz w:val="20"/>
+                <w:szCs w:val="20"/>
+                <w:lang w:val="es-PA"/>
+              </w:rPr>
+            </w:pPr>
+          </w:p>
+        </w:tc>
+      </w:tr>
+      <w:tr>
+        <w:tc>
+          <w:tcPr>
+            <w:tcW w:w="3635" w:type="dxa"/>
+          </w:tcPr>
+          <w:p>
+            <w:pPr>
+              <w:spacing w:after="0"/>
+              <w:rPr>
+                <w:rFonts w:cs="Arial"/>
+                <w:b/>
+                <w:sz w:val="20"/>
+                <w:szCs w:val="20"/>
+                <w:lang w:val="es-PA"/>
+              </w:rPr>
+            </w:pPr>
+          </w:p>
+        </w:tc>
+        <w:tc>
+          <w:tcPr>
+            <w:tcW w:w="3635" w:type="dxa"/>
+          </w:tcPr>
+          <w:p>
+            <w:pPr>
+              <w:spacing w:after="0"/>
+              <w:rPr>
+                <w:rFonts w:cs="Arial"/>
+                <w:b/>
+                <w:sz w:val="20"/>
+                <w:szCs w:val="20"/>
+                <w:lang w:val="es-PA"/>
+              </w:rPr>
+            </w:pPr>
+          </w:p>
+        </w:tc>
+        <w:tc>
+          <w:tcPr>
+            <w:tcW w:w="3635" w:type="dxa"/>
+          </w:tcPr>
+          <w:p>
+            <w:pPr>
+              <w:spacing w:after="0"/>
+              <w:rPr>
+                <w:rFonts w:cs="Arial"/>
+                <w:b/>
+                <w:sz w:val="20"/>
+                <w:szCs w:val="20"/>
+                <w:lang w:val="es-PA"/>
+              </w:rPr>
+            </w:pPr>
+          </w:p>
+        </w:tc>
+        <w:tc>
+          <w:tcPr>
+            <w:tcW w:w="3635" w:type="dxa"/>
+          </w:tcPr>
+          <w:p>
+            <w:pPr>
+              <w:spacing w:after="0"/>
+              <w:rPr>
+                <w:rFonts w:cs="Arial"/>
+                <w:b/>
+                <w:sz w:val="20"/>
+                <w:szCs w:val="20"/>
+                <w:lang w:val="es-PA"/>
+              </w:rPr>
+            </w:pPr>
+          </w:p>
+        </w:tc>
+      </w:tr>
+      <w:tr>
+        <w:tc>
+          <w:tcPr>
+            <w:tcW w:w="3635" w:type="dxa"/>
+          </w:tcPr>
+          <w:p>
+            <w:pPr>
+              <w:spacing w:after="0"/>
+              <w:rPr>
+                <w:rFonts w:cs="Arial"/>
+                <w:b/>
+                <w:sz w:val="20"/>
+                <w:szCs w:val="20"/>
+                <w:lang w:val="es-PA"/>
+              </w:rPr>
+            </w:pPr>
+          </w:p>
+        </w:tc>
+        <w:tc>
+          <w:tcPr>
+            <w:tcW w:w="3635" w:type="dxa"/>
+          </w:tcPr>
+          <w:p>
+            <w:pPr>
+              <w:spacing w:after="0"/>
+              <w:rPr>
+                <w:rFonts w:cs="Arial"/>
+                <w:b/>
+                <w:sz w:val="20"/>
+                <w:szCs w:val="20"/>
+                <w:lang w:val="es-PA"/>
+              </w:rPr>
+            </w:pPr>
+          </w:p>
+        </w:tc>
+        <w:tc>
+          <w:tcPr>
+            <w:tcW w:w="3635" w:type="dxa"/>
+          </w:tcPr>
+          <w:p>
+            <w:pPr>
+              <w:spacing w:after="0"/>
+              <w:rPr>
+                <w:rFonts w:cs="Arial"/>
+                <w:b/>
+                <w:sz w:val="20"/>
+                <w:szCs w:val="20"/>
+                <w:lang w:val="es-PA"/>
+              </w:rPr>
+            </w:pPr>
+          </w:p>
+        </w:tc>
+        <w:tc>
+          <w:tcPr>
+            <w:tcW w:w="3635" w:type="dxa"/>
+          </w:tcPr>
+          <w:p>
+            <w:pPr>
+              <w:spacing w:after="0"/>
+              <w:rPr>
+                <w:rFonts w:cs="Arial"/>
+                <w:b/>
+                <w:sz w:val="20"/>
+                <w:szCs w:val="20"/>
+                <w:lang w:val="es-PA"/>
+              </w:rPr>
+            </w:pPr>
+          </w:p>
+        </w:tc>
+      </w:tr>
+    </w:tbl>
+    <w:p>
+      <w:pPr>
+        <w:spacing w:after="0"/>
+        <w:rPr>
+          <w:rFonts w:cs="Arial"/>
+          <w:b/>
+          <w:sz w:val="8"/>
+          <w:szCs w:val="20"/>
+          <w:lang w:val="es-PA"/>
+        </w:rPr>
+      </w:pPr>
+    </w:p>
+    <w:tbl>
+      <w:tblPr>
+        <w:tblStyle w:val="Tablaconcuadrcula"/>
+        <w:tblW w:w="0" w:type="auto"/>
+        <w:tblLook w:val="04A0" w:firstRow="1" w:lastRow="0" w:firstColumn="1" w:lastColumn="0" w:noHBand="0" w:noVBand="1"/>
+      </w:tblPr>
+      <w:tblGrid>
+        <w:gridCol w:w="738"/>
+        <w:gridCol w:w="2170"/>
+        <w:gridCol w:w="1516"/>
+        <w:gridCol w:w="1454"/>
+        <w:gridCol w:w="1454"/>
+        <w:gridCol w:w="1454"/>
+        <w:gridCol w:w="1454"/>
+        <w:gridCol w:w="1454"/>
+        <w:gridCol w:w="1454"/>
+        <w:gridCol w:w="1454"/>
+      </w:tblGrid>
+      <w:tr>
+        <w:tc>
+          <w:tcPr>
+            <w:tcW w:w="14602" w:type="dxa"/>
+            <w:gridSpan w:val="10"/>
+            <w:shd w:val="clear" w:color="auto" w:fill="D9D9D9" w:themeFill="background1" w:themeFillShade="D9"/>
+          </w:tcPr>
+          <w:p>
+            <w:pPr>
+              <w:spacing w:after="0"/>
+              <w:jc w:val="center"/>
+              <w:rPr>
+                <w:rFonts w:cs="Arial"/>
+                <w:b/>
+                <w:sz w:val="20"/>
+                <w:szCs w:val="20"/>
+                <w:lang w:val="es-PA"/>
+              </w:rPr>
+            </w:pPr>
+            <w:r>
+              <w:rPr>
+                <w:rFonts w:cs="Arial"/>
+                <w:b/>
+                <w:sz w:val="20"/>
+                <w:szCs w:val="20"/>
+                <w:lang w:val="es-PA"/>
+              </w:rPr>
+              <w:t>RECURSOS Y COSTES</w:t>
+            </w:r>
+          </w:p>
+        </w:tc>
+      </w:tr>
+      <w:tr>
+        <w:tc>
+          <w:tcPr>
+            <w:tcW w:w="738" w:type="dxa"/>
+            <w:vMerge w:val="restart"/>
+            <w:shd w:val="clear" w:color="auto" w:fill="D9D9D9" w:themeFill="background1" w:themeFillShade="D9"/>
+            <w:vAlign w:val="center"/>
+          </w:tcPr>
+          <w:p>
+            <w:pPr>
+              <w:spacing w:after="0"/>
+              <w:jc w:val="center"/>
+              <w:rPr>
+                <w:rFonts w:cs="Arial"/>
+                <w:b/>
+                <w:sz w:val="20"/>
+                <w:szCs w:val="20"/>
+                <w:lang w:val="es-PA"/>
+              </w:rPr>
+            </w:pPr>
+            <w:r>
+              <w:rPr>
+                <w:rFonts w:cs="Arial"/>
+                <w:b/>
+                <w:sz w:val="20"/>
+                <w:szCs w:val="20"/>
+                <w:lang w:val="es-PA"/>
+              </w:rPr>
+              <w:t>ID</w:t>
+            </w:r>
+          </w:p>
+        </w:tc>
+        <w:tc>
+          <w:tcPr>
+            <w:tcW w:w="2170" w:type="dxa"/>
+            <w:vMerge w:val="restart"/>
+            <w:shd w:val="clear" w:color="auto" w:fill="D9D9D9" w:themeFill="background1" w:themeFillShade="D9"/>
+            <w:vAlign w:val="center"/>
+          </w:tcPr>
+          <w:p>
+            <w:pPr>
+              <w:spacing w:after="0"/>
+              <w:jc w:val="center"/>
+              <w:rPr>
+                <w:rFonts w:cs="Arial"/>
+                <w:b/>
+                <w:sz w:val="20"/>
+                <w:szCs w:val="20"/>
+                <w:lang w:val="es-PA"/>
+              </w:rPr>
+            </w:pPr>
+            <w:r>
+              <w:rPr>
+                <w:rFonts w:cs="Arial"/>
+                <w:b/>
+                <w:sz w:val="20"/>
+                <w:szCs w:val="20"/>
+                <w:lang w:val="es-PA"/>
+              </w:rPr>
+              <w:t>Actividad</w:t>
+            </w:r>
+          </w:p>
+        </w:tc>
+        <w:tc>
+          <w:tcPr>
+            <w:tcW w:w="1516" w:type="dxa"/>
+            <w:vMerge w:val="restart"/>
+            <w:shd w:val="clear" w:color="auto" w:fill="D9D9D9" w:themeFill="background1" w:themeFillShade="D9"/>
+            <w:vAlign w:val="center"/>
+          </w:tcPr>
+          <w:p>
+            <w:pPr>
+              <w:spacing w:after="0"/>
+              <w:jc w:val="center"/>
+              <w:rPr>
+                <w:rFonts w:cs="Arial"/>
+                <w:b/>
+                <w:sz w:val="20"/>
+                <w:szCs w:val="20"/>
+                <w:lang w:val="es-PA"/>
+              </w:rPr>
+            </w:pPr>
+            <w:r>
+              <w:rPr>
+                <w:rFonts w:cs="Arial"/>
+                <w:b/>
+                <w:sz w:val="20"/>
+                <w:szCs w:val="20"/>
+                <w:lang w:val="es-PA"/>
+              </w:rPr>
+              <w:t>Recurso</w:t>
+            </w:r>
+          </w:p>
+        </w:tc>
+        <w:tc>
+          <w:tcPr>
+            <w:tcW w:w="4362" w:type="dxa"/>
+            <w:gridSpan w:val="3"/>
+            <w:shd w:val="clear" w:color="auto" w:fill="D9D9D9" w:themeFill="background1" w:themeFillShade="D9"/>
+            <w:vAlign w:val="center"/>
+          </w:tcPr>
+          <w:p>
+            <w:pPr>
+              <w:spacing w:after="0"/>
+              <w:jc w:val="center"/>
+              <w:rPr>
+                <w:rFonts w:cs="Arial"/>
+                <w:b/>
+                <w:sz w:val="20"/>
+                <w:szCs w:val="20"/>
+                <w:lang w:val="es-PA"/>
+              </w:rPr>
+            </w:pPr>
+            <w:r>
+              <w:rPr>
+                <w:rFonts w:cs="Arial"/>
+                <w:b/>
+                <w:sz w:val="20"/>
+                <w:szCs w:val="20"/>
+                <w:lang w:val="es-PA"/>
+              </w:rPr>
+              <w:t>Mano de Obra</w:t>
+            </w:r>
+          </w:p>
+        </w:tc>
+        <w:tc>
+          <w:tcPr>
+            <w:tcW w:w="4362" w:type="dxa"/>
+            <w:gridSpan w:val="3"/>
+            <w:shd w:val="clear" w:color="auto" w:fill="D9D9D9" w:themeFill="background1" w:themeFillShade="D9"/>
+            <w:vAlign w:val="center"/>
+          </w:tcPr>
+          <w:p>
+            <w:pPr>
+              <w:spacing w:after="0"/>
+              <w:jc w:val="center"/>
+              <w:rPr>
+                <w:rFonts w:cs="Arial"/>
+                <w:b/>
+                <w:sz w:val="20"/>
+                <w:szCs w:val="20"/>
+                <w:lang w:val="es-PA"/>
+              </w:rPr>
+            </w:pPr>
+            <w:r>
+              <w:rPr>
+                <w:rFonts w:cs="Arial"/>
+                <w:b/>
+                <w:sz w:val="20"/>
+                <w:szCs w:val="20"/>
+                <w:lang w:val="es-PA"/>
+              </w:rPr>
+              <w:t>Materiales</w:t>
+            </w:r>
+          </w:p>
+        </w:tc>
+        <w:tc>
+          <w:tcPr>
+            <w:tcW w:w="1454" w:type="dxa"/>
+            <w:vMerge w:val="restart"/>
+            <w:shd w:val="clear" w:color="auto" w:fill="D9D9D9" w:themeFill="background1" w:themeFillShade="D9"/>
+            <w:vAlign w:val="center"/>
+          </w:tcPr>
+          <w:p>
+            <w:pPr>
+              <w:spacing w:after="0"/>
+              <w:jc w:val="center"/>
+              <w:rPr>
+                <w:rFonts w:cs="Arial"/>
+                <w:b/>
+                <w:sz w:val="20"/>
+                <w:szCs w:val="20"/>
+                <w:lang w:val="es-PA"/>
+              </w:rPr>
+            </w:pPr>
+            <w:r>
+              <w:rPr>
+                <w:rFonts w:cs="Arial"/>
+                <w:b/>
+                <w:sz w:val="20"/>
+                <w:szCs w:val="20"/>
+                <w:lang w:val="es-PA"/>
+              </w:rPr>
+              <w:t>Coste Total</w:t>
+            </w:r>
+          </w:p>
+        </w:tc>
+      </w:tr>
+      <w:tr>
+        <w:tc>
+          <w:tcPr>
+            <w:tcW w:w="738" w:type="dxa"/>
+            <w:vMerge/>
+            <w:shd w:val="clear" w:color="auto" w:fill="D9D9D9" w:themeFill="background1" w:themeFillShade="D9"/>
+            <w:vAlign w:val="center"/>
+          </w:tcPr>
+          <w:p>
+            <w:pPr>
+              <w:spacing w:after="0"/>
+              <w:jc w:val="center"/>
+              <w:rPr>
+                <w:rFonts w:cs="Arial"/>
+                <w:b/>
+                <w:sz w:val="20"/>
+                <w:szCs w:val="20"/>
+                <w:lang w:val="es-PA"/>
+              </w:rPr>
+            </w:pPr>
+          </w:p>
+        </w:tc>
+        <w:tc>
+          <w:tcPr>
+            <w:tcW w:w="2170" w:type="dxa"/>
+            <w:vMerge/>
+            <w:shd w:val="clear" w:color="auto" w:fill="D9D9D9" w:themeFill="background1" w:themeFillShade="D9"/>
+            <w:vAlign w:val="center"/>
+          </w:tcPr>
+          <w:p>
+            <w:pPr>
+              <w:spacing w:after="0"/>
+              <w:jc w:val="center"/>
+              <w:rPr>
+                <w:rFonts w:cs="Arial"/>
+                <w:b/>
+                <w:sz w:val="20"/>
+                <w:szCs w:val="20"/>
+                <w:lang w:val="es-PA"/>
+              </w:rPr>
+            </w:pPr>
+          </w:p>
+        </w:tc>
+        <w:tc>
+          <w:tcPr>
+            <w:tcW w:w="1516" w:type="dxa"/>
+            <w:vMerge/>
+            <w:shd w:val="clear" w:color="auto" w:fill="D9D9D9" w:themeFill="background1" w:themeFillShade="D9"/>
+            <w:vAlign w:val="center"/>
+          </w:tcPr>
+          <w:p>
+            <w:pPr>
+              <w:spacing w:after="0"/>
+              <w:jc w:val="center"/>
+              <w:rPr>
+                <w:rFonts w:cs="Arial"/>
+                <w:b/>
+                <w:sz w:val="20"/>
+                <w:szCs w:val="20"/>
+                <w:lang w:val="es-PA"/>
+              </w:rPr>
+            </w:pPr>
+          </w:p>
+        </w:tc>
+        <w:tc>
+          <w:tcPr>
+            <w:tcW w:w="1454" w:type="dxa"/>
+            <w:shd w:val="clear" w:color="auto" w:fill="D9D9D9" w:themeFill="background1" w:themeFillShade="D9"/>
+            <w:vAlign w:val="center"/>
+          </w:tcPr>
+          <w:p>
+            <w:pPr>
+              <w:spacing w:after="0"/>
+              <w:jc w:val="center"/>
+              <w:rPr>
+                <w:rFonts w:cs="Arial"/>
+                <w:b/>
+                <w:sz w:val="20"/>
+                <w:szCs w:val="20"/>
+                <w:lang w:val="es-PA"/>
+              </w:rPr>
+            </w:pPr>
+            <w:r>
+              <w:rPr>
+                <w:rFonts w:cs="Arial"/>
+                <w:b/>
+                <w:sz w:val="20"/>
+                <w:szCs w:val="20"/>
+                <w:lang w:val="es-PA"/>
+              </w:rPr>
+              <w:t>Horas</w:t>
+            </w:r>
+          </w:p>
+        </w:tc>
+        <w:tc>
+          <w:tcPr>
+            <w:tcW w:w="1454" w:type="dxa"/>
+            <w:shd w:val="clear" w:color="auto" w:fill="D9D9D9" w:themeFill="background1" w:themeFillShade="D9"/>
+            <w:vAlign w:val="center"/>
+          </w:tcPr>
+          <w:p>
+            <w:pPr>
+              <w:spacing w:after="0"/>
+              <w:jc w:val="center"/>
+              <w:rPr>
+                <w:rFonts w:cs="Arial"/>
+                <w:b/>
+                <w:sz w:val="20"/>
+                <w:szCs w:val="20"/>
+                <w:lang w:val="es-PA"/>
+              </w:rPr>
+            </w:pPr>
+            <w:r>
+              <w:rPr>
+                <w:rFonts w:cs="Arial"/>
+                <w:b/>
+                <w:sz w:val="20"/>
+                <w:szCs w:val="20"/>
+                <w:lang w:val="es-PA"/>
+              </w:rPr>
+              <w:t>Tarifa</w:t>
+            </w:r>
+          </w:p>
+        </w:tc>
+        <w:tc>
+          <w:tcPr>
+            <w:tcW w:w="1454" w:type="dxa"/>
+            <w:shd w:val="clear" w:color="auto" w:fill="D9D9D9" w:themeFill="background1" w:themeFillShade="D9"/>
+            <w:vAlign w:val="center"/>
+          </w:tcPr>
+          <w:p>
+            <w:pPr>
+              <w:spacing w:after="0"/>
+              <w:jc w:val="center"/>
+              <w:rPr>
+                <w:rFonts w:cs="Arial"/>
+                <w:b/>
+                <w:sz w:val="20"/>
+                <w:szCs w:val="20"/>
+                <w:lang w:val="es-PA"/>
+              </w:rPr>
+            </w:pPr>
+            <w:r>
+              <w:rPr>
+                <w:rFonts w:cs="Arial"/>
+                <w:b/>
+                <w:sz w:val="20"/>
+                <w:szCs w:val="20"/>
+                <w:lang w:val="es-PA"/>
+              </w:rPr>
+              <w:t>Total</w:t>
+            </w:r>
+          </w:p>
+        </w:tc>
+        <w:tc>
+          <w:tcPr>
+            <w:tcW w:w="1454" w:type="dxa"/>
+            <w:shd w:val="clear" w:color="auto" w:fill="D9D9D9" w:themeFill="background1" w:themeFillShade="D9"/>
+            <w:vAlign w:val="center"/>
+          </w:tcPr>
+          <w:p>
+            <w:pPr>
+              <w:spacing w:after="0"/>
+              <w:jc w:val="center"/>
+              <w:rPr>
+                <w:rFonts w:cs="Arial"/>
+                <w:b/>
+                <w:sz w:val="20"/>
+                <w:szCs w:val="20"/>
+                <w:lang w:val="es-PA"/>
+              </w:rPr>
+            </w:pPr>
+            <w:r>
+              <w:rPr>
+                <w:rFonts w:cs="Arial"/>
+                <w:b/>
+                <w:sz w:val="20"/>
+                <w:szCs w:val="20"/>
+                <w:lang w:val="es-PA"/>
+              </w:rPr>
+              <w:t>Unidades</w:t>
+            </w:r>
+          </w:p>
+        </w:tc>
+        <w:tc>
+          <w:tcPr>
+            <w:tcW w:w="1454" w:type="dxa"/>
+            <w:shd w:val="clear" w:color="auto" w:fill="D9D9D9" w:themeFill="background1" w:themeFillShade="D9"/>
+            <w:vAlign w:val="center"/>
+          </w:tcPr>
+          <w:p>
+            <w:pPr>
+              <w:spacing w:after="0"/>
+              <w:jc w:val="center"/>
+              <w:rPr>
+                <w:rFonts w:cs="Arial"/>
+                <w:b/>
+                <w:sz w:val="20"/>
+                <w:szCs w:val="20"/>
+                <w:lang w:val="es-PA"/>
+              </w:rPr>
+            </w:pPr>
+            <w:r>
+              <w:rPr>
+                <w:rFonts w:cs="Arial"/>
+                <w:b/>
+                <w:sz w:val="20"/>
+                <w:szCs w:val="20"/>
+                <w:lang w:val="es-PA"/>
+              </w:rPr>
+              <w:t>Coste Unitario</w:t>
+            </w:r>
+          </w:p>
+        </w:tc>
+        <w:tc>
+          <w:tcPr>
+            <w:tcW w:w="1454" w:type="dxa"/>
+            <w:shd w:val="clear" w:color="auto" w:fill="D9D9D9" w:themeFill="background1" w:themeFillShade="D9"/>
+            <w:vAlign w:val="center"/>
+          </w:tcPr>
+          <w:p>
+            <w:pPr>
+              <w:spacing w:after="0"/>
+              <w:jc w:val="center"/>
+              <w:rPr>
+                <w:rFonts w:cs="Arial"/>
+                <w:b/>
+                <w:sz w:val="20"/>
+                <w:szCs w:val="20"/>
+                <w:lang w:val="es-PA"/>
+              </w:rPr>
+            </w:pPr>
+            <w:r>
+              <w:rPr>
+                <w:rFonts w:cs="Arial"/>
+                <w:b/>
+                <w:sz w:val="20"/>
+                <w:szCs w:val="20"/>
+                <w:lang w:val="es-PA"/>
+              </w:rPr>
+              <w:t>Total</w:t>
+            </w:r>
+          </w:p>
+        </w:tc>
+        <w:tc>
+          <w:tcPr>
+            <w:tcW w:w="1454" w:type="dxa"/>
+            <w:vMerge/>
+            <w:shd w:val="clear" w:color="auto" w:fill="D9D9D9" w:themeFill="background1" w:themeFillShade="D9"/>
+            <w:vAlign w:val="center"/>
+          </w:tcPr>
+          <w:p>
+            <w:pPr>
+              <w:spacing w:after="0"/>
+              <w:jc w:val="center"/>
+              <w:rPr>
+                <w:rFonts w:cs="Arial"/>
+                <w:b/>
+                <w:sz w:val="20"/>
+                <w:szCs w:val="20"/>
+                <w:lang w:val="es-PA"/>
+              </w:rPr>
+            </w:pPr>
+          </w:p>
+        </w:tc>
+      </w:tr>
+      <w:tr>
+        <w:tc>
+          <w:tcPr>
+            <w:tcW w:w="738" w:type="dxa"/>
+            <w:vAlign w:val="center"/>
+          </w:tcPr>
+          <w:p>
+            <w:pPr>
+              <w:spacing w:after="0"/>
+              <w:rPr>
+                <w:rFonts w:cs="Arial"/>
+                <w:b/>
+                <w:color w:val="0070C0"/>
+                <w:sz w:val="20"/>
+                <w:szCs w:val="20"/>
+                <w:lang w:val="es-PA"/>
+              </w:rPr>
+            </w:pPr>
+            <w:r>
+              <w:rPr>
+                <w:rFonts w:cs="Arial"/>
+                <w:b/>
+                <w:color w:val="0070C0"/>
+                <w:sz w:val="20"/>
+                <w:szCs w:val="20"/>
+                <w:lang w:val="es-PA"/>
+              </w:rPr>
+              <w:t>1</w:t>
+            </w:r>
+          </w:p>
+        </w:tc>
+        <w:tc>
+          <w:tcPr>
+            <w:tcW w:w="2170" w:type="dxa"/>
+            <w:vAlign w:val="center"/>
+          </w:tcPr>
+          <w:p>
+            <w:pPr>
+              <w:spacing w:after="0"/>
+              <w:rPr>
+                <w:rFonts w:cs="Arial"/>
+                <w:b/>
+                <w:color w:val="0070C0"/>
+                <w:sz w:val="20"/>
+                <w:szCs w:val="20"/>
+                <w:lang w:val="es-PA"/>
+              </w:rPr>
+            </w:pPr>
+            <w:r>
+              <w:rPr>
+                <w:rFonts w:cs="Arial"/>
+                <w:b/>
+                <w:color w:val="0070C0"/>
+                <w:sz w:val="20"/>
+                <w:szCs w:val="20"/>
+                <w:lang w:val="es-PA"/>
+              </w:rPr>
+              <w:t>Instalación de las herramientas.</w:t>
+            </w:r>
+          </w:p>
+        </w:tc>
+        <w:tc>
+          <w:tcPr>
+            <w:tcW w:w="1516" w:type="dxa"/>
+            <w:vAlign w:val="center"/>
+          </w:tcPr>
+          <w:p>
+            <w:pPr>
+              <w:spacing w:after="0"/>
+              <w:rPr>
+                <w:rFonts w:cs="Arial"/>
+                <w:b/>
+                <w:sz w:val="20"/>
+                <w:szCs w:val="20"/>
+                <w:lang w:val="es-PA"/>
+              </w:rPr>
+            </w:pPr>
+            <w:r>
+              <w:rPr>
+                <w:rFonts w:cs="Arial"/>
+                <w:b/>
+                <w:color w:val="0070C0"/>
+                <w:sz w:val="20"/>
+                <w:szCs w:val="20"/>
+                <w:lang w:val="es-PA"/>
+              </w:rPr>
+              <w:t>4 desarrolladores</w:t>
+            </w:r>
+          </w:p>
+        </w:tc>
+        <w:tc>
+          <w:tcPr>
+            <w:tcW w:w="1454" w:type="dxa"/>
+            <w:vAlign w:val="center"/>
+          </w:tcPr>
+          <w:p>
+            <w:pPr>
+              <w:spacing w:after="0"/>
+              <w:jc w:val="center"/>
+              <w:rPr>
+                <w:rFonts w:cs="Arial"/>
+                <w:b/>
+                <w:sz w:val="20"/>
+                <w:szCs w:val="20"/>
+                <w:lang w:val="es-PA"/>
+              </w:rPr>
+            </w:pPr>
+          </w:p>
+        </w:tc>
+        <w:tc>
+          <w:tcPr>
+            <w:tcW w:w="1454" w:type="dxa"/>
+            <w:vAlign w:val="center"/>
+          </w:tcPr>
+          <w:p>
+            <w:pPr>
+              <w:spacing w:after="0"/>
+              <w:jc w:val="right"/>
+              <w:rPr>
+                <w:rFonts w:cs="Arial"/>
+                <w:b/>
+                <w:sz w:val="20"/>
+                <w:szCs w:val="20"/>
+                <w:lang w:val="es-PA"/>
+              </w:rPr>
+            </w:pPr>
+          </w:p>
+        </w:tc>
+        <w:tc>
+          <w:tcPr>
+            <w:tcW w:w="1454" w:type="dxa"/>
+            <w:vAlign w:val="center"/>
+          </w:tcPr>
+          <w:p>
+            <w:pPr>
+              <w:spacing w:after="0"/>
+              <w:jc w:val="right"/>
+              <w:rPr>
+                <w:rFonts w:cs="Arial"/>
+                <w:b/>
+                <w:sz w:val="20"/>
+                <w:szCs w:val="20"/>
+                <w:lang w:val="es-PA"/>
+              </w:rPr>
+            </w:pPr>
+          </w:p>
+        </w:tc>
+        <w:tc>
+          <w:tcPr>
+            <w:tcW w:w="1454" w:type="dxa"/>
+            <w:vAlign w:val="center"/>
+          </w:tcPr>
+          <w:p>
+            <w:pPr>
+              <w:spacing w:after="0"/>
+              <w:jc w:val="center"/>
+              <w:rPr>
+                <w:rFonts w:cs="Arial"/>
+                <w:b/>
+                <w:sz w:val="20"/>
+                <w:szCs w:val="20"/>
+                <w:lang w:val="es-PA"/>
+              </w:rPr>
+            </w:pPr>
+          </w:p>
+        </w:tc>
+        <w:tc>
+          <w:tcPr>
+            <w:tcW w:w="1454" w:type="dxa"/>
+            <w:vAlign w:val="center"/>
+          </w:tcPr>
+          <w:p>
+            <w:pPr>
+              <w:spacing w:after="0"/>
+              <w:jc w:val="right"/>
+              <w:rPr>
+                <w:rFonts w:cs="Arial"/>
+                <w:b/>
+                <w:sz w:val="20"/>
+                <w:szCs w:val="20"/>
+                <w:lang w:val="es-PA"/>
+              </w:rPr>
+            </w:pPr>
+          </w:p>
+        </w:tc>
+        <w:tc>
+          <w:tcPr>
+            <w:tcW w:w="1454" w:type="dxa"/>
+            <w:vAlign w:val="center"/>
+          </w:tcPr>
+          <w:p>
+            <w:pPr>
+              <w:spacing w:after="0"/>
+              <w:jc w:val="right"/>
+              <w:rPr>
+                <w:rFonts w:cs="Arial"/>
+                <w:b/>
+                <w:sz w:val="20"/>
+                <w:szCs w:val="20"/>
+                <w:lang w:val="es-PA"/>
+              </w:rPr>
+            </w:pPr>
+          </w:p>
+        </w:tc>
+        <w:tc>
+          <w:tcPr>
+            <w:tcW w:w="1454" w:type="dxa"/>
+            <w:vAlign w:val="center"/>
+          </w:tcPr>
+          <w:p>
+            <w:pPr>
+              <w:spacing w:after="0"/>
+              <w:jc w:val="right"/>
+              <w:rPr>
+                <w:rFonts w:cs="Arial"/>
+                <w:b/>
+                <w:sz w:val="20"/>
+                <w:szCs w:val="20"/>
+                <w:lang w:val="es-PA"/>
+              </w:rPr>
+            </w:pPr>
+          </w:p>
+        </w:tc>
+      </w:tr>
+      <w:tr>
+        <w:tc>
+          <w:tcPr>
+            <w:tcW w:w="738" w:type="dxa"/>
+            <w:vAlign w:val="center"/>
+          </w:tcPr>
+          <w:p>
+            <w:pPr>
+              <w:spacing w:after="0"/>
+              <w:rPr>
+                <w:rFonts w:cs="Arial"/>
+                <w:b/>
+                <w:color w:val="0070C0"/>
+                <w:sz w:val="20"/>
+                <w:szCs w:val="20"/>
+                <w:lang w:val="es-PA"/>
+              </w:rPr>
+            </w:pPr>
+            <w:r>
+              <w:rPr>
+                <w:rFonts w:cs="Arial"/>
+                <w:b/>
+                <w:color w:val="0070C0"/>
+                <w:sz w:val="20"/>
+                <w:szCs w:val="20"/>
+                <w:lang w:val="es-PA"/>
+              </w:rPr>
+              <w:t>2</w:t>
+            </w:r>
+          </w:p>
+        </w:tc>
+        <w:tc>
+          <w:tcPr>
+            <w:tcW w:w="2170" w:type="dxa"/>
+            <w:vAlign w:val="center"/>
+          </w:tcPr>
+          <w:p>
+            <w:pPr>
+              <w:spacing w:after="0"/>
+              <w:rPr>
+                <w:rFonts w:cs="Arial"/>
+                <w:b/>
+                <w:color w:val="0070C0"/>
+                <w:sz w:val="20"/>
+                <w:szCs w:val="20"/>
+                <w:lang w:val="es-PA"/>
+              </w:rPr>
+            </w:pPr>
+            <w:r>
+              <w:rPr>
+                <w:rFonts w:cs="Arial"/>
+                <w:b/>
+                <w:color w:val="0070C0"/>
+                <w:sz w:val="20"/>
+                <w:szCs w:val="20"/>
+                <w:lang w:val="es-PA"/>
+              </w:rPr>
+              <w:t>Formación en las tecnologías que se van a utilizar.</w:t>
+            </w:r>
+          </w:p>
+        </w:tc>
+        <w:tc>
+          <w:tcPr>
+            <w:tcW w:w="1516" w:type="dxa"/>
+            <w:vAlign w:val="center"/>
+          </w:tcPr>
+          <w:p>
+            <w:pPr>
+              <w:spacing w:after="0"/>
+              <w:rPr>
+                <w:rFonts w:cs="Arial"/>
+                <w:b/>
+                <w:color w:val="0070C0"/>
+                <w:sz w:val="20"/>
+                <w:szCs w:val="20"/>
+                <w:lang w:val="es-PA"/>
+              </w:rPr>
+            </w:pPr>
+            <w:r>
+              <w:rPr>
+                <w:rFonts w:cs="Arial"/>
+                <w:b/>
+                <w:color w:val="0070C0"/>
+                <w:sz w:val="20"/>
+                <w:szCs w:val="20"/>
+                <w:lang w:val="es-PA"/>
+              </w:rPr>
+              <w:t>4 desarrolladores</w:t>
+            </w:r>
+          </w:p>
+        </w:tc>
+        <w:tc>
+          <w:tcPr>
+            <w:tcW w:w="1454" w:type="dxa"/>
+            <w:vAlign w:val="center"/>
+          </w:tcPr>
+          <w:p>
+            <w:pPr>
+              <w:spacing w:after="0"/>
+              <w:rPr>
+                <w:rFonts w:cs="Arial"/>
+                <w:b/>
+                <w:color w:val="0070C0"/>
+                <w:sz w:val="20"/>
+                <w:szCs w:val="20"/>
+                <w:lang w:val="es-PA"/>
+              </w:rPr>
+            </w:pPr>
+          </w:p>
+        </w:tc>
+        <w:tc>
+          <w:tcPr>
+            <w:tcW w:w="1454" w:type="dxa"/>
+          </w:tcPr>
+          <w:p>
+            <w:pPr>
+              <w:spacing w:after="0"/>
+              <w:rPr>
+                <w:rFonts w:cs="Arial"/>
+                <w:b/>
+                <w:color w:val="0070C0"/>
+                <w:sz w:val="20"/>
+                <w:szCs w:val="20"/>
+                <w:lang w:val="es-PA"/>
+              </w:rPr>
+            </w:pPr>
+          </w:p>
+        </w:tc>
+        <w:tc>
+          <w:tcPr>
+            <w:tcW w:w="1454" w:type="dxa"/>
+            <w:vAlign w:val="center"/>
+          </w:tcPr>
+          <w:p>
+            <w:pPr>
+              <w:spacing w:after="0"/>
+              <w:rPr>
+                <w:rFonts w:cs="Arial"/>
+                <w:b/>
+                <w:color w:val="0070C0"/>
+                <w:sz w:val="20"/>
+                <w:szCs w:val="20"/>
+                <w:lang w:val="es-PA"/>
+              </w:rPr>
+            </w:pPr>
+          </w:p>
+        </w:tc>
+        <w:tc>
+          <w:tcPr>
+            <w:tcW w:w="1454" w:type="dxa"/>
+            <w:vAlign w:val="center"/>
+          </w:tcPr>
+          <w:p>
+            <w:pPr>
+              <w:spacing w:after="0"/>
+              <w:rPr>
+                <w:rFonts w:cs="Arial"/>
+                <w:b/>
+                <w:color w:val="0070C0"/>
+                <w:sz w:val="20"/>
+                <w:szCs w:val="20"/>
+                <w:lang w:val="es-PA"/>
+              </w:rPr>
+            </w:pPr>
+          </w:p>
+        </w:tc>
+        <w:tc>
+          <w:tcPr>
+            <w:tcW w:w="1454" w:type="dxa"/>
+            <w:vAlign w:val="center"/>
+          </w:tcPr>
+          <w:p>
+            <w:pPr>
+              <w:spacing w:after="0"/>
+              <w:rPr>
+                <w:rFonts w:cs="Arial"/>
+                <w:b/>
+                <w:color w:val="0070C0"/>
+                <w:sz w:val="20"/>
+                <w:szCs w:val="20"/>
+                <w:lang w:val="es-PA"/>
+              </w:rPr>
+            </w:pPr>
+          </w:p>
+        </w:tc>
+        <w:tc>
+          <w:tcPr>
+            <w:tcW w:w="1454" w:type="dxa"/>
+            <w:vAlign w:val="center"/>
+          </w:tcPr>
+          <w:p>
+            <w:pPr>
+              <w:spacing w:after="0"/>
+              <w:rPr>
+                <w:rFonts w:cs="Arial"/>
+                <w:b/>
+                <w:color w:val="0070C0"/>
+                <w:sz w:val="20"/>
+                <w:szCs w:val="20"/>
+                <w:lang w:val="es-PA"/>
+              </w:rPr>
+            </w:pPr>
+          </w:p>
+        </w:tc>
+        <w:tc>
+          <w:tcPr>
+            <w:tcW w:w="1454" w:type="dxa"/>
+            <w:vAlign w:val="center"/>
+          </w:tcPr>
+          <w:p>
+            <w:pPr>
+              <w:spacing w:after="0"/>
+              <w:rPr>
+                <w:rFonts w:cs="Arial"/>
+                <w:b/>
+                <w:color w:val="0070C0"/>
+                <w:sz w:val="20"/>
+                <w:szCs w:val="20"/>
+                <w:lang w:val="es-PA"/>
+              </w:rPr>
+            </w:pPr>
+          </w:p>
+        </w:tc>
+      </w:tr>
+      <w:tr>
+        <w:tc>
+          <w:tcPr>
+            <w:tcW w:w="738" w:type="dxa"/>
+            <w:vAlign w:val="center"/>
+          </w:tcPr>
+          <w:p>
+            <w:pPr>
+              <w:spacing w:after="0"/>
+              <w:rPr>
+                <w:rFonts w:cs="Arial"/>
+                <w:b/>
+                <w:color w:val="0070C0"/>
+                <w:sz w:val="20"/>
+                <w:szCs w:val="20"/>
+                <w:lang w:val="es-PA"/>
+              </w:rPr>
+            </w:pPr>
+          </w:p>
+        </w:tc>
+        <w:tc>
+          <w:tcPr>
+            <w:tcW w:w="2170" w:type="dxa"/>
+            <w:vAlign w:val="center"/>
+          </w:tcPr>
+          <w:p>
+            <w:pPr>
+              <w:spacing w:after="0"/>
+              <w:rPr>
+                <w:rFonts w:cs="Arial"/>
+                <w:b/>
+                <w:color w:val="0070C0"/>
+                <w:sz w:val="20"/>
+                <w:szCs w:val="20"/>
+                <w:lang w:val="es-PA"/>
+              </w:rPr>
+            </w:pPr>
+          </w:p>
+          <w:p>
+            <w:pPr>
+              <w:spacing w:after="0"/>
+              <w:rPr>
+                <w:rFonts w:cs="Arial"/>
+                <w:b/>
+                <w:color w:val="0070C0"/>
+                <w:sz w:val="20"/>
+                <w:szCs w:val="20"/>
+                <w:lang w:val="es-PA"/>
+              </w:rPr>
+            </w:pPr>
+          </w:p>
+        </w:tc>
+        <w:tc>
+          <w:tcPr>
+            <w:tcW w:w="1516" w:type="dxa"/>
+            <w:vAlign w:val="center"/>
+          </w:tcPr>
+          <w:p>
+            <w:pPr>
+              <w:spacing w:after="0"/>
+              <w:rPr>
+                <w:rFonts w:cs="Arial"/>
+                <w:b/>
+                <w:color w:val="0070C0"/>
+                <w:sz w:val="20"/>
+                <w:szCs w:val="20"/>
+                <w:lang w:val="es-PA"/>
+              </w:rPr>
+            </w:pPr>
+          </w:p>
+        </w:tc>
+        <w:tc>
+          <w:tcPr>
+            <w:tcW w:w="1454" w:type="dxa"/>
+            <w:vAlign w:val="center"/>
+          </w:tcPr>
+          <w:p>
+            <w:pPr>
+              <w:spacing w:after="0"/>
+              <w:rPr>
+                <w:rFonts w:cs="Arial"/>
+                <w:b/>
+                <w:color w:val="0070C0"/>
+                <w:sz w:val="20"/>
+                <w:szCs w:val="20"/>
+                <w:lang w:val="es-PA"/>
+              </w:rPr>
+            </w:pPr>
+          </w:p>
+        </w:tc>
+        <w:tc>
+          <w:tcPr>
+            <w:tcW w:w="1454" w:type="dxa"/>
+            <w:vAlign w:val="center"/>
+          </w:tcPr>
+          <w:p>
+            <w:pPr>
+              <w:spacing w:after="0"/>
+              <w:rPr>
+                <w:rFonts w:cs="Arial"/>
+                <w:b/>
+                <w:color w:val="0070C0"/>
+                <w:sz w:val="20"/>
+                <w:szCs w:val="20"/>
+                <w:lang w:val="es-PA"/>
+              </w:rPr>
+            </w:pPr>
+          </w:p>
+        </w:tc>
+        <w:tc>
+          <w:tcPr>
+            <w:tcW w:w="1454" w:type="dxa"/>
+            <w:vAlign w:val="center"/>
+          </w:tcPr>
+          <w:p>
+            <w:pPr>
+              <w:spacing w:after="0"/>
+              <w:rPr>
+                <w:rFonts w:cs="Arial"/>
+                <w:b/>
+                <w:color w:val="0070C0"/>
+                <w:sz w:val="20"/>
+                <w:szCs w:val="20"/>
+                <w:lang w:val="es-PA"/>
+              </w:rPr>
+            </w:pPr>
+          </w:p>
+        </w:tc>
+        <w:tc>
+          <w:tcPr>
+            <w:tcW w:w="1454" w:type="dxa"/>
+            <w:vAlign w:val="center"/>
+          </w:tcPr>
+          <w:p>
+            <w:pPr>
+              <w:spacing w:after="0"/>
+              <w:rPr>
+                <w:rFonts w:cs="Arial"/>
+                <w:b/>
+                <w:color w:val="0070C0"/>
+                <w:sz w:val="20"/>
+                <w:szCs w:val="20"/>
+                <w:lang w:val="es-PA"/>
+              </w:rPr>
+            </w:pPr>
+          </w:p>
+        </w:tc>
+        <w:tc>
+          <w:tcPr>
+            <w:tcW w:w="1454" w:type="dxa"/>
+            <w:vAlign w:val="center"/>
+          </w:tcPr>
+          <w:p>
+            <w:pPr>
+              <w:spacing w:after="0"/>
+            </w:pPr>
+          </w:p>
+        </w:tc>
+        <w:tc>
+          <w:tcPr>
+            <w:tcW w:w="1454" w:type="dxa"/>
+            <w:vAlign w:val="center"/>
+          </w:tcPr>
+          <w:p>
+            <w:pPr>
+              <w:spacing w:after="0"/>
+              <w:rPr>
+                <w:rFonts w:cs="Arial"/>
+                <w:b/>
+                <w:color w:val="0070C0"/>
+                <w:sz w:val="20"/>
+                <w:szCs w:val="20"/>
+                <w:lang w:val="es-PA"/>
+              </w:rPr>
+            </w:pPr>
+          </w:p>
+        </w:tc>
+        <w:tc>
+          <w:tcPr>
+            <w:tcW w:w="1454" w:type="dxa"/>
+            <w:vAlign w:val="center"/>
+          </w:tcPr>
+          <w:p>
+            <w:pPr>
+              <w:spacing w:after="0"/>
+              <w:rPr>
+                <w:rFonts w:cs="Arial"/>
+                <w:b/>
+                <w:color w:val="0070C0"/>
+                <w:sz w:val="20"/>
+                <w:szCs w:val="20"/>
+                <w:lang w:val="es-PA"/>
+              </w:rPr>
+            </w:pPr>
+          </w:p>
+        </w:tc>
+      </w:tr>
+      <w:tr>
+        <w:tc>
+          <w:tcPr>
+            <w:tcW w:w="738" w:type="dxa"/>
+            <w:vAlign w:val="center"/>
+          </w:tcPr>
+          <w:p>
+            <w:pPr>
+              <w:spacing w:before="120" w:after="120"/>
+              <w:jc w:val="center"/>
+              <w:rPr>
+                <w:rFonts w:cs="Arial"/>
+                <w:b/>
+                <w:sz w:val="20"/>
+                <w:szCs w:val="20"/>
+                <w:lang w:val="es-PA"/>
+              </w:rPr>
+            </w:pPr>
+          </w:p>
+        </w:tc>
+        <w:tc>
+          <w:tcPr>
+            <w:tcW w:w="2170" w:type="dxa"/>
+            <w:vAlign w:val="center"/>
+          </w:tcPr>
+          <w:p>
+            <w:pPr>
+              <w:spacing w:after="0"/>
+              <w:rPr>
+                <w:rFonts w:cs="Arial"/>
+                <w:b/>
+                <w:sz w:val="20"/>
+                <w:szCs w:val="20"/>
+                <w:lang w:val="es-PA"/>
+              </w:rPr>
+            </w:pPr>
+          </w:p>
+        </w:tc>
+        <w:tc>
+          <w:tcPr>
+            <w:tcW w:w="1516" w:type="dxa"/>
+            <w:vAlign w:val="center"/>
+          </w:tcPr>
+          <w:p>
+            <w:pPr>
+              <w:spacing w:after="0"/>
+              <w:rPr>
+                <w:rFonts w:cs="Arial"/>
+                <w:b/>
+                <w:sz w:val="20"/>
+                <w:szCs w:val="20"/>
+                <w:lang w:val="es-PA"/>
+              </w:rPr>
+            </w:pPr>
+          </w:p>
+        </w:tc>
+        <w:tc>
+          <w:tcPr>
+            <w:tcW w:w="1454" w:type="dxa"/>
+            <w:vAlign w:val="center"/>
+          </w:tcPr>
+          <w:p>
+            <w:pPr>
+              <w:spacing w:after="0"/>
+              <w:jc w:val="center"/>
+              <w:rPr>
+                <w:rFonts w:cs="Arial"/>
+                <w:b/>
+                <w:sz w:val="20"/>
+                <w:szCs w:val="20"/>
+                <w:lang w:val="es-PA"/>
+              </w:rPr>
+            </w:pPr>
+          </w:p>
+        </w:tc>
+        <w:tc>
+          <w:tcPr>
+            <w:tcW w:w="1454" w:type="dxa"/>
+            <w:vAlign w:val="center"/>
+          </w:tcPr>
+          <w:p>
+            <w:pPr>
+              <w:spacing w:after="0"/>
+              <w:jc w:val="right"/>
+              <w:rPr>
+                <w:rFonts w:cs="Arial"/>
+                <w:b/>
+                <w:sz w:val="20"/>
+                <w:szCs w:val="20"/>
+                <w:lang w:val="es-PA"/>
+              </w:rPr>
+            </w:pPr>
+          </w:p>
+        </w:tc>
+        <w:tc>
+          <w:tcPr>
+            <w:tcW w:w="1454" w:type="dxa"/>
+            <w:vAlign w:val="center"/>
+          </w:tcPr>
+          <w:p>
+            <w:pPr>
+              <w:spacing w:after="0"/>
+              <w:rPr>
+                <w:rFonts w:cs="Arial"/>
+                <w:b/>
+                <w:sz w:val="20"/>
+                <w:szCs w:val="20"/>
+                <w:lang w:val="es-PA"/>
+              </w:rPr>
+            </w:pPr>
+          </w:p>
+        </w:tc>
+        <w:tc>
+          <w:tcPr>
+            <w:tcW w:w="1454" w:type="dxa"/>
+            <w:vAlign w:val="center"/>
+          </w:tcPr>
+          <w:p>
+            <w:pPr>
+              <w:spacing w:after="0"/>
+              <w:jc w:val="center"/>
+              <w:rPr>
+                <w:rFonts w:cs="Arial"/>
+                <w:b/>
+                <w:sz w:val="20"/>
+                <w:szCs w:val="20"/>
+                <w:lang w:val="es-PA"/>
+              </w:rPr>
+            </w:pPr>
+          </w:p>
+        </w:tc>
+        <w:tc>
+          <w:tcPr>
+            <w:tcW w:w="1454" w:type="dxa"/>
+            <w:vAlign w:val="center"/>
+          </w:tcPr>
+          <w:p>
+            <w:pPr>
+              <w:spacing w:after="0"/>
+              <w:jc w:val="center"/>
+              <w:rPr>
+                <w:rFonts w:cs="Arial"/>
+                <w:b/>
+                <w:sz w:val="20"/>
+                <w:szCs w:val="20"/>
+                <w:lang w:val="es-PA"/>
+              </w:rPr>
+            </w:pPr>
+          </w:p>
+        </w:tc>
+        <w:tc>
+          <w:tcPr>
+            <w:tcW w:w="1454" w:type="dxa"/>
+            <w:vAlign w:val="center"/>
+          </w:tcPr>
+          <w:p>
+            <w:pPr>
+              <w:spacing w:after="0"/>
+              <w:jc w:val="right"/>
+              <w:rPr>
+                <w:rFonts w:cs="Arial"/>
+                <w:b/>
+                <w:sz w:val="20"/>
+                <w:szCs w:val="20"/>
+                <w:lang w:val="es-PA"/>
+              </w:rPr>
+            </w:pPr>
+          </w:p>
+        </w:tc>
+        <w:tc>
+          <w:tcPr>
+            <w:tcW w:w="1454" w:type="dxa"/>
+            <w:vAlign w:val="center"/>
+          </w:tcPr>
+          <w:p>
+            <w:pPr>
+              <w:spacing w:after="0"/>
+              <w:jc w:val="right"/>
+              <w:rPr>
+                <w:rFonts w:cs="Arial"/>
+                <w:b/>
+                <w:sz w:val="20"/>
+                <w:szCs w:val="20"/>
+                <w:lang w:val="es-PA"/>
+              </w:rPr>
+            </w:pPr>
+          </w:p>
+        </w:tc>
+      </w:tr>
+      <w:tr>
+        <w:tc>
+          <w:tcPr>
+            <w:tcW w:w="738" w:type="dxa"/>
+            <w:vAlign w:val="center"/>
+          </w:tcPr>
+          <w:p>
+            <w:pPr>
+              <w:spacing w:before="120" w:after="120"/>
+              <w:jc w:val="center"/>
+              <w:rPr>
+                <w:rFonts w:cs="Arial"/>
+                <w:b/>
+                <w:sz w:val="20"/>
+                <w:szCs w:val="20"/>
+                <w:lang w:val="es-PA"/>
+              </w:rPr>
+            </w:pPr>
+          </w:p>
+        </w:tc>
+        <w:tc>
+          <w:tcPr>
+            <w:tcW w:w="2170" w:type="dxa"/>
+            <w:vAlign w:val="center"/>
+          </w:tcPr>
+          <w:p>
+            <w:pPr>
+              <w:spacing w:after="0"/>
+              <w:rPr>
+                <w:rFonts w:cs="Arial"/>
+                <w:b/>
+                <w:sz w:val="20"/>
+                <w:szCs w:val="20"/>
+                <w:lang w:val="es-PA"/>
+              </w:rPr>
+            </w:pPr>
+          </w:p>
+        </w:tc>
+        <w:tc>
+          <w:tcPr>
+            <w:tcW w:w="1516" w:type="dxa"/>
+            <w:vAlign w:val="center"/>
+          </w:tcPr>
+          <w:p>
+            <w:pPr>
+              <w:spacing w:after="0"/>
+              <w:rPr>
+                <w:rFonts w:cs="Arial"/>
+                <w:b/>
+                <w:sz w:val="20"/>
+                <w:szCs w:val="20"/>
+                <w:lang w:val="es-PA"/>
+              </w:rPr>
+            </w:pPr>
+          </w:p>
+        </w:tc>
+        <w:tc>
+          <w:tcPr>
+            <w:tcW w:w="1454" w:type="dxa"/>
+            <w:vAlign w:val="center"/>
+          </w:tcPr>
+          <w:p>
+            <w:pPr>
+              <w:spacing w:after="0"/>
+              <w:jc w:val="center"/>
+              <w:rPr>
+                <w:rFonts w:cs="Arial"/>
+                <w:b/>
+                <w:sz w:val="20"/>
+                <w:szCs w:val="20"/>
+                <w:lang w:val="es-PA"/>
+              </w:rPr>
+            </w:pPr>
+          </w:p>
+        </w:tc>
+        <w:tc>
+          <w:tcPr>
+            <w:tcW w:w="1454" w:type="dxa"/>
+            <w:vAlign w:val="center"/>
+          </w:tcPr>
+          <w:p>
+            <w:pPr>
+              <w:spacing w:after="0"/>
+              <w:jc w:val="right"/>
+              <w:rPr>
+                <w:rFonts w:cs="Arial"/>
+                <w:b/>
+                <w:sz w:val="20"/>
+                <w:szCs w:val="20"/>
+                <w:lang w:val="es-PA"/>
+              </w:rPr>
+            </w:pPr>
+          </w:p>
+        </w:tc>
+        <w:tc>
+          <w:tcPr>
+            <w:tcW w:w="1454" w:type="dxa"/>
+            <w:vAlign w:val="center"/>
+          </w:tcPr>
+          <w:p>
+            <w:pPr>
+              <w:spacing w:after="0"/>
+              <w:jc w:val="right"/>
+              <w:rPr>
+                <w:rFonts w:cs="Arial"/>
+                <w:b/>
+                <w:sz w:val="20"/>
+                <w:szCs w:val="20"/>
+                <w:lang w:val="es-PA"/>
+              </w:rPr>
+            </w:pPr>
+          </w:p>
+        </w:tc>
+        <w:tc>
+          <w:tcPr>
+            <w:tcW w:w="1454" w:type="dxa"/>
+            <w:vAlign w:val="center"/>
+          </w:tcPr>
+          <w:p>
+            <w:pPr>
+              <w:spacing w:after="0"/>
+              <w:jc w:val="center"/>
+              <w:rPr>
+                <w:rFonts w:cs="Arial"/>
+                <w:b/>
+                <w:sz w:val="20"/>
+                <w:szCs w:val="20"/>
+                <w:lang w:val="es-PA"/>
+              </w:rPr>
+            </w:pPr>
+          </w:p>
+        </w:tc>
+        <w:tc>
+          <w:tcPr>
+            <w:tcW w:w="1454" w:type="dxa"/>
+            <w:vAlign w:val="center"/>
+          </w:tcPr>
+          <w:p>
+            <w:pPr>
+              <w:spacing w:after="0"/>
+              <w:jc w:val="right"/>
+              <w:rPr>
+                <w:rFonts w:cs="Arial"/>
+                <w:b/>
+                <w:sz w:val="20"/>
+                <w:szCs w:val="20"/>
+                <w:lang w:val="es-PA"/>
+              </w:rPr>
+            </w:pPr>
+          </w:p>
+        </w:tc>
+        <w:tc>
+          <w:tcPr>
+            <w:tcW w:w="1454" w:type="dxa"/>
+            <w:vAlign w:val="center"/>
+          </w:tcPr>
+          <w:p>
+            <w:pPr>
+              <w:spacing w:after="0"/>
+              <w:jc w:val="right"/>
+              <w:rPr>
+                <w:rFonts w:cs="Arial"/>
+                <w:b/>
+                <w:sz w:val="20"/>
+                <w:szCs w:val="20"/>
+                <w:lang w:val="es-PA"/>
+              </w:rPr>
+            </w:pPr>
+          </w:p>
+        </w:tc>
+        <w:tc>
+          <w:tcPr>
+            <w:tcW w:w="1454" w:type="dxa"/>
+            <w:vAlign w:val="center"/>
+          </w:tcPr>
+          <w:p>
+            <w:pPr>
+              <w:spacing w:after="0"/>
+              <w:jc w:val="right"/>
+              <w:rPr>
+                <w:rFonts w:cs="Arial"/>
+                <w:b/>
+                <w:sz w:val="20"/>
+                <w:szCs w:val="20"/>
+                <w:lang w:val="es-PA"/>
+              </w:rPr>
+            </w:pPr>
+          </w:p>
+        </w:tc>
+      </w:tr>
+      <w:tr>
+        <w:tc>
+          <w:tcPr>
+            <w:tcW w:w="738" w:type="dxa"/>
+            <w:vAlign w:val="center"/>
+          </w:tcPr>
+          <w:p>
+            <w:pPr>
+              <w:spacing w:before="120" w:after="120"/>
+              <w:jc w:val="center"/>
+              <w:rPr>
+                <w:rFonts w:cs="Arial"/>
+                <w:b/>
+                <w:sz w:val="20"/>
+                <w:szCs w:val="20"/>
+                <w:lang w:val="es-PA"/>
+              </w:rPr>
+            </w:pPr>
+          </w:p>
+        </w:tc>
+        <w:tc>
+          <w:tcPr>
+            <w:tcW w:w="2170" w:type="dxa"/>
+            <w:vAlign w:val="center"/>
+          </w:tcPr>
+          <w:p>
+            <w:pPr>
+              <w:spacing w:after="0"/>
+              <w:rPr>
+                <w:rFonts w:cs="Arial"/>
+                <w:b/>
+                <w:sz w:val="20"/>
+                <w:szCs w:val="20"/>
+                <w:lang w:val="es-PA"/>
+              </w:rPr>
+            </w:pPr>
+          </w:p>
+        </w:tc>
+        <w:tc>
+          <w:tcPr>
+            <w:tcW w:w="1516" w:type="dxa"/>
+            <w:vAlign w:val="center"/>
+          </w:tcPr>
+          <w:p>
+            <w:pPr>
+              <w:spacing w:after="0"/>
+              <w:rPr>
+                <w:rFonts w:cs="Arial"/>
+                <w:b/>
+                <w:sz w:val="20"/>
+                <w:szCs w:val="20"/>
+                <w:lang w:val="es-PA"/>
+              </w:rPr>
+            </w:pPr>
+          </w:p>
+        </w:tc>
+        <w:tc>
+          <w:tcPr>
+            <w:tcW w:w="1454" w:type="dxa"/>
+            <w:vAlign w:val="center"/>
+          </w:tcPr>
+          <w:p>
+            <w:pPr>
+              <w:spacing w:after="0"/>
+              <w:jc w:val="center"/>
+              <w:rPr>
+                <w:rFonts w:cs="Arial"/>
+                <w:b/>
+                <w:sz w:val="20"/>
+                <w:szCs w:val="20"/>
+                <w:lang w:val="es-PA"/>
+              </w:rPr>
+            </w:pPr>
+          </w:p>
+        </w:tc>
+        <w:tc>
+          <w:tcPr>
+            <w:tcW w:w="1454" w:type="dxa"/>
+            <w:vAlign w:val="center"/>
+          </w:tcPr>
+          <w:p>
+            <w:pPr>
+              <w:spacing w:after="0"/>
+              <w:jc w:val="right"/>
+              <w:rPr>
+                <w:rFonts w:cs="Arial"/>
+                <w:b/>
+                <w:sz w:val="20"/>
+                <w:szCs w:val="20"/>
+                <w:lang w:val="es-PA"/>
+              </w:rPr>
+            </w:pPr>
+          </w:p>
+        </w:tc>
+        <w:tc>
+          <w:tcPr>
+            <w:tcW w:w="1454" w:type="dxa"/>
+            <w:vAlign w:val="center"/>
+          </w:tcPr>
+          <w:p>
+            <w:pPr>
+              <w:spacing w:after="0"/>
+              <w:jc w:val="right"/>
+              <w:rPr>
+                <w:rFonts w:cs="Arial"/>
+                <w:b/>
+                <w:sz w:val="20"/>
+                <w:szCs w:val="20"/>
+                <w:lang w:val="es-PA"/>
+              </w:rPr>
+            </w:pPr>
+          </w:p>
+        </w:tc>
+        <w:tc>
+          <w:tcPr>
+            <w:tcW w:w="1454" w:type="dxa"/>
+            <w:vAlign w:val="center"/>
+          </w:tcPr>
+          <w:p>
+            <w:pPr>
+              <w:spacing w:after="0"/>
+              <w:jc w:val="center"/>
+              <w:rPr>
+                <w:rFonts w:cs="Arial"/>
+                <w:b/>
+                <w:sz w:val="20"/>
+                <w:szCs w:val="20"/>
+                <w:lang w:val="es-PA"/>
+              </w:rPr>
+            </w:pPr>
+          </w:p>
+        </w:tc>
+        <w:tc>
+          <w:tcPr>
+            <w:tcW w:w="1454" w:type="dxa"/>
+            <w:vAlign w:val="center"/>
+          </w:tcPr>
+          <w:p>
+            <w:pPr>
+              <w:spacing w:after="0"/>
+              <w:jc w:val="right"/>
+              <w:rPr>
+                <w:rFonts w:cs="Arial"/>
+                <w:b/>
+                <w:sz w:val="20"/>
+                <w:szCs w:val="20"/>
+                <w:lang w:val="es-PA"/>
+              </w:rPr>
+            </w:pPr>
+          </w:p>
+        </w:tc>
+        <w:tc>
+          <w:tcPr>
+            <w:tcW w:w="1454" w:type="dxa"/>
+            <w:vAlign w:val="center"/>
+          </w:tcPr>
+          <w:p>
+            <w:pPr>
+              <w:spacing w:after="0"/>
+              <w:jc w:val="right"/>
+              <w:rPr>
+                <w:rFonts w:cs="Arial"/>
+                <w:b/>
+                <w:sz w:val="20"/>
+                <w:szCs w:val="20"/>
+                <w:lang w:val="es-PA"/>
+              </w:rPr>
+            </w:pPr>
+          </w:p>
+        </w:tc>
+        <w:tc>
+          <w:tcPr>
+            <w:tcW w:w="1454" w:type="dxa"/>
+            <w:vAlign w:val="center"/>
+          </w:tcPr>
+          <w:p>
+            <w:pPr>
+              <w:spacing w:after="0"/>
+              <w:jc w:val="right"/>
+              <w:rPr>
+                <w:rFonts w:cs="Arial"/>
+                <w:b/>
+                <w:sz w:val="20"/>
+                <w:szCs w:val="20"/>
+                <w:lang w:val="es-PA"/>
+              </w:rPr>
+            </w:pPr>
+          </w:p>
+        </w:tc>
+      </w:tr>
+      <w:tr>
+        <w:tc>
+          <w:tcPr>
+            <w:tcW w:w="738" w:type="dxa"/>
+            <w:vAlign w:val="center"/>
+          </w:tcPr>
+          <w:p>
+            <w:pPr>
+              <w:spacing w:before="120" w:after="120"/>
+              <w:jc w:val="center"/>
+              <w:rPr>
+                <w:rFonts w:cs="Arial"/>
+                <w:b/>
+                <w:sz w:val="20"/>
+                <w:szCs w:val="20"/>
+                <w:lang w:val="es-PA"/>
+              </w:rPr>
+            </w:pPr>
+          </w:p>
+        </w:tc>
+        <w:tc>
+          <w:tcPr>
+            <w:tcW w:w="2170" w:type="dxa"/>
+            <w:vAlign w:val="center"/>
+          </w:tcPr>
+          <w:p>
+            <w:pPr>
+              <w:spacing w:after="0"/>
+              <w:rPr>
+                <w:rFonts w:cs="Arial"/>
+                <w:b/>
+                <w:sz w:val="20"/>
+                <w:szCs w:val="20"/>
+                <w:lang w:val="es-PA"/>
+              </w:rPr>
+            </w:pPr>
+          </w:p>
+        </w:tc>
+        <w:tc>
+          <w:tcPr>
+            <w:tcW w:w="1516" w:type="dxa"/>
+            <w:vAlign w:val="center"/>
+          </w:tcPr>
+          <w:p>
+            <w:pPr>
+              <w:spacing w:after="0"/>
+              <w:rPr>
+                <w:rFonts w:cs="Arial"/>
+                <w:b/>
+                <w:sz w:val="20"/>
+                <w:szCs w:val="20"/>
+                <w:lang w:val="es-PA"/>
+              </w:rPr>
+            </w:pPr>
+          </w:p>
+        </w:tc>
+        <w:tc>
+          <w:tcPr>
+            <w:tcW w:w="1454" w:type="dxa"/>
+            <w:vAlign w:val="center"/>
+          </w:tcPr>
+          <w:p>
+            <w:pPr>
+              <w:spacing w:after="0"/>
+              <w:jc w:val="center"/>
+              <w:rPr>
+                <w:rFonts w:cs="Arial"/>
+                <w:b/>
+                <w:sz w:val="20"/>
+                <w:szCs w:val="20"/>
+                <w:lang w:val="es-PA"/>
+              </w:rPr>
+            </w:pPr>
+          </w:p>
+        </w:tc>
+        <w:tc>
+          <w:tcPr>
+            <w:tcW w:w="1454" w:type="dxa"/>
+            <w:vAlign w:val="center"/>
+          </w:tcPr>
+          <w:p>
+            <w:pPr>
+              <w:spacing w:after="0"/>
+              <w:jc w:val="right"/>
+              <w:rPr>
+                <w:rFonts w:cs="Arial"/>
+                <w:b/>
+                <w:sz w:val="20"/>
+                <w:szCs w:val="20"/>
+                <w:lang w:val="es-PA"/>
+              </w:rPr>
+            </w:pPr>
+          </w:p>
+        </w:tc>
+        <w:tc>
+          <w:tcPr>
+            <w:tcW w:w="1454" w:type="dxa"/>
+            <w:vAlign w:val="center"/>
+          </w:tcPr>
+          <w:p>
+            <w:pPr>
+              <w:spacing w:after="0"/>
+              <w:jc w:val="right"/>
+              <w:rPr>
+                <w:rFonts w:cs="Arial"/>
+                <w:b/>
+                <w:sz w:val="20"/>
+                <w:szCs w:val="20"/>
+                <w:lang w:val="es-PA"/>
+              </w:rPr>
+            </w:pPr>
+          </w:p>
+        </w:tc>
+        <w:tc>
+          <w:tcPr>
+            <w:tcW w:w="1454" w:type="dxa"/>
+            <w:vAlign w:val="center"/>
+          </w:tcPr>
+          <w:p>
+            <w:pPr>
+              <w:spacing w:after="0"/>
+              <w:jc w:val="center"/>
+              <w:rPr>
+                <w:rFonts w:cs="Arial"/>
+                <w:b/>
+                <w:sz w:val="20"/>
+                <w:szCs w:val="20"/>
+                <w:lang w:val="es-PA"/>
+              </w:rPr>
+            </w:pPr>
+          </w:p>
+        </w:tc>
+        <w:tc>
+          <w:tcPr>
+            <w:tcW w:w="1454" w:type="dxa"/>
+            <w:vAlign w:val="center"/>
+          </w:tcPr>
+          <w:p>
+            <w:pPr>
+              <w:spacing w:after="0"/>
+              <w:jc w:val="right"/>
+              <w:rPr>
+                <w:rFonts w:cs="Arial"/>
+                <w:b/>
+                <w:sz w:val="20"/>
+                <w:szCs w:val="20"/>
+                <w:lang w:val="es-PA"/>
+              </w:rPr>
+            </w:pPr>
+          </w:p>
+        </w:tc>
+        <w:tc>
+          <w:tcPr>
+            <w:tcW w:w="1454" w:type="dxa"/>
+            <w:vAlign w:val="center"/>
+          </w:tcPr>
+          <w:p>
+            <w:pPr>
+              <w:spacing w:after="0"/>
+              <w:jc w:val="right"/>
+              <w:rPr>
+                <w:rFonts w:cs="Arial"/>
+                <w:b/>
+                <w:sz w:val="20"/>
+                <w:szCs w:val="20"/>
+                <w:lang w:val="es-PA"/>
+              </w:rPr>
+            </w:pPr>
+          </w:p>
+        </w:tc>
+        <w:tc>
+          <w:tcPr>
+            <w:tcW w:w="1454" w:type="dxa"/>
+            <w:vAlign w:val="center"/>
+          </w:tcPr>
+          <w:p>
+            <w:pPr>
+              <w:spacing w:after="0"/>
+              <w:jc w:val="right"/>
+              <w:rPr>
+                <w:rFonts w:cs="Arial"/>
+                <w:b/>
+                <w:sz w:val="20"/>
+                <w:szCs w:val="20"/>
+                <w:lang w:val="es-PA"/>
+              </w:rPr>
+            </w:pPr>
+          </w:p>
+        </w:tc>
+      </w:tr>
+      <w:tr>
+        <w:tc>
+          <w:tcPr>
+            <w:tcW w:w="738" w:type="dxa"/>
+            <w:vAlign w:val="center"/>
+          </w:tcPr>
+          <w:p>
+            <w:pPr>
+              <w:spacing w:before="120" w:after="120"/>
+              <w:jc w:val="center"/>
+              <w:rPr>
+                <w:rFonts w:cs="Arial"/>
+                <w:b/>
+                <w:sz w:val="20"/>
+                <w:szCs w:val="20"/>
+                <w:lang w:val="es-PA"/>
+              </w:rPr>
+            </w:pPr>
+          </w:p>
+        </w:tc>
+        <w:tc>
+          <w:tcPr>
+            <w:tcW w:w="2170" w:type="dxa"/>
+            <w:vAlign w:val="center"/>
+          </w:tcPr>
+          <w:p>
+            <w:pPr>
+              <w:spacing w:after="0"/>
+              <w:rPr>
+                <w:rFonts w:cs="Arial"/>
+                <w:b/>
+                <w:sz w:val="20"/>
+                <w:szCs w:val="20"/>
+                <w:lang w:val="es-PA"/>
+              </w:rPr>
+            </w:pPr>
+          </w:p>
+        </w:tc>
+        <w:tc>
+          <w:tcPr>
+            <w:tcW w:w="1516" w:type="dxa"/>
+            <w:vAlign w:val="center"/>
+          </w:tcPr>
+          <w:p>
+            <w:pPr>
+              <w:spacing w:after="0"/>
+              <w:rPr>
+                <w:rFonts w:cs="Arial"/>
+                <w:b/>
+                <w:sz w:val="20"/>
+                <w:szCs w:val="20"/>
+                <w:lang w:val="es-PA"/>
+              </w:rPr>
+            </w:pPr>
+          </w:p>
+        </w:tc>
+        <w:tc>
+          <w:tcPr>
+            <w:tcW w:w="1454" w:type="dxa"/>
+            <w:vAlign w:val="center"/>
+          </w:tcPr>
+          <w:p>
+            <w:pPr>
+              <w:spacing w:after="0"/>
+              <w:jc w:val="center"/>
+              <w:rPr>
+                <w:rFonts w:cs="Arial"/>
+                <w:b/>
+                <w:sz w:val="20"/>
+                <w:szCs w:val="20"/>
+                <w:lang w:val="es-PA"/>
+              </w:rPr>
+            </w:pPr>
+          </w:p>
+        </w:tc>
+        <w:tc>
+          <w:tcPr>
+            <w:tcW w:w="1454" w:type="dxa"/>
+            <w:vAlign w:val="center"/>
+          </w:tcPr>
+          <w:p>
+            <w:pPr>
+              <w:spacing w:after="0"/>
+              <w:jc w:val="right"/>
+              <w:rPr>
+                <w:rFonts w:cs="Arial"/>
+                <w:b/>
+                <w:sz w:val="20"/>
+                <w:szCs w:val="20"/>
+                <w:lang w:val="es-PA"/>
+              </w:rPr>
+            </w:pPr>
+          </w:p>
+        </w:tc>
+        <w:tc>
+          <w:tcPr>
+            <w:tcW w:w="1454" w:type="dxa"/>
+            <w:vAlign w:val="center"/>
+          </w:tcPr>
+          <w:p>
+            <w:pPr>
+              <w:spacing w:after="0"/>
+              <w:jc w:val="right"/>
+              <w:rPr>
+                <w:rFonts w:cs="Arial"/>
+                <w:b/>
+                <w:sz w:val="20"/>
+                <w:szCs w:val="20"/>
+                <w:lang w:val="es-PA"/>
+              </w:rPr>
+            </w:pPr>
+          </w:p>
+        </w:tc>
+        <w:tc>
+          <w:tcPr>
+            <w:tcW w:w="1454" w:type="dxa"/>
+            <w:vAlign w:val="center"/>
+          </w:tcPr>
+          <w:p>
+            <w:pPr>
+              <w:spacing w:after="0"/>
+              <w:jc w:val="center"/>
+              <w:rPr>
+                <w:rFonts w:cs="Arial"/>
+                <w:b/>
+                <w:sz w:val="20"/>
+                <w:szCs w:val="20"/>
+                <w:lang w:val="es-PA"/>
+              </w:rPr>
+            </w:pPr>
+          </w:p>
+        </w:tc>
+        <w:tc>
+          <w:tcPr>
+            <w:tcW w:w="1454" w:type="dxa"/>
+            <w:vAlign w:val="center"/>
+          </w:tcPr>
+          <w:p>
+            <w:pPr>
+              <w:spacing w:after="0"/>
+              <w:jc w:val="right"/>
+              <w:rPr>
+                <w:rFonts w:cs="Arial"/>
+                <w:b/>
+                <w:sz w:val="20"/>
+                <w:szCs w:val="20"/>
+                <w:lang w:val="es-PA"/>
+              </w:rPr>
+            </w:pPr>
+          </w:p>
+        </w:tc>
+        <w:tc>
+          <w:tcPr>
+            <w:tcW w:w="1454" w:type="dxa"/>
+            <w:vAlign w:val="center"/>
+          </w:tcPr>
+          <w:p>
+            <w:pPr>
+              <w:spacing w:after="0"/>
+              <w:jc w:val="right"/>
+              <w:rPr>
+                <w:rFonts w:cs="Arial"/>
+                <w:b/>
+                <w:sz w:val="20"/>
+                <w:szCs w:val="20"/>
+                <w:lang w:val="es-PA"/>
+              </w:rPr>
+            </w:pPr>
+          </w:p>
+        </w:tc>
+        <w:tc>
+          <w:tcPr>
+            <w:tcW w:w="1454" w:type="dxa"/>
+            <w:vAlign w:val="center"/>
+          </w:tcPr>
+          <w:p>
+            <w:pPr>
+              <w:spacing w:after="0"/>
+              <w:jc w:val="right"/>
+              <w:rPr>
+                <w:rFonts w:cs="Arial"/>
+                <w:b/>
+                <w:sz w:val="20"/>
+                <w:szCs w:val="20"/>
+                <w:lang w:val="es-PA"/>
+              </w:rPr>
+            </w:pPr>
+          </w:p>
+        </w:tc>
+      </w:tr>
+      <w:tr>
+        <w:tc>
+          <w:tcPr>
+            <w:tcW w:w="738" w:type="dxa"/>
+            <w:vAlign w:val="center"/>
+          </w:tcPr>
+          <w:p>
+            <w:pPr>
+              <w:spacing w:before="120" w:after="120"/>
+              <w:jc w:val="center"/>
+              <w:rPr>
+                <w:rFonts w:cs="Arial"/>
+                <w:b/>
+                <w:sz w:val="20"/>
+                <w:szCs w:val="20"/>
+                <w:lang w:val="es-PA"/>
+              </w:rPr>
+            </w:pPr>
+          </w:p>
+        </w:tc>
+        <w:tc>
+          <w:tcPr>
+            <w:tcW w:w="2170" w:type="dxa"/>
+            <w:vAlign w:val="center"/>
+          </w:tcPr>
+          <w:p>
+            <w:pPr>
+              <w:spacing w:after="0"/>
+              <w:rPr>
+                <w:rFonts w:cs="Arial"/>
+                <w:b/>
+                <w:sz w:val="20"/>
+                <w:szCs w:val="20"/>
+                <w:lang w:val="es-PA"/>
+              </w:rPr>
+            </w:pPr>
+          </w:p>
+        </w:tc>
+        <w:tc>
+          <w:tcPr>
+            <w:tcW w:w="1516" w:type="dxa"/>
+            <w:vAlign w:val="center"/>
+          </w:tcPr>
+          <w:p>
+            <w:pPr>
+              <w:spacing w:after="0"/>
+              <w:rPr>
+                <w:rFonts w:cs="Arial"/>
+                <w:b/>
+                <w:sz w:val="20"/>
+                <w:szCs w:val="20"/>
+                <w:lang w:val="es-PA"/>
+              </w:rPr>
+            </w:pPr>
+          </w:p>
+        </w:tc>
+        <w:tc>
+          <w:tcPr>
+            <w:tcW w:w="1454" w:type="dxa"/>
+            <w:vAlign w:val="center"/>
+          </w:tcPr>
+          <w:p>
+            <w:pPr>
+              <w:spacing w:after="0"/>
+              <w:jc w:val="center"/>
+              <w:rPr>
+                <w:rFonts w:cs="Arial"/>
+                <w:b/>
+                <w:sz w:val="20"/>
+                <w:szCs w:val="20"/>
+                <w:lang w:val="es-PA"/>
+              </w:rPr>
+            </w:pPr>
+          </w:p>
+        </w:tc>
+        <w:tc>
+          <w:tcPr>
+            <w:tcW w:w="1454" w:type="dxa"/>
+            <w:vAlign w:val="center"/>
+          </w:tcPr>
+          <w:p>
+            <w:pPr>
+              <w:spacing w:after="0"/>
+              <w:jc w:val="right"/>
+              <w:rPr>
+                <w:rFonts w:cs="Arial"/>
+                <w:b/>
+                <w:sz w:val="20"/>
+                <w:szCs w:val="20"/>
+                <w:lang w:val="es-PA"/>
+              </w:rPr>
+            </w:pPr>
+          </w:p>
+        </w:tc>
+        <w:tc>
+          <w:tcPr>
+            <w:tcW w:w="1454" w:type="dxa"/>
+            <w:vAlign w:val="center"/>
+          </w:tcPr>
+          <w:p>
+            <w:pPr>
+              <w:spacing w:after="0"/>
+              <w:jc w:val="right"/>
+              <w:rPr>
+                <w:rFonts w:cs="Arial"/>
+                <w:b/>
+                <w:sz w:val="20"/>
+                <w:szCs w:val="20"/>
+                <w:lang w:val="es-PA"/>
+              </w:rPr>
+            </w:pPr>
+          </w:p>
+        </w:tc>
+        <w:tc>
+          <w:tcPr>
+            <w:tcW w:w="1454" w:type="dxa"/>
+            <w:vAlign w:val="center"/>
+          </w:tcPr>
+          <w:p>
+            <w:pPr>
+              <w:spacing w:after="0"/>
+              <w:jc w:val="center"/>
+              <w:rPr>
+                <w:rFonts w:cs="Arial"/>
+                <w:b/>
+                <w:sz w:val="20"/>
+                <w:szCs w:val="20"/>
+                <w:lang w:val="es-PA"/>
+              </w:rPr>
+            </w:pPr>
+          </w:p>
+        </w:tc>
+        <w:tc>
+          <w:tcPr>
+            <w:tcW w:w="1454" w:type="dxa"/>
+            <w:vAlign w:val="center"/>
+          </w:tcPr>
+          <w:p>
+            <w:pPr>
+              <w:spacing w:after="0"/>
+              <w:jc w:val="right"/>
+              <w:rPr>
+                <w:rFonts w:cs="Arial"/>
+                <w:b/>
+                <w:sz w:val="20"/>
+                <w:szCs w:val="20"/>
+                <w:lang w:val="es-PA"/>
+              </w:rPr>
+            </w:pPr>
+          </w:p>
+        </w:tc>
+        <w:tc>
+          <w:tcPr>
+            <w:tcW w:w="1454" w:type="dxa"/>
+            <w:vAlign w:val="center"/>
+          </w:tcPr>
+          <w:p>
+            <w:pPr>
+              <w:spacing w:after="0"/>
+              <w:jc w:val="right"/>
+              <w:rPr>
+                <w:rFonts w:cs="Arial"/>
+                <w:b/>
+                <w:sz w:val="20"/>
+                <w:szCs w:val="20"/>
+                <w:lang w:val="es-PA"/>
+              </w:rPr>
+            </w:pPr>
+          </w:p>
+        </w:tc>
+        <w:tc>
+          <w:tcPr>
+            <w:tcW w:w="1454" w:type="dxa"/>
+            <w:vAlign w:val="center"/>
+          </w:tcPr>
+          <w:p>
+            <w:pPr>
+              <w:spacing w:after="0"/>
+              <w:jc w:val="right"/>
+              <w:rPr>
+                <w:rFonts w:cs="Arial"/>
+                <w:b/>
+                <w:sz w:val="20"/>
+                <w:szCs w:val="20"/>
+                <w:lang w:val="es-PA"/>
+              </w:rPr>
+            </w:pPr>
+          </w:p>
+        </w:tc>
+      </w:tr>
+    </w:tbl>
+    <w:p>
+      <w:pPr>
+        <w:spacing w:after="100" w:afterAutospacing="1"/>
+        <w:rPr>
+          <w:sz w:val="8"/>
+          <w:lang w:val="es-PA"/>
+        </w:rPr>
+      </w:pPr>
+      <w:r>
+        <w:rPr>
+          <w:sz w:val="8"/>
+          <w:lang w:val="es-PA"/>
+        </w:rPr>
+        <w:br w:type="page"/>
+      </w:r>
+    </w:p>
+    <w:p>
+      <w:pPr>
+        <w:spacing w:after="0"/>
+        <w:rPr>
+          <w:sz w:val="8"/>
+          <w:lang w:val="es-PA"/>
+        </w:rPr>
+      </w:pPr>
+    </w:p>
+    <w:tbl>
+      <w:tblPr>
+        <w:tblStyle w:val="Tablaconcuadrcula"/>
+        <w:tblW w:w="0" w:type="auto"/>
+        <w:tblLook w:val="04A0" w:firstRow="1" w:lastRow="0" w:firstColumn="1" w:lastColumn="0" w:noHBand="0" w:noVBand="1"/>
+      </w:tblPr>
+      <w:tblGrid>
+        <w:gridCol w:w="2898"/>
+        <w:gridCol w:w="6300"/>
+        <w:gridCol w:w="1707"/>
+        <w:gridCol w:w="3635"/>
+      </w:tblGrid>
+      <w:tr>
+        <w:tc>
+          <w:tcPr>
+            <w:tcW w:w="2898" w:type="dxa"/>
+            <w:shd w:val="clear" w:color="auto" w:fill="D9D9D9" w:themeFill="background1" w:themeFillShade="D9"/>
+          </w:tcPr>
+          <w:p>
+            <w:pPr>
+              <w:spacing w:after="0"/>
+              <w:rPr>
+                <w:rFonts w:cs="Arial"/>
+                <w:b/>
+                <w:sz w:val="20"/>
+                <w:szCs w:val="20"/>
+                <w:lang w:val="es-PA"/>
+              </w:rPr>
+            </w:pPr>
+            <w:r>
+              <w:rPr>
+                <w:rFonts w:cs="Arial"/>
+                <w:b/>
+                <w:sz w:val="20"/>
+                <w:szCs w:val="20"/>
+                <w:lang w:val="es-PA"/>
+              </w:rPr>
+              <w:t>Nombre del Paquete de Trabajo</w:t>
+            </w:r>
+          </w:p>
+        </w:tc>
+        <w:tc>
+          <w:tcPr>
+            <w:tcW w:w="6300" w:type="dxa"/>
+          </w:tcPr>
+          <w:p>
+            <w:pPr>
+              <w:spacing w:after="0"/>
+              <w:rPr>
+                <w:rFonts w:cs="Arial"/>
+                <w:b/>
+                <w:color w:val="0070C0"/>
+                <w:sz w:val="20"/>
+                <w:szCs w:val="20"/>
+                <w:lang w:val="es-PA"/>
+              </w:rPr>
+            </w:pPr>
+            <w:r>
+              <w:rPr>
+                <w:rFonts w:cs="Arial"/>
+                <w:b/>
+                <w:color w:val="0070C0"/>
+                <w:sz w:val="20"/>
+                <w:szCs w:val="20"/>
+                <w:lang w:val="es-PA"/>
+              </w:rPr>
+              <w:t>Base de datos</w:t>
+            </w:r>
+          </w:p>
+        </w:tc>
+        <w:tc>
+          <w:tcPr>
+            <w:tcW w:w="1707" w:type="dxa"/>
+            <w:shd w:val="clear" w:color="auto" w:fill="D9D9D9" w:themeFill="background1" w:themeFillShade="D9"/>
+          </w:tcPr>
+          <w:p>
+            <w:pPr>
+              <w:spacing w:after="0"/>
+              <w:rPr>
+                <w:rFonts w:cs="Arial"/>
+                <w:b/>
+                <w:sz w:val="20"/>
+                <w:szCs w:val="20"/>
+                <w:lang w:val="es-PA"/>
+              </w:rPr>
+            </w:pPr>
+            <w:r>
+              <w:rPr>
+                <w:rFonts w:cs="Arial"/>
+                <w:b/>
+                <w:sz w:val="20"/>
+                <w:szCs w:val="20"/>
+                <w:lang w:val="es-PA"/>
+              </w:rPr>
+              <w:t>Código</w:t>
+            </w:r>
+            <w:r>
+              <w:rPr>
+                <w:rFonts w:cs="Arial"/>
+                <w:b/>
+                <w:sz w:val="20"/>
+                <w:szCs w:val="20"/>
+                <w:lang w:val="es-PA"/>
+              </w:rPr>
+              <w:t xml:space="preserve"> </w:t>
+            </w:r>
+            <w:r>
+              <w:rPr>
+                <w:rFonts w:cs="Arial"/>
+                <w:b/>
+                <w:sz w:val="20"/>
+                <w:szCs w:val="20"/>
+                <w:lang w:val="es-PA"/>
+              </w:rPr>
+              <w:t>de Cuenta</w:t>
+            </w:r>
+          </w:p>
+        </w:tc>
+        <w:tc>
+          <w:tcPr>
+            <w:tcW w:w="3635" w:type="dxa"/>
+          </w:tcPr>
+          <w:p>
+            <w:pPr>
+              <w:spacing w:after="0"/>
+              <w:rPr>
+                <w:rFonts w:cs="Arial"/>
+                <w:b/>
+                <w:color w:val="0070C0"/>
+                <w:sz w:val="20"/>
+                <w:szCs w:val="20"/>
+                <w:lang w:val="es-PA"/>
+              </w:rPr>
+            </w:pPr>
+            <w:r>
+              <w:rPr>
+                <w:rFonts w:cs="Arial"/>
+                <w:b/>
+                <w:color w:val="0070C0"/>
+                <w:sz w:val="20"/>
+                <w:szCs w:val="20"/>
+                <w:lang w:val="es-PA"/>
+              </w:rPr>
+              <w:t>1.</w:t>
+            </w:r>
+            <w:r>
+              <w:rPr>
+                <w:rFonts w:cs="Arial"/>
+                <w:b/>
+                <w:color w:val="0070C0"/>
+                <w:sz w:val="20"/>
+                <w:szCs w:val="20"/>
+                <w:lang w:val="es-PA"/>
+              </w:rPr>
+              <w:t>2</w:t>
+            </w:r>
+            <w:r>
+              <w:rPr>
+                <w:rFonts w:cs="Arial"/>
+                <w:b/>
+                <w:color w:val="0070C0"/>
+                <w:sz w:val="20"/>
+                <w:szCs w:val="20"/>
+                <w:lang w:val="es-PA"/>
+              </w:rPr>
+              <w:t>.1</w:t>
+            </w:r>
+          </w:p>
+        </w:tc>
+      </w:tr>
+    </w:tbl>
+    <w:p>
+      <w:pPr>
+        <w:spacing w:after="0"/>
+        <w:rPr>
+          <w:sz w:val="8"/>
+          <w:lang w:val="es-PA"/>
+        </w:rPr>
+      </w:pPr>
+    </w:p>
+    <w:tbl>
+      <w:tblPr>
+        <w:tblStyle w:val="Tablaconcuadrcula"/>
+        <w:tblW w:w="0" w:type="auto"/>
+        <w:tblLook w:val="04A0" w:firstRow="1" w:lastRow="0" w:firstColumn="1" w:lastColumn="0" w:noHBand="0" w:noVBand="1"/>
+      </w:tblPr>
+      <w:tblGrid>
+        <w:gridCol w:w="5868"/>
+        <w:gridCol w:w="4320"/>
+        <w:gridCol w:w="4352"/>
+      </w:tblGrid>
+      <w:tr>
+        <w:tc>
+          <w:tcPr>
+            <w:tcW w:w="5868" w:type="dxa"/>
+            <w:shd w:val="clear" w:color="auto" w:fill="D9D9D9" w:themeFill="background1" w:themeFillShade="D9"/>
+          </w:tcPr>
+          <w:p>
+            <w:pPr>
+              <w:spacing w:after="0"/>
+              <w:rPr>
+                <w:rFonts w:cs="Arial"/>
+                <w:b/>
+                <w:sz w:val="20"/>
+                <w:szCs w:val="20"/>
+                <w:lang w:val="es-PA"/>
+              </w:rPr>
+            </w:pPr>
+            <w:r>
+              <w:rPr>
+                <w:rFonts w:cs="Arial"/>
+                <w:b/>
+                <w:sz w:val="20"/>
+                <w:szCs w:val="20"/>
+                <w:lang w:val="es-PA"/>
+              </w:rPr>
+              <w:t>DESCRIPCIÓN DEL TRABAJO</w:t>
+            </w:r>
+          </w:p>
+        </w:tc>
+        <w:tc>
+          <w:tcPr>
+            <w:tcW w:w="4320" w:type="dxa"/>
+            <w:shd w:val="clear" w:color="auto" w:fill="D9D9D9" w:themeFill="background1" w:themeFillShade="D9"/>
+          </w:tcPr>
+          <w:p>
+            <w:pPr>
+              <w:spacing w:after="0"/>
+              <w:rPr>
+                <w:rFonts w:cs="Arial"/>
+                <w:b/>
+                <w:sz w:val="20"/>
+                <w:szCs w:val="20"/>
+                <w:lang w:val="es-PA"/>
+              </w:rPr>
+            </w:pPr>
+            <w:r>
+              <w:rPr>
+                <w:rFonts w:cs="Arial"/>
+                <w:b/>
+                <w:sz w:val="20"/>
+                <w:szCs w:val="20"/>
+                <w:lang w:val="es-PA"/>
+              </w:rPr>
+              <w:t>SUPUESTOS</w:t>
+            </w:r>
+          </w:p>
+        </w:tc>
+        <w:tc>
+          <w:tcPr>
+            <w:tcW w:w="4352" w:type="dxa"/>
+            <w:shd w:val="clear" w:color="auto" w:fill="D9D9D9" w:themeFill="background1" w:themeFillShade="D9"/>
+          </w:tcPr>
+          <w:p>
+            <w:pPr>
+              <w:spacing w:after="0"/>
+              <w:rPr>
+                <w:rFonts w:cs="Arial"/>
+                <w:b/>
+                <w:sz w:val="20"/>
+                <w:szCs w:val="20"/>
+                <w:lang w:val="es-PA"/>
+              </w:rPr>
+            </w:pPr>
+            <w:r>
+              <w:rPr>
+                <w:rFonts w:cs="Arial"/>
+                <w:b/>
+                <w:sz w:val="20"/>
+                <w:szCs w:val="20"/>
+                <w:lang w:val="es-PA"/>
+              </w:rPr>
+              <w:t>RESTRICCIONES</w:t>
+            </w:r>
+          </w:p>
+        </w:tc>
+      </w:tr>
+      <w:tr>
+        <w:tc>
+          <w:tcPr>
+            <w:tcW w:w="5868" w:type="dxa"/>
+          </w:tcPr>
+          <w:p>
+            <w:pPr>
+              <w:spacing w:after="0"/>
+              <w:rPr>
+                <w:rFonts w:cs="Arial"/>
+                <w:b/>
+                <w:color w:val="0070C0"/>
+                <w:sz w:val="20"/>
+                <w:szCs w:val="20"/>
+                <w:lang w:val="es-PA"/>
+              </w:rPr>
+            </w:pPr>
+            <w:r>
+              <w:rPr>
+                <w:rFonts w:cs="Arial"/>
+                <w:b/>
+                <w:color w:val="0070C0"/>
+                <w:sz w:val="20"/>
+                <w:szCs w:val="20"/>
+                <w:lang w:val="es-PA"/>
+              </w:rPr>
               <w:t xml:space="preserve">Diseñar y desarrollar la estructura de la base de datos del sistema </w:t>
             </w:r>
             <w:proofErr w:type="spellStart"/>
@@ -533,7 +3616,31 @@
                 <w:szCs w:val="20"/>
                 <w:lang w:val="es-PA"/>
               </w:rPr>
-              <w:t xml:space="preserve"> Cosmetics, creando las clases y entidades necesarias que representen los modelos de datos.</w:t>
+              <w:t xml:space="preserve"> </w:t>
+            </w:r>
+            <w:proofErr w:type="spellStart"/>
+            <w:r>
+              <w:rPr>
+                <w:rFonts w:cs="Arial"/>
+                <w:b/>
+                <w:color w:val="0070C0"/>
+                <w:sz w:val="20"/>
+                <w:szCs w:val="20"/>
+                <w:lang w:val="es-PA"/>
+              </w:rPr>
+              <w:t>Cosmetics</w:t>
+            </w:r>
+            <w:proofErr w:type="spellEnd"/>
+            <w:r>
+              <w:rPr>
+                <w:rFonts w:cs="Arial"/>
+                <w:b/>
+                <w:color w:val="0070C0"/>
+                <w:sz w:val="20"/>
+                <w:szCs w:val="20"/>
+                <w:lang w:val="es-PA"/>
+              </w:rPr>
+              <w:t>, creando las clases y entidades necesarias que representen los modelos de datos.</w:t>
             </w:r>
           </w:p>
           <w:p>
@@ -3975,7 +7082,29 @@
                 <w:szCs w:val="20"/>
                 <w:lang w:val="es-PA"/>
               </w:rPr>
-              <w:t>1.1.2</w:t>
+              <w:t>1.</w:t>
+            </w:r>
+            <w:r>
+              <w:rPr>
+                <w:rFonts w:cs="Arial"/>
+                <w:b/>
+                <w:color w:val="0070C0"/>
+                <w:sz w:val="20"/>
+                <w:szCs w:val="20"/>
+                <w:lang w:val="es-PA"/>
+              </w:rPr>
+              <w:t>2</w:t>
+            </w:r>
+            <w:r>
+              <w:rPr>
+                <w:rFonts w:cs="Arial"/>
+                <w:b/>
+                <w:color w:val="0070C0"/>
+                <w:sz w:val="20"/>
+                <w:szCs w:val="20"/>
+                <w:lang w:val="es-PA"/>
+              </w:rPr>
+              <w:t>.2</w:t>
             </w:r>
           </w:p>
         </w:tc>
@@ -9840,7 +12969,29 @@
                 <w:szCs w:val="20"/>
                 <w:lang w:val="es-PA"/>
               </w:rPr>
-              <w:t>1.1.3</w:t>
+              <w:t>1.</w:t>
+            </w:r>
+            <w:r>
+              <w:rPr>
+                <w:rFonts w:cs="Arial"/>
+                <w:b/>
+                <w:color w:val="0070C0"/>
+                <w:sz w:val="20"/>
+                <w:szCs w:val="20"/>
+                <w:lang w:val="es-PA"/>
+              </w:rPr>
+              <w:t>2</w:t>
+            </w:r>
+            <w:r>
+              <w:rPr>
+                <w:rFonts w:cs="Arial"/>
+                <w:b/>
+                <w:color w:val="0070C0"/>
+                <w:sz w:val="20"/>
+                <w:szCs w:val="20"/>
+                <w:lang w:val="es-PA"/>
+              </w:rPr>
+              <w:t>.3</w:t>
             </w:r>
           </w:p>
         </w:tc>
@@ -14783,7 +17934,29 @@
                 <w:szCs w:val="20"/>
                 <w:lang w:val="es-PA"/>
               </w:rPr>
-              <w:t>1.1.4</w:t>
+              <w:t>1.</w:t>
+            </w:r>
+            <w:r>
+              <w:rPr>
+                <w:rFonts w:cs="Arial"/>
+                <w:b/>
+                <w:color w:val="0070C0"/>
+                <w:sz w:val="20"/>
+                <w:szCs w:val="20"/>
+                <w:lang w:val="es-PA"/>
+              </w:rPr>
+              <w:t>2</w:t>
+            </w:r>
+            <w:r>
+              <w:rPr>
+                <w:rFonts w:cs="Arial"/>
+                <w:b/>
+                <w:color w:val="0070C0"/>
+                <w:sz w:val="20"/>
+                <w:szCs w:val="20"/>
+                <w:lang w:val="es-PA"/>
+              </w:rPr>
+              <w:t>.4</w:t>
             </w:r>
           </w:p>
         </w:tc>
@@ -19024,6 +22197,7 @@
                 <w:lang w:val="es-PA"/>
               </w:rPr>
             </w:pPr>
+            <w:proofErr w:type="spellStart"/>
             <w:r>
               <w:rPr>
                 <w:rFonts w:cs="Arial"/>
@@ -19035,6 +22209,7 @@
               </w:rPr>
               <w:t>Frontend</w:t>
             </w:r>
+            <w:proofErr w:type="spellEnd"/>
           </w:p>
         </w:tc>
         <w:tc>
@@ -19110,7 +22285,18 @@
                 <w:szCs w:val="20"/>
                 <w:lang w:val="es-PA"/>
               </w:rPr>
-              <w:t>1.2</w:t>
+              <w:t>1.</w:t>
+            </w:r>
+            <w:r>
+              <w:rPr>
+                <w:rFonts w:cs="Arial"/>
+                <w:b/>
+                <w:color w:val="0070C0"/>
+                <w:sz w:val="20"/>
+                <w:szCs w:val="20"/>
+                <w:lang w:val="es-PA"/>
+              </w:rPr>
+              <w:t>3</w:t>
             </w:r>
           </w:p>
         </w:tc>
@@ -19248,7 +22434,31 @@
                 <w:szCs w:val="20"/>
                 <w:lang w:val="es-PA"/>
               </w:rPr>
-              <w:t xml:space="preserve">Desarrollar un frontend el cual pueda </w:t>
+              <w:t xml:space="preserve">Desarrollar un </w:t>
+            </w:r>
+            <w:proofErr w:type="spellStart"/>
+            <w:r>
+              <w:rPr>
+                <w:rFonts w:cs="Arial"/>
+                <w:b/>
+                <w:color w:val="0070C0"/>
+                <w:sz w:val="20"/>
+                <w:szCs w:val="20"/>
+                <w:lang w:val="es-PA"/>
+              </w:rPr>
+              <w:t>frontend</w:t>
+            </w:r>
+            <w:proofErr w:type="spellEnd"/>
+            <w:r>
+              <w:rPr>
+                <w:rFonts w:cs="Arial"/>
+                <w:b/>
+                <w:color w:val="0070C0"/>
+                <w:sz w:val="20"/>
+                <w:szCs w:val="20"/>
+                <w:lang w:val="es-PA"/>
+              </w:rPr>
+              <w:t xml:space="preserve"> el cual pueda </w:t>
             </w:r>
             <w:r>
               <w:rPr>
@@ -19380,7 +22590,31 @@
                 <w:szCs w:val="20"/>
                 <w:lang w:val="es-PA"/>
               </w:rPr>
-              <w:t>El frontend es puramente visual, no debe contener ningún dato permanente o importante</w:t>
+              <w:t xml:space="preserve">El </w:t>
+            </w:r>
+            <w:proofErr w:type="spellStart"/>
+            <w:r>
+              <w:rPr>
+                <w:rFonts w:cs="Arial"/>
+                <w:b/>
+                <w:color w:val="0070C0"/>
+                <w:sz w:val="20"/>
+                <w:szCs w:val="20"/>
+                <w:lang w:val="es-PA"/>
+              </w:rPr>
+              <w:t>frontend</w:t>
+            </w:r>
+            <w:proofErr w:type="spellEnd"/>
+            <w:r>
+              <w:rPr>
+                <w:rFonts w:cs="Arial"/>
+                <w:b/>
+                <w:color w:val="0070C0"/>
+                <w:sz w:val="20"/>
+                <w:szCs w:val="20"/>
+                <w:lang w:val="es-PA"/>
+              </w:rPr>
+              <w:t xml:space="preserve"> es puramente visual, no debe contener ningún dato permanente o importante</w:t>
             </w:r>
           </w:p>
         </w:tc>
@@ -20637,7 +23871,31 @@
                 <w:szCs w:val="20"/>
                 <w:lang w:val="es-PA"/>
               </w:rPr>
-              <w:t>Implementar una ventana “Inicio” donde aparezca el escaparate de productos destacados y un acceso al catalogo de servicios y productos</w:t>
+              <w:t xml:space="preserve">Implementar una ventana “Inicio” donde aparezca el escaparate de productos destacados y un acceso al </w:t>
+            </w:r>
+            <w:proofErr w:type="spellStart"/>
+            <w:r>
+              <w:rPr>
+                <w:rFonts w:cs="Arial"/>
+                <w:b/>
+                <w:color w:val="0070C0"/>
+                <w:sz w:val="20"/>
+                <w:szCs w:val="20"/>
+                <w:lang w:val="es-PA"/>
+              </w:rPr>
+              <w:t>catalogo</w:t>
+            </w:r>
+            <w:proofErr w:type="spellEnd"/>
+            <w:r>
+              <w:rPr>
+                <w:rFonts w:cs="Arial"/>
+                <w:b/>
+                <w:color w:val="0070C0"/>
+                <w:sz w:val="20"/>
+                <w:szCs w:val="20"/>
+                <w:lang w:val="es-PA"/>
+              </w:rPr>
+              <w:t xml:space="preserve"> de servicios y productos</w:t>
             </w:r>
           </w:p>
         </w:tc>
@@ -21327,7 +24585,31 @@
                 <w:szCs w:val="20"/>
                 <w:lang w:val="es-PA"/>
               </w:rPr>
-              <w:t xml:space="preserve">Implementar una pagina de creación de </w:t>
+              <w:t xml:space="preserve">Implementar una </w:t>
+            </w:r>
+            <w:proofErr w:type="spellStart"/>
+            <w:r>
+              <w:rPr>
+                <w:rFonts w:cs="Arial"/>
+                <w:b/>
+                <w:color w:val="0070C0"/>
+                <w:sz w:val="20"/>
+                <w:szCs w:val="20"/>
+                <w:lang w:val="es-PA"/>
+              </w:rPr>
+              <w:t>pagina</w:t>
+            </w:r>
+            <w:proofErr w:type="spellEnd"/>
+            <w:r>
+              <w:rPr>
+                <w:rFonts w:cs="Arial"/>
+                <w:b/>
+                <w:color w:val="0070C0"/>
+                <w:sz w:val="20"/>
+                <w:szCs w:val="20"/>
+                <w:lang w:val="es-PA"/>
+              </w:rPr>
+              <w:t xml:space="preserve"> de creación de </w:t>
             </w:r>
             <w:r>
               <w:rPr>
@@ -21665,7 +24947,31 @@
                 <w:szCs w:val="20"/>
                 <w:lang w:val="es-PA"/>
               </w:rPr>
-              <w:t>Implementar un catalogo donde se muestren todos los datos de los productos y servicios</w:t>
+              <w:t xml:space="preserve">Implementar un </w:t>
+            </w:r>
+            <w:proofErr w:type="spellStart"/>
+            <w:r>
+              <w:rPr>
+                <w:rFonts w:cs="Arial"/>
+                <w:b/>
+                <w:color w:val="0070C0"/>
+                <w:sz w:val="20"/>
+                <w:szCs w:val="20"/>
+                <w:lang w:val="es-PA"/>
+              </w:rPr>
+              <w:t>catalogo</w:t>
+            </w:r>
+            <w:proofErr w:type="spellEnd"/>
+            <w:r>
+              <w:rPr>
+                <w:rFonts w:cs="Arial"/>
+                <w:b/>
+                <w:color w:val="0070C0"/>
+                <w:sz w:val="20"/>
+                <w:szCs w:val="20"/>
+                <w:lang w:val="es-PA"/>
+              </w:rPr>
+              <w:t xml:space="preserve"> donde se muestren todos los datos de los productos y servicios</w:t>
             </w:r>
           </w:p>
         </w:tc>
@@ -22322,7 +25628,31 @@
                 <w:szCs w:val="20"/>
                 <w:lang w:val="es-PA"/>
               </w:rPr>
-              <w:t>Implementar una pestaña para los administradores para modificar el catalogo y los productos y servicios de este</w:t>
+              <w:t xml:space="preserve">Implementar una pestaña para los administradores para modificar el </w:t>
+            </w:r>
+            <w:proofErr w:type="spellStart"/>
+            <w:r>
+              <w:rPr>
+                <w:rFonts w:cs="Arial"/>
+                <w:b/>
+                <w:color w:val="0070C0"/>
+                <w:sz w:val="20"/>
+                <w:szCs w:val="20"/>
+                <w:lang w:val="es-PA"/>
+              </w:rPr>
+              <w:t>catalogo</w:t>
+            </w:r>
+            <w:proofErr w:type="spellEnd"/>
+            <w:r>
+              <w:rPr>
+                <w:rFonts w:cs="Arial"/>
+                <w:b/>
+                <w:color w:val="0070C0"/>
+                <w:sz w:val="20"/>
+                <w:szCs w:val="20"/>
+                <w:lang w:val="es-PA"/>
+              </w:rPr>
+              <w:t xml:space="preserve"> y los productos y servicios de este</w:t>
             </w:r>
           </w:p>
         </w:tc>
@@ -27518,7 +30848,31 @@
                 <w:szCs w:val="20"/>
                 <w:lang w:val="es-PA"/>
               </w:rPr>
-              <w:t>Realización de un manual en el que se explique como poner en producción el sistema.</w:t>
+              <w:t xml:space="preserve">Realización de un manual en el que se explique </w:t>
+            </w:r>
+            <w:proofErr w:type="spellStart"/>
+            <w:r>
+              <w:rPr>
+                <w:rFonts w:cs="Arial"/>
+                <w:b/>
+                <w:color w:val="0070C0"/>
+                <w:sz w:val="20"/>
+                <w:szCs w:val="20"/>
+                <w:lang w:val="es-PA"/>
+              </w:rPr>
+              <w:t>como</w:t>
+            </w:r>
+            <w:proofErr w:type="spellEnd"/>
+            <w:r>
+              <w:rPr>
+                <w:rFonts w:cs="Arial"/>
+                <w:b/>
+                <w:color w:val="0070C0"/>
+                <w:sz w:val="20"/>
+                <w:szCs w:val="20"/>
+                <w:lang w:val="es-PA"/>
+              </w:rPr>
+              <w:t xml:space="preserve"> poner en producción el sistema.</w:t>
             </w:r>
           </w:p>
           <w:p>
@@ -33804,7 +37158,7 @@
 </file>
 
 <file path=word/endnotes.xml><?xml version="1.0" encoding="utf-8"?>
-<w:endnotes xmlns:wpc="http://schemas.microsoft.com/office/word/2010/wordprocessingCanvas" xmlns:cx="http://schemas.microsoft.com/office/drawing/2014/chartex" xmlns:cx1="http://schemas.microsoft.com/office/drawing/2015/9/8/chartex" xmlns:cx2="http://schemas.microsoft.com/office/drawing/2015/10/21/chartex" xmlns:cx3="http://schemas.microsoft.com/office/drawing/2016/5/9/chartex" xmlns:cx4="http://schemas.microsoft.com/office/drawing/2016/5/10/chartex" xmlns:cx5="http://schemas.microsoft.com/office/drawing/2016/5/11/chartex" xmlns:cx6="http://schemas.microsoft.com/office/drawing/2016/5/12/chartex" xmlns:cx7="http://schemas.microsoft.com/office/drawing/2016/5/13/chartex" xmlns:cx8="http://schemas.microsoft.com/office/drawing/2016/5/14/chartex" xmlns:mc="http://schemas.openxmlformats.org/markup-compatibility/2006" xmlns:aink="http://schemas.microsoft.com/office/drawing/2016/ink" xmlns:am3d="http://schemas.microsoft.com/office/drawing/2017/model3d" xmlns:o="urn:schemas-microsoft-com:office:office" xmlns:oel="http://schemas.microsoft.com/office/2019/extlst" xmlns:r="http://schemas.openxmlformats.org/officeDocument/2006/relationships" xmlns:m="http://schemas.openxmlformats.org/officeDocument/2006/math" xmlns:v="urn:schemas-microsoft-com:vml" xmlns:wp14="http://schemas.microsoft.com/office/word/2010/wordprocessingDrawing" xmlns:wp="http://schemas.openxmlformats.org/drawingml/2006/wordprocessingDrawing" xmlns:w10="urn:schemas-microsoft-com:office:word" xmlns:w="http://schemas.openxmlformats.org/wordprocessingml/2006/main" xmlns:w14="http://schemas.microsoft.com/office/word/2010/wordml" xmlns:w15="http://schemas.microsoft.com/office/word/2012/wordml" xmlns:w16cex="http://schemas.microsoft.com/office/word/2018/wordml/cex" xmlns:w16cid="http://schemas.microsoft.com/office/word/2016/wordml/cid" xmlns:w16="http://schemas.microsoft.com/office/word/2018/wordml" xmlns:w16du="http://schemas.microsoft.com/office/word/2023/wordml/word16du" xmlns:w16sdtdh="http://schemas.microsoft.com/office/word/2020/wordml/sdtdatahash" xmlns:w16sdtfl="http://schemas.microsoft.com/office/word/2024/wordml/sdtformatlock" xmlns:w16se="http://schemas.microsoft.com/office/word/2015/wordml/symex" xmlns:wpg="http://schemas.microsoft.com/office/word/2010/wordprocessingGroup" xmlns:wpi="http://schemas.microsoft.com/office/word/2010/wordprocessingInk" xmlns:wne="http://schemas.microsoft.com/office/word/2006/wordml" xmlns:wps="http://schemas.microsoft.com/office/word/2010/wordprocessingShape" mc:Ignorable="w14 w15 w16se w16cid w16 w16cex w16sdtdh w16sdtfl w16du wp14">
+<w:endnotes xmlns:wpc="http://schemas.microsoft.com/office/word/2010/wordprocessingCanvas" xmlns:cx="http://schemas.microsoft.com/office/drawing/2014/chartex" xmlns:cx1="http://schemas.microsoft.com/office/drawing/2015/9/8/chartex" xmlns:cx2="http://schemas.microsoft.com/office/drawing/2015/10/21/chartex" xmlns:cx3="http://schemas.microsoft.com/office/drawing/2016/5/9/chartex" xmlns:cx4="http://schemas.microsoft.com/office/drawing/2016/5/10/chartex" xmlns:cx5="http://schemas.microsoft.com/office/drawing/2016/5/11/chartex" xmlns:cx6="http://schemas.microsoft.com/office/drawing/2016/5/12/chartex" xmlns:cx7="http://schemas.microsoft.com/office/drawing/2016/5/13/chartex" xmlns:cx8="http://schemas.microsoft.com/office/drawing/2016/5/14/chartex" xmlns:mc="http://schemas.openxmlformats.org/markup-compatibility/2006" xmlns:aink="http://schemas.microsoft.com/office/drawing/2016/ink" xmlns:am3d="http://schemas.microsoft.com/office/drawing/2017/model3d" xmlns:o="urn:schemas-microsoft-com:office:office" xmlns:r="http://schemas.openxmlformats.org/officeDocument/2006/relationships" xmlns:m="http://schemas.openxmlformats.org/officeDocument/2006/math" xmlns:v="urn:schemas-microsoft-com:vml" xmlns:wp14="http://schemas.microsoft.com/office/word/2010/wordprocessingDrawing" xmlns:wp="http://schemas.openxmlformats.org/drawingml/2006/wordprocessingDrawing" xmlns:w10="urn:schemas-microsoft-com:office:word" xmlns:w="http://schemas.openxmlformats.org/wordprocessingml/2006/main" xmlns:w14="http://schemas.microsoft.com/office/word/2010/wordml" xmlns:w15="http://schemas.microsoft.com/office/word/2012/wordml" xmlns:w16cex="http://schemas.microsoft.com/office/word/2018/wordml/cex" xmlns:w16cid="http://schemas.microsoft.com/office/word/2016/wordml/cid" xmlns:w16="http://schemas.microsoft.com/office/word/2018/wordml" xmlns:w16sdtdh="http://schemas.microsoft.com/office/word/2020/wordml/sdtdatahash" xmlns:w16se="http://schemas.microsoft.com/office/word/2015/wordml/symex" xmlns:wpg="http://schemas.microsoft.com/office/word/2010/wordprocessingGroup" xmlns:wpi="http://schemas.microsoft.com/office/word/2010/wordprocessingInk" xmlns:wne="http://schemas.microsoft.com/office/word/2006/wordml" xmlns:wps="http://schemas.microsoft.com/office/word/2010/wordprocessingShape" mc:Ignorable="w14 w15 w16se w16cid w16 w16cex w16sdtdh wp14">
   <w:endnote w:type="separator" w:id="-1">
     <w:p>
       <w:pPr>
@@ -33829,7 +37183,7 @@
 </file>
 
 <file path=word/footer1.xml><?xml version="1.0" encoding="utf-8"?>
-<w:ftr xmlns:wpc="http://schemas.microsoft.com/office/word/2010/wordprocessingCanvas" xmlns:cx="http://schemas.microsoft.com/office/drawing/2014/chartex" xmlns:cx1="http://schemas.microsoft.com/office/drawing/2015/9/8/chartex" xmlns:cx2="http://schemas.microsoft.com/office/drawing/2015/10/21/chartex" xmlns:cx3="http://schemas.microsoft.com/office/drawing/2016/5/9/chartex" xmlns:cx4="http://schemas.microsoft.com/office/drawing/2016/5/10/chartex" xmlns:cx5="http://schemas.microsoft.com/office/drawing/2016/5/11/chartex" xmlns:cx6="http://schemas.microsoft.com/office/drawing/2016/5/12/chartex" xmlns:cx7="http://schemas.microsoft.com/office/drawing/2016/5/13/chartex" xmlns:cx8="http://schemas.microsoft.com/office/drawing/2016/5/14/chartex" xmlns:mc="http://schemas.openxmlformats.org/markup-compatibility/2006" xmlns:aink="http://schemas.microsoft.com/office/drawing/2016/ink" xmlns:am3d="http://schemas.microsoft.com/office/drawing/2017/model3d" xmlns:o="urn:schemas-microsoft-com:office:office" xmlns:oel="http://schemas.microsoft.com/office/2019/extlst" xmlns:r="http://schemas.openxmlformats.org/officeDocument/2006/relationships" xmlns:m="http://schemas.openxmlformats.org/officeDocument/2006/math" xmlns:v="urn:schemas-microsoft-com:vml" xmlns:wp14="http://schemas.microsoft.com/office/word/2010/wordprocessingDrawing" xmlns:wp="http://schemas.openxmlformats.org/drawingml/2006/wordprocessingDrawing" xmlns:w10="urn:schemas-microsoft-com:office:word" xmlns:w="http://schemas.openxmlformats.org/wordprocessingml/2006/main" xmlns:w14="http://schemas.microsoft.com/office/word/2010/wordml" xmlns:w15="http://schemas.microsoft.com/office/word/2012/wordml" xmlns:w16cex="http://schemas.microsoft.com/office/word/2018/wordml/cex" xmlns:w16cid="http://schemas.microsoft.com/office/word/2016/wordml/cid" xmlns:w16="http://schemas.microsoft.com/office/word/2018/wordml" xmlns:w16du="http://schemas.microsoft.com/office/word/2023/wordml/word16du" xmlns:w16sdtdh="http://schemas.microsoft.com/office/word/2020/wordml/sdtdatahash" xmlns:w16sdtfl="http://schemas.microsoft.com/office/word/2024/wordml/sdtformatlock" xmlns:w16se="http://schemas.microsoft.com/office/word/2015/wordml/symex" xmlns:wpg="http://schemas.microsoft.com/office/word/2010/wordprocessingGroup" xmlns:wpi="http://schemas.microsoft.com/office/word/2010/wordprocessingInk" xmlns:wne="http://schemas.microsoft.com/office/word/2006/wordml" xmlns:wps="http://schemas.microsoft.com/office/word/2010/wordprocessingShape" mc:Ignorable="w14 w15 w16se w16cid w16 w16cex w16sdtdh w16sdtfl w16du wp14">
+<w:ftr xmlns:wpc="http://schemas.microsoft.com/office/word/2010/wordprocessingCanvas" xmlns:cx="http://schemas.microsoft.com/office/drawing/2014/chartex" xmlns:cx1="http://schemas.microsoft.com/office/drawing/2015/9/8/chartex" xmlns:cx2="http://schemas.microsoft.com/office/drawing/2015/10/21/chartex" xmlns:cx3="http://schemas.microsoft.com/office/drawing/2016/5/9/chartex" xmlns:cx4="http://schemas.microsoft.com/office/drawing/2016/5/10/chartex" xmlns:cx5="http://schemas.microsoft.com/office/drawing/2016/5/11/chartex" xmlns:cx6="http://schemas.microsoft.com/office/drawing/2016/5/12/chartex" xmlns:cx7="http://schemas.microsoft.com/office/drawing/2016/5/13/chartex" xmlns:cx8="http://schemas.microsoft.com/office/drawing/2016/5/14/chartex" xmlns:mc="http://schemas.openxmlformats.org/markup-compatibility/2006" xmlns:aink="http://schemas.microsoft.com/office/drawing/2016/ink" xmlns:am3d="http://schemas.microsoft.com/office/drawing/2017/model3d" xmlns:o="urn:schemas-microsoft-com:office:office" xmlns:r="http://schemas.openxmlformats.org/officeDocument/2006/relationships" xmlns:m="http://schemas.openxmlformats.org/officeDocument/2006/math" xmlns:v="urn:schemas-microsoft-com:vml" xmlns:wp14="http://schemas.microsoft.com/office/word/2010/wordprocessingDrawing" xmlns:wp="http://schemas.openxmlformats.org/drawingml/2006/wordprocessingDrawing" xmlns:w10="urn:schemas-microsoft-com:office:word" xmlns:w="http://schemas.openxmlformats.org/wordprocessingml/2006/main" xmlns:w14="http://schemas.microsoft.com/office/word/2010/wordml" xmlns:w15="http://schemas.microsoft.com/office/word/2012/wordml" xmlns:w16cex="http://schemas.microsoft.com/office/word/2018/wordml/cex" xmlns:w16cid="http://schemas.microsoft.com/office/word/2016/wordml/cid" xmlns:w16="http://schemas.microsoft.com/office/word/2018/wordml" xmlns:w16sdtdh="http://schemas.microsoft.com/office/word/2020/wordml/sdtdatahash" xmlns:w16se="http://schemas.microsoft.com/office/word/2015/wordml/symex" xmlns:wpg="http://schemas.microsoft.com/office/word/2010/wordprocessingGroup" xmlns:wpi="http://schemas.microsoft.com/office/word/2010/wordprocessingInk" xmlns:wne="http://schemas.microsoft.com/office/word/2006/wordml" xmlns:wps="http://schemas.microsoft.com/office/word/2010/wordprocessingShape" mc:Ignorable="w14 w15 w16se w16cid w16 w16cex w16sdtdh wp14">
   <w:p>
     <w:pPr>
       <w:pStyle w:val="Piedepgina"/>
@@ -33922,7 +37276,7 @@
 </file>
 
 <file path=word/footnotes.xml><?xml version="1.0" encoding="utf-8"?>
-<w:footnotes xmlns:wpc="http://schemas.microsoft.com/office/word/2010/wordprocessingCanvas" xmlns:cx="http://schemas.microsoft.com/office/drawing/2014/chartex" xmlns:cx1="http://schemas.microsoft.com/office/drawing/2015/9/8/chartex" xmlns:cx2="http://schemas.microsoft.com/office/drawing/2015/10/21/chartex" xmlns:cx3="http://schemas.microsoft.com/office/drawing/2016/5/9/chartex" xmlns:cx4="http://schemas.microsoft.com/office/drawing/2016/5/10/chartex" xmlns:cx5="http://schemas.microsoft.com/office/drawing/2016/5/11/chartex" xmlns:cx6="http://schemas.microsoft.com/office/drawing/2016/5/12/chartex" xmlns:cx7="http://schemas.microsoft.com/office/drawing/2016/5/13/chartex" xmlns:cx8="http://schemas.microsoft.com/office/drawing/2016/5/14/chartex" xmlns:mc="http://schemas.openxmlformats.org/markup-compatibility/2006" xmlns:aink="http://schemas.microsoft.com/office/drawing/2016/ink" xmlns:am3d="http://schemas.microsoft.com/office/drawing/2017/model3d" xmlns:o="urn:schemas-microsoft-com:office:office" xmlns:oel="http://schemas.microsoft.com/office/2019/extlst" xmlns:r="http://schemas.openxmlformats.org/officeDocument/2006/relationships" xmlns:m="http://schemas.openxmlformats.org/officeDocument/2006/math" xmlns:v="urn:schemas-microsoft-com:vml" xmlns:wp14="http://schemas.microsoft.com/office/word/2010/wordprocessingDrawing" xmlns:wp="http://schemas.openxmlformats.org/drawingml/2006/wordprocessingDrawing" xmlns:w10="urn:schemas-microsoft-com:office:word" xmlns:w="http://schemas.openxmlformats.org/wordprocessingml/2006/main" xmlns:w14="http://schemas.microsoft.com/office/word/2010/wordml" xmlns:w15="http://schemas.microsoft.com/office/word/2012/wordml" xmlns:w16cex="http://schemas.microsoft.com/office/word/2018/wordml/cex" xmlns:w16cid="http://schemas.microsoft.com/office/word/2016/wordml/cid" xmlns:w16="http://schemas.microsoft.com/office/word/2018/wordml" xmlns:w16du="http://schemas.microsoft.com/office/word/2023/wordml/word16du" xmlns:w16sdtdh="http://schemas.microsoft.com/office/word/2020/wordml/sdtdatahash" xmlns:w16sdtfl="http://schemas.microsoft.com/office/word/2024/wordml/sdtformatlock" xmlns:w16se="http://schemas.microsoft.com/office/word/2015/wordml/symex" xmlns:wpg="http://schemas.microsoft.com/office/word/2010/wordprocessingGroup" xmlns:wpi="http://schemas.microsoft.com/office/word/2010/wordprocessingInk" xmlns:wne="http://schemas.microsoft.com/office/word/2006/wordml" xmlns:wps="http://schemas.microsoft.com/office/word/2010/wordprocessingShape" mc:Ignorable="w14 w15 w16se w16cid w16 w16cex w16sdtdh w16sdtfl w16du wp14">
+<w:footnotes xmlns:wpc="http://schemas.microsoft.com/office/word/2010/wordprocessingCanvas" xmlns:cx="http://schemas.microsoft.com/office/drawing/2014/chartex" xmlns:cx1="http://schemas.microsoft.com/office/drawing/2015/9/8/chartex" xmlns:cx2="http://schemas.microsoft.com/office/drawing/2015/10/21/chartex" xmlns:cx3="http://schemas.microsoft.com/office/drawing/2016/5/9/chartex" xmlns:cx4="http://schemas.microsoft.com/office/drawing/2016/5/10/chartex" xmlns:cx5="http://schemas.microsoft.com/office/drawing/2016/5/11/chartex" xmlns:cx6="http://schemas.microsoft.com/office/drawing/2016/5/12/chartex" xmlns:cx7="http://schemas.microsoft.com/office/drawing/2016/5/13/chartex" xmlns:cx8="http://schemas.microsoft.com/office/drawing/2016/5/14/chartex" xmlns:mc="http://schemas.openxmlformats.org/markup-compatibility/2006" xmlns:aink="http://schemas.microsoft.com/office/drawing/2016/ink" xmlns:am3d="http://schemas.microsoft.com/office/drawing/2017/model3d" xmlns:o="urn:schemas-microsoft-com:office:office" xmlns:r="http://schemas.openxmlformats.org/officeDocument/2006/relationships" xmlns:m="http://schemas.openxmlformats.org/officeDocument/2006/math" xmlns:v="urn:schemas-microsoft-com:vml" xmlns:wp14="http://schemas.microsoft.com/office/word/2010/wordprocessingDrawing" xmlns:wp="http://schemas.openxmlformats.org/drawingml/2006/wordprocessingDrawing" xmlns:w10="urn:schemas-microsoft-com:office:word" xmlns:w="http://schemas.openxmlformats.org/wordprocessingml/2006/main" xmlns:w14="http://schemas.microsoft.com/office/word/2010/wordml" xmlns:w15="http://schemas.microsoft.com/office/word/2012/wordml" xmlns:w16cex="http://schemas.microsoft.com/office/word/2018/wordml/cex" xmlns:w16cid="http://schemas.microsoft.com/office/word/2016/wordml/cid" xmlns:w16="http://schemas.microsoft.com/office/word/2018/wordml" xmlns:w16sdtdh="http://schemas.microsoft.com/office/word/2020/wordml/sdtdatahash" xmlns:w16se="http://schemas.microsoft.com/office/word/2015/wordml/symex" xmlns:wpg="http://schemas.microsoft.com/office/word/2010/wordprocessingGroup" xmlns:wpi="http://schemas.microsoft.com/office/word/2010/wordprocessingInk" xmlns:wne="http://schemas.microsoft.com/office/word/2006/wordml" xmlns:wps="http://schemas.microsoft.com/office/word/2010/wordprocessingShape" mc:Ignorable="w14 w15 w16se w16cid w16 w16cex w16sdtdh wp14">
   <w:footnote w:type="separator" w:id="-1">
     <w:p>
       <w:pPr>
@@ -33947,7 +37301,7 @@
 </file>
 
 <file path=word/header1.xml><?xml version="1.0" encoding="utf-8"?>
-<w:hdr xmlns:wpc="http://schemas.microsoft.com/office/word/2010/wordprocessingCanvas" xmlns:cx="http://schemas.microsoft.com/office/drawing/2014/chartex" xmlns:cx1="http://schemas.microsoft.com/office/drawing/2015/9/8/chartex" xmlns:cx2="http://schemas.microsoft.com/office/drawing/2015/10/21/chartex" xmlns:cx3="http://schemas.microsoft.com/office/drawing/2016/5/9/chartex" xmlns:cx4="http://schemas.microsoft.com/office/drawing/2016/5/10/chartex" xmlns:cx5="http://schemas.microsoft.com/office/drawing/2016/5/11/chartex" xmlns:cx6="http://schemas.microsoft.com/office/drawing/2016/5/12/chartex" xmlns:cx7="http://schemas.microsoft.com/office/drawing/2016/5/13/chartex" xmlns:cx8="http://schemas.microsoft.com/office/drawing/2016/5/14/chartex" xmlns:mc="http://schemas.openxmlformats.org/markup-compatibility/2006" xmlns:aink="http://schemas.microsoft.com/office/drawing/2016/ink" xmlns:am3d="http://schemas.microsoft.com/office/drawing/2017/model3d" xmlns:o="urn:schemas-microsoft-com:office:office" xmlns:oel="http://schemas.microsoft.com/office/2019/extlst" xmlns:r="http://schemas.openxmlformats.org/officeDocument/2006/relationships" xmlns:m="http://schemas.openxmlformats.org/officeDocument/2006/math" xmlns:v="urn:schemas-microsoft-com:vml" xmlns:wp14="http://schemas.microsoft.com/office/word/2010/wordprocessingDrawing" xmlns:wp="http://schemas.openxmlformats.org/drawingml/2006/wordprocessingDrawing" xmlns:w10="urn:schemas-microsoft-com:office:word" xmlns:w="http://schemas.openxmlformats.org/wordprocessingml/2006/main" xmlns:w14="http://schemas.microsoft.com/office/word/2010/wordml" xmlns:w15="http://schemas.microsoft.com/office/word/2012/wordml" xmlns:w16cex="http://schemas.microsoft.com/office/word/2018/wordml/cex" xmlns:w16cid="http://schemas.microsoft.com/office/word/2016/wordml/cid" xmlns:w16="http://schemas.microsoft.com/office/word/2018/wordml" xmlns:w16du="http://schemas.microsoft.com/office/word/2023/wordml/word16du" xmlns:w16sdtdh="http://schemas.microsoft.com/office/word/2020/wordml/sdtdatahash" xmlns:w16sdtfl="http://schemas.microsoft.com/office/word/2024/wordml/sdtformatlock" xmlns:w16se="http://schemas.microsoft.com/office/word/2015/wordml/symex" xmlns:wpg="http://schemas.microsoft.com/office/word/2010/wordprocessingGroup" xmlns:wpi="http://schemas.microsoft.com/office/word/2010/wordprocessingInk" xmlns:wne="http://schemas.microsoft.com/office/word/2006/wordml" xmlns:wps="http://schemas.microsoft.com/office/word/2010/wordprocessingShape" mc:Ignorable="w14 w15 w16se w16cid w16 w16cex w16sdtdh w16sdtfl w16du wp14">
+<w:hdr xmlns:wpc="http://schemas.microsoft.com/office/word/2010/wordprocessingCanvas" xmlns:cx="http://schemas.microsoft.com/office/drawing/2014/chartex" xmlns:cx1="http://schemas.microsoft.com/office/drawing/2015/9/8/chartex" xmlns:cx2="http://schemas.microsoft.com/office/drawing/2015/10/21/chartex" xmlns:cx3="http://schemas.microsoft.com/office/drawing/2016/5/9/chartex" xmlns:cx4="http://schemas.microsoft.com/office/drawing/2016/5/10/chartex" xmlns:cx5="http://schemas.microsoft.com/office/drawing/2016/5/11/chartex" xmlns:cx6="http://schemas.microsoft.com/office/drawing/2016/5/12/chartex" xmlns:cx7="http://schemas.microsoft.com/office/drawing/2016/5/13/chartex" xmlns:cx8="http://schemas.microsoft.com/office/drawing/2016/5/14/chartex" xmlns:mc="http://schemas.openxmlformats.org/markup-compatibility/2006" xmlns:aink="http://schemas.microsoft.com/office/drawing/2016/ink" xmlns:am3d="http://schemas.microsoft.com/office/drawing/2017/model3d" xmlns:o="urn:schemas-microsoft-com:office:office" xmlns:r="http://schemas.openxmlformats.org/officeDocument/2006/relationships" xmlns:m="http://schemas.openxmlformats.org/officeDocument/2006/math" xmlns:v="urn:schemas-microsoft-com:vml" xmlns:wp14="http://schemas.microsoft.com/office/word/2010/wordprocessingDrawing" xmlns:wp="http://schemas.openxmlformats.org/drawingml/2006/wordprocessingDrawing" xmlns:w10="urn:schemas-microsoft-com:office:word" xmlns:w="http://schemas.openxmlformats.org/wordprocessingml/2006/main" xmlns:w14="http://schemas.microsoft.com/office/word/2010/wordml" xmlns:w15="http://schemas.microsoft.com/office/word/2012/wordml" xmlns:w16cex="http://schemas.microsoft.com/office/word/2018/wordml/cex" xmlns:w16cid="http://schemas.microsoft.com/office/word/2016/wordml/cid" xmlns:w16="http://schemas.microsoft.com/office/word/2018/wordml" xmlns:w16sdtdh="http://schemas.microsoft.com/office/word/2020/wordml/sdtdatahash" xmlns:w16se="http://schemas.microsoft.com/office/word/2015/wordml/symex" xmlns:wpg="http://schemas.microsoft.com/office/word/2010/wordprocessingGroup" xmlns:wpi="http://schemas.microsoft.com/office/word/2010/wordprocessingInk" xmlns:wne="http://schemas.microsoft.com/office/word/2006/wordml" xmlns:wps="http://schemas.microsoft.com/office/word/2010/wordprocessingShape" mc:Ignorable="w14 w15 w16se w16cid w16 w16cex w16sdtdh wp14">
   <w:p>
     <w:pPr>
       <w:pStyle w:val="Encabezado"/>
@@ -33973,7 +37327,7 @@
 </file>
 
 <file path=word/styles.xml><?xml version="1.0" encoding="utf-8"?>
-<w:styles xmlns:mc="http://schemas.openxmlformats.org/markup-compatibility/2006" xmlns:r="http://schemas.openxmlformats.org/officeDocument/2006/relationships" xmlns:w="http://schemas.openxmlformats.org/wordprocessingml/2006/main" xmlns:w14="http://schemas.microsoft.com/office/word/2010/wordml" xmlns:w15="http://schemas.microsoft.com/office/word/2012/wordml" xmlns:w16cex="http://schemas.microsoft.com/office/word/2018/wordml/cex" xmlns:w16cid="http://schemas.microsoft.com/office/word/2016/wordml/cid" xmlns:w16="http://schemas.microsoft.com/office/word/2018/wordml" xmlns:w16du="http://schemas.microsoft.com/office/word/2023/wordml/word16du" xmlns:w16sdtdh="http://schemas.microsoft.com/office/word/2020/wordml/sdtdatahash" xmlns:w16sdtfl="http://schemas.microsoft.com/office/word/2024/wordml/sdtformatlock" xmlns:w16se="http://schemas.microsoft.com/office/word/2015/wordml/symex" mc:Ignorable="w14 w15 w16se w16cid w16 w16cex w16sdtdh w16sdtfl w16du">
+<w:styles xmlns:mc="http://schemas.openxmlformats.org/markup-compatibility/2006" xmlns:r="http://schemas.openxmlformats.org/officeDocument/2006/relationships" xmlns:w="http://schemas.openxmlformats.org/wordprocessingml/2006/main" xmlns:w14="http://schemas.microsoft.com/office/word/2010/wordml" xmlns:w15="http://schemas.microsoft.com/office/word/2012/wordml" xmlns:w16cex="http://schemas.microsoft.com/office/word/2018/wordml/cex" xmlns:w16cid="http://schemas.microsoft.com/office/word/2016/wordml/cid" xmlns:w16="http://schemas.microsoft.com/office/word/2018/wordml" xmlns:w16sdtdh="http://schemas.microsoft.com/office/word/2020/wordml/sdtdatahash" xmlns:w16se="http://schemas.microsoft.com/office/word/2015/wordml/symex" mc:Ignorable="w14 w15 w16se w16cid w16 w16cex w16sdtdh">
   <w:docDefaults>
     <w:rPrDefault>
       <w:rPr>
@@ -34381,7 +37735,6 @@
   <w:style w:type="character" w:default="1" w:styleId="Fuentedeprrafopredeter">
     <w:name w:val="Default Paragraph Font"/>
     <w:uiPriority w:val="1"/>
-    <w:semiHidden/>
     <w:unhideWhenUsed/>
   </w:style>
   <w:style w:type="table" w:default="1" w:styleId="Tablanormal">

</xml_diff>

<commit_message>
docs: :memo: pdf de diccionario edt
</commit_message>
<xml_diff>
--- a/wip/semana 3/DICCIONARIO DE LA EDT_v1.1(1).docx
+++ b/wip/semana 3/DICCIONARIO DE LA EDT_v1.1(1).docx
@@ -1,6 +1,6 @@
 
 <file path=word/document.xml><?xml version="1.0" encoding="utf-8"?>
-<w:document xmlns:wpc="http://schemas.microsoft.com/office/word/2010/wordprocessingCanvas" xmlns:cx="http://schemas.microsoft.com/office/drawing/2014/chartex" xmlns:cx1="http://schemas.microsoft.com/office/drawing/2015/9/8/chartex" xmlns:cx2="http://schemas.microsoft.com/office/drawing/2015/10/21/chartex" xmlns:cx3="http://schemas.microsoft.com/office/drawing/2016/5/9/chartex" xmlns:cx4="http://schemas.microsoft.com/office/drawing/2016/5/10/chartex" xmlns:cx5="http://schemas.microsoft.com/office/drawing/2016/5/11/chartex" xmlns:cx6="http://schemas.microsoft.com/office/drawing/2016/5/12/chartex" xmlns:cx7="http://schemas.microsoft.com/office/drawing/2016/5/13/chartex" xmlns:cx8="http://schemas.microsoft.com/office/drawing/2016/5/14/chartex" xmlns:mc="http://schemas.openxmlformats.org/markup-compatibility/2006" xmlns:aink="http://schemas.microsoft.com/office/drawing/2016/ink" xmlns:am3d="http://schemas.microsoft.com/office/drawing/2017/model3d" xmlns:o="urn:schemas-microsoft-com:office:office" xmlns:r="http://schemas.openxmlformats.org/officeDocument/2006/relationships" xmlns:m="http://schemas.openxmlformats.org/officeDocument/2006/math" xmlns:v="urn:schemas-microsoft-com:vml" xmlns:wp14="http://schemas.microsoft.com/office/word/2010/wordprocessingDrawing" xmlns:wp="http://schemas.openxmlformats.org/drawingml/2006/wordprocessingDrawing" xmlns:w10="urn:schemas-microsoft-com:office:word" xmlns:w="http://schemas.openxmlformats.org/wordprocessingml/2006/main" xmlns:w14="http://schemas.microsoft.com/office/word/2010/wordml" xmlns:w15="http://schemas.microsoft.com/office/word/2012/wordml" xmlns:w16cex="http://schemas.microsoft.com/office/word/2018/wordml/cex" xmlns:w16cid="http://schemas.microsoft.com/office/word/2016/wordml/cid" xmlns:w16="http://schemas.microsoft.com/office/word/2018/wordml" xmlns:w16sdtdh="http://schemas.microsoft.com/office/word/2020/wordml/sdtdatahash" xmlns:w16se="http://schemas.microsoft.com/office/word/2015/wordml/symex" xmlns:wpg="http://schemas.microsoft.com/office/word/2010/wordprocessingGroup" xmlns:wpi="http://schemas.microsoft.com/office/word/2010/wordprocessingInk" xmlns:wne="http://schemas.microsoft.com/office/word/2006/wordml" xmlns:wps="http://schemas.microsoft.com/office/word/2010/wordprocessingShape" mc:Ignorable="w14 w15 w16se w16cid w16 w16cex w16sdtdh wp14">
+<w:document xmlns:wpc="http://schemas.microsoft.com/office/word/2010/wordprocessingCanvas" xmlns:cx="http://schemas.microsoft.com/office/drawing/2014/chartex" xmlns:cx1="http://schemas.microsoft.com/office/drawing/2015/9/8/chartex" xmlns:cx2="http://schemas.microsoft.com/office/drawing/2015/10/21/chartex" xmlns:cx3="http://schemas.microsoft.com/office/drawing/2016/5/9/chartex" xmlns:cx4="http://schemas.microsoft.com/office/drawing/2016/5/10/chartex" xmlns:cx5="http://schemas.microsoft.com/office/drawing/2016/5/11/chartex" xmlns:cx6="http://schemas.microsoft.com/office/drawing/2016/5/12/chartex" xmlns:cx7="http://schemas.microsoft.com/office/drawing/2016/5/13/chartex" xmlns:cx8="http://schemas.microsoft.com/office/drawing/2016/5/14/chartex" xmlns:mc="http://schemas.openxmlformats.org/markup-compatibility/2006" xmlns:aink="http://schemas.microsoft.com/office/drawing/2016/ink" xmlns:am3d="http://schemas.microsoft.com/office/drawing/2017/model3d" xmlns:o="urn:schemas-microsoft-com:office:office" xmlns:oel="http://schemas.microsoft.com/office/2019/extlst" xmlns:r="http://schemas.openxmlformats.org/officeDocument/2006/relationships" xmlns:m="http://schemas.openxmlformats.org/officeDocument/2006/math" xmlns:v="urn:schemas-microsoft-com:vml" xmlns:wp14="http://schemas.microsoft.com/office/word/2010/wordprocessingDrawing" xmlns:wp="http://schemas.openxmlformats.org/drawingml/2006/wordprocessingDrawing" xmlns:w10="urn:schemas-microsoft-com:office:word" xmlns:w="http://schemas.openxmlformats.org/wordprocessingml/2006/main" xmlns:w14="http://schemas.microsoft.com/office/word/2010/wordml" xmlns:w15="http://schemas.microsoft.com/office/word/2012/wordml" xmlns:w16cex="http://schemas.microsoft.com/office/word/2018/wordml/cex" xmlns:w16cid="http://schemas.microsoft.com/office/word/2016/wordml/cid" xmlns:w16="http://schemas.microsoft.com/office/word/2018/wordml" xmlns:w16du="http://schemas.microsoft.com/office/word/2023/wordml/word16du" xmlns:w16sdtdh="http://schemas.microsoft.com/office/word/2020/wordml/sdtdatahash" xmlns:w16sdtfl="http://schemas.microsoft.com/office/word/2024/wordml/sdtformatlock" xmlns:w16se="http://schemas.microsoft.com/office/word/2015/wordml/symex" xmlns:wpg="http://schemas.microsoft.com/office/word/2010/wordprocessingGroup" xmlns:wpi="http://schemas.microsoft.com/office/word/2010/wordprocessingInk" xmlns:wne="http://schemas.microsoft.com/office/word/2006/wordml" xmlns:wps="http://schemas.microsoft.com/office/word/2010/wordprocessingShape" mc:Ignorable="w14 w15 w16se w16cid w16 w16cex w16sdtdh w16sdtfl w16du wp14">
   <w:body>
     <w:p>
       <w:pPr>
@@ -37158,7 +37158,7 @@
 </file>
 
 <file path=word/endnotes.xml><?xml version="1.0" encoding="utf-8"?>
-<w:endnotes xmlns:wpc="http://schemas.microsoft.com/office/word/2010/wordprocessingCanvas" xmlns:cx="http://schemas.microsoft.com/office/drawing/2014/chartex" xmlns:cx1="http://schemas.microsoft.com/office/drawing/2015/9/8/chartex" xmlns:cx2="http://schemas.microsoft.com/office/drawing/2015/10/21/chartex" xmlns:cx3="http://schemas.microsoft.com/office/drawing/2016/5/9/chartex" xmlns:cx4="http://schemas.microsoft.com/office/drawing/2016/5/10/chartex" xmlns:cx5="http://schemas.microsoft.com/office/drawing/2016/5/11/chartex" xmlns:cx6="http://schemas.microsoft.com/office/drawing/2016/5/12/chartex" xmlns:cx7="http://schemas.microsoft.com/office/drawing/2016/5/13/chartex" xmlns:cx8="http://schemas.microsoft.com/office/drawing/2016/5/14/chartex" xmlns:mc="http://schemas.openxmlformats.org/markup-compatibility/2006" xmlns:aink="http://schemas.microsoft.com/office/drawing/2016/ink" xmlns:am3d="http://schemas.microsoft.com/office/drawing/2017/model3d" xmlns:o="urn:schemas-microsoft-com:office:office" xmlns:r="http://schemas.openxmlformats.org/officeDocument/2006/relationships" xmlns:m="http://schemas.openxmlformats.org/officeDocument/2006/math" xmlns:v="urn:schemas-microsoft-com:vml" xmlns:wp14="http://schemas.microsoft.com/office/word/2010/wordprocessingDrawing" xmlns:wp="http://schemas.openxmlformats.org/drawingml/2006/wordprocessingDrawing" xmlns:w10="urn:schemas-microsoft-com:office:word" xmlns:w="http://schemas.openxmlformats.org/wordprocessingml/2006/main" xmlns:w14="http://schemas.microsoft.com/office/word/2010/wordml" xmlns:w15="http://schemas.microsoft.com/office/word/2012/wordml" xmlns:w16cex="http://schemas.microsoft.com/office/word/2018/wordml/cex" xmlns:w16cid="http://schemas.microsoft.com/office/word/2016/wordml/cid" xmlns:w16="http://schemas.microsoft.com/office/word/2018/wordml" xmlns:w16sdtdh="http://schemas.microsoft.com/office/word/2020/wordml/sdtdatahash" xmlns:w16se="http://schemas.microsoft.com/office/word/2015/wordml/symex" xmlns:wpg="http://schemas.microsoft.com/office/word/2010/wordprocessingGroup" xmlns:wpi="http://schemas.microsoft.com/office/word/2010/wordprocessingInk" xmlns:wne="http://schemas.microsoft.com/office/word/2006/wordml" xmlns:wps="http://schemas.microsoft.com/office/word/2010/wordprocessingShape" mc:Ignorable="w14 w15 w16se w16cid w16 w16cex w16sdtdh wp14">
+<w:endnotes xmlns:wpc="http://schemas.microsoft.com/office/word/2010/wordprocessingCanvas" xmlns:cx="http://schemas.microsoft.com/office/drawing/2014/chartex" xmlns:cx1="http://schemas.microsoft.com/office/drawing/2015/9/8/chartex" xmlns:cx2="http://schemas.microsoft.com/office/drawing/2015/10/21/chartex" xmlns:cx3="http://schemas.microsoft.com/office/drawing/2016/5/9/chartex" xmlns:cx4="http://schemas.microsoft.com/office/drawing/2016/5/10/chartex" xmlns:cx5="http://schemas.microsoft.com/office/drawing/2016/5/11/chartex" xmlns:cx6="http://schemas.microsoft.com/office/drawing/2016/5/12/chartex" xmlns:cx7="http://schemas.microsoft.com/office/drawing/2016/5/13/chartex" xmlns:cx8="http://schemas.microsoft.com/office/drawing/2016/5/14/chartex" xmlns:mc="http://schemas.openxmlformats.org/markup-compatibility/2006" xmlns:aink="http://schemas.microsoft.com/office/drawing/2016/ink" xmlns:am3d="http://schemas.microsoft.com/office/drawing/2017/model3d" xmlns:o="urn:schemas-microsoft-com:office:office" xmlns:oel="http://schemas.microsoft.com/office/2019/extlst" xmlns:r="http://schemas.openxmlformats.org/officeDocument/2006/relationships" xmlns:m="http://schemas.openxmlformats.org/officeDocument/2006/math" xmlns:v="urn:schemas-microsoft-com:vml" xmlns:wp14="http://schemas.microsoft.com/office/word/2010/wordprocessingDrawing" xmlns:wp="http://schemas.openxmlformats.org/drawingml/2006/wordprocessingDrawing" xmlns:w10="urn:schemas-microsoft-com:office:word" xmlns:w="http://schemas.openxmlformats.org/wordprocessingml/2006/main" xmlns:w14="http://schemas.microsoft.com/office/word/2010/wordml" xmlns:w15="http://schemas.microsoft.com/office/word/2012/wordml" xmlns:w16cex="http://schemas.microsoft.com/office/word/2018/wordml/cex" xmlns:w16cid="http://schemas.microsoft.com/office/word/2016/wordml/cid" xmlns:w16="http://schemas.microsoft.com/office/word/2018/wordml" xmlns:w16du="http://schemas.microsoft.com/office/word/2023/wordml/word16du" xmlns:w16sdtdh="http://schemas.microsoft.com/office/word/2020/wordml/sdtdatahash" xmlns:w16sdtfl="http://schemas.microsoft.com/office/word/2024/wordml/sdtformatlock" xmlns:w16se="http://schemas.microsoft.com/office/word/2015/wordml/symex" xmlns:wpg="http://schemas.microsoft.com/office/word/2010/wordprocessingGroup" xmlns:wpi="http://schemas.microsoft.com/office/word/2010/wordprocessingInk" xmlns:wne="http://schemas.microsoft.com/office/word/2006/wordml" xmlns:wps="http://schemas.microsoft.com/office/word/2010/wordprocessingShape" mc:Ignorable="w14 w15 w16se w16cid w16 w16cex w16sdtdh w16sdtfl w16du wp14">
   <w:endnote w:type="separator" w:id="-1">
     <w:p>
       <w:pPr>
@@ -37183,7 +37183,7 @@
 </file>
 
 <file path=word/footer1.xml><?xml version="1.0" encoding="utf-8"?>
-<w:ftr xmlns:wpc="http://schemas.microsoft.com/office/word/2010/wordprocessingCanvas" xmlns:cx="http://schemas.microsoft.com/office/drawing/2014/chartex" xmlns:cx1="http://schemas.microsoft.com/office/drawing/2015/9/8/chartex" xmlns:cx2="http://schemas.microsoft.com/office/drawing/2015/10/21/chartex" xmlns:cx3="http://schemas.microsoft.com/office/drawing/2016/5/9/chartex" xmlns:cx4="http://schemas.microsoft.com/office/drawing/2016/5/10/chartex" xmlns:cx5="http://schemas.microsoft.com/office/drawing/2016/5/11/chartex" xmlns:cx6="http://schemas.microsoft.com/office/drawing/2016/5/12/chartex" xmlns:cx7="http://schemas.microsoft.com/office/drawing/2016/5/13/chartex" xmlns:cx8="http://schemas.microsoft.com/office/drawing/2016/5/14/chartex" xmlns:mc="http://schemas.openxmlformats.org/markup-compatibility/2006" xmlns:aink="http://schemas.microsoft.com/office/drawing/2016/ink" xmlns:am3d="http://schemas.microsoft.com/office/drawing/2017/model3d" xmlns:o="urn:schemas-microsoft-com:office:office" xmlns:r="http://schemas.openxmlformats.org/officeDocument/2006/relationships" xmlns:m="http://schemas.openxmlformats.org/officeDocument/2006/math" xmlns:v="urn:schemas-microsoft-com:vml" xmlns:wp14="http://schemas.microsoft.com/office/word/2010/wordprocessingDrawing" xmlns:wp="http://schemas.openxmlformats.org/drawingml/2006/wordprocessingDrawing" xmlns:w10="urn:schemas-microsoft-com:office:word" xmlns:w="http://schemas.openxmlformats.org/wordprocessingml/2006/main" xmlns:w14="http://schemas.microsoft.com/office/word/2010/wordml" xmlns:w15="http://schemas.microsoft.com/office/word/2012/wordml" xmlns:w16cex="http://schemas.microsoft.com/office/word/2018/wordml/cex" xmlns:w16cid="http://schemas.microsoft.com/office/word/2016/wordml/cid" xmlns:w16="http://schemas.microsoft.com/office/word/2018/wordml" xmlns:w16sdtdh="http://schemas.microsoft.com/office/word/2020/wordml/sdtdatahash" xmlns:w16se="http://schemas.microsoft.com/office/word/2015/wordml/symex" xmlns:wpg="http://schemas.microsoft.com/office/word/2010/wordprocessingGroup" xmlns:wpi="http://schemas.microsoft.com/office/word/2010/wordprocessingInk" xmlns:wne="http://schemas.microsoft.com/office/word/2006/wordml" xmlns:wps="http://schemas.microsoft.com/office/word/2010/wordprocessingShape" mc:Ignorable="w14 w15 w16se w16cid w16 w16cex w16sdtdh wp14">
+<w:ftr xmlns:wpc="http://schemas.microsoft.com/office/word/2010/wordprocessingCanvas" xmlns:cx="http://schemas.microsoft.com/office/drawing/2014/chartex" xmlns:cx1="http://schemas.microsoft.com/office/drawing/2015/9/8/chartex" xmlns:cx2="http://schemas.microsoft.com/office/drawing/2015/10/21/chartex" xmlns:cx3="http://schemas.microsoft.com/office/drawing/2016/5/9/chartex" xmlns:cx4="http://schemas.microsoft.com/office/drawing/2016/5/10/chartex" xmlns:cx5="http://schemas.microsoft.com/office/drawing/2016/5/11/chartex" xmlns:cx6="http://schemas.microsoft.com/office/drawing/2016/5/12/chartex" xmlns:cx7="http://schemas.microsoft.com/office/drawing/2016/5/13/chartex" xmlns:cx8="http://schemas.microsoft.com/office/drawing/2016/5/14/chartex" xmlns:mc="http://schemas.openxmlformats.org/markup-compatibility/2006" xmlns:aink="http://schemas.microsoft.com/office/drawing/2016/ink" xmlns:am3d="http://schemas.microsoft.com/office/drawing/2017/model3d" xmlns:o="urn:schemas-microsoft-com:office:office" xmlns:oel="http://schemas.microsoft.com/office/2019/extlst" xmlns:r="http://schemas.openxmlformats.org/officeDocument/2006/relationships" xmlns:m="http://schemas.openxmlformats.org/officeDocument/2006/math" xmlns:v="urn:schemas-microsoft-com:vml" xmlns:wp14="http://schemas.microsoft.com/office/word/2010/wordprocessingDrawing" xmlns:wp="http://schemas.openxmlformats.org/drawingml/2006/wordprocessingDrawing" xmlns:w10="urn:schemas-microsoft-com:office:word" xmlns:w="http://schemas.openxmlformats.org/wordprocessingml/2006/main" xmlns:w14="http://schemas.microsoft.com/office/word/2010/wordml" xmlns:w15="http://schemas.microsoft.com/office/word/2012/wordml" xmlns:w16cex="http://schemas.microsoft.com/office/word/2018/wordml/cex" xmlns:w16cid="http://schemas.microsoft.com/office/word/2016/wordml/cid" xmlns:w16="http://schemas.microsoft.com/office/word/2018/wordml" xmlns:w16du="http://schemas.microsoft.com/office/word/2023/wordml/word16du" xmlns:w16sdtdh="http://schemas.microsoft.com/office/word/2020/wordml/sdtdatahash" xmlns:w16sdtfl="http://schemas.microsoft.com/office/word/2024/wordml/sdtformatlock" xmlns:w16se="http://schemas.microsoft.com/office/word/2015/wordml/symex" xmlns:wpg="http://schemas.microsoft.com/office/word/2010/wordprocessingGroup" xmlns:wpi="http://schemas.microsoft.com/office/word/2010/wordprocessingInk" xmlns:wne="http://schemas.microsoft.com/office/word/2006/wordml" xmlns:wps="http://schemas.microsoft.com/office/word/2010/wordprocessingShape" mc:Ignorable="w14 w15 w16se w16cid w16 w16cex w16sdtdh w16sdtfl w16du wp14">
   <w:p>
     <w:pPr>
       <w:pStyle w:val="Piedepgina"/>
@@ -37276,7 +37276,7 @@
 </file>
 
 <file path=word/footnotes.xml><?xml version="1.0" encoding="utf-8"?>
-<w:footnotes xmlns:wpc="http://schemas.microsoft.com/office/word/2010/wordprocessingCanvas" xmlns:cx="http://schemas.microsoft.com/office/drawing/2014/chartex" xmlns:cx1="http://schemas.microsoft.com/office/drawing/2015/9/8/chartex" xmlns:cx2="http://schemas.microsoft.com/office/drawing/2015/10/21/chartex" xmlns:cx3="http://schemas.microsoft.com/office/drawing/2016/5/9/chartex" xmlns:cx4="http://schemas.microsoft.com/office/drawing/2016/5/10/chartex" xmlns:cx5="http://schemas.microsoft.com/office/drawing/2016/5/11/chartex" xmlns:cx6="http://schemas.microsoft.com/office/drawing/2016/5/12/chartex" xmlns:cx7="http://schemas.microsoft.com/office/drawing/2016/5/13/chartex" xmlns:cx8="http://schemas.microsoft.com/office/drawing/2016/5/14/chartex" xmlns:mc="http://schemas.openxmlformats.org/markup-compatibility/2006" xmlns:aink="http://schemas.microsoft.com/office/drawing/2016/ink" xmlns:am3d="http://schemas.microsoft.com/office/drawing/2017/model3d" xmlns:o="urn:schemas-microsoft-com:office:office" xmlns:r="http://schemas.openxmlformats.org/officeDocument/2006/relationships" xmlns:m="http://schemas.openxmlformats.org/officeDocument/2006/math" xmlns:v="urn:schemas-microsoft-com:vml" xmlns:wp14="http://schemas.microsoft.com/office/word/2010/wordprocessingDrawing" xmlns:wp="http://schemas.openxmlformats.org/drawingml/2006/wordprocessingDrawing" xmlns:w10="urn:schemas-microsoft-com:office:word" xmlns:w="http://schemas.openxmlformats.org/wordprocessingml/2006/main" xmlns:w14="http://schemas.microsoft.com/office/word/2010/wordml" xmlns:w15="http://schemas.microsoft.com/office/word/2012/wordml" xmlns:w16cex="http://schemas.microsoft.com/office/word/2018/wordml/cex" xmlns:w16cid="http://schemas.microsoft.com/office/word/2016/wordml/cid" xmlns:w16="http://schemas.microsoft.com/office/word/2018/wordml" xmlns:w16sdtdh="http://schemas.microsoft.com/office/word/2020/wordml/sdtdatahash" xmlns:w16se="http://schemas.microsoft.com/office/word/2015/wordml/symex" xmlns:wpg="http://schemas.microsoft.com/office/word/2010/wordprocessingGroup" xmlns:wpi="http://schemas.microsoft.com/office/word/2010/wordprocessingInk" xmlns:wne="http://schemas.microsoft.com/office/word/2006/wordml" xmlns:wps="http://schemas.microsoft.com/office/word/2010/wordprocessingShape" mc:Ignorable="w14 w15 w16se w16cid w16 w16cex w16sdtdh wp14">
+<w:footnotes xmlns:wpc="http://schemas.microsoft.com/office/word/2010/wordprocessingCanvas" xmlns:cx="http://schemas.microsoft.com/office/drawing/2014/chartex" xmlns:cx1="http://schemas.microsoft.com/office/drawing/2015/9/8/chartex" xmlns:cx2="http://schemas.microsoft.com/office/drawing/2015/10/21/chartex" xmlns:cx3="http://schemas.microsoft.com/office/drawing/2016/5/9/chartex" xmlns:cx4="http://schemas.microsoft.com/office/drawing/2016/5/10/chartex" xmlns:cx5="http://schemas.microsoft.com/office/drawing/2016/5/11/chartex" xmlns:cx6="http://schemas.microsoft.com/office/drawing/2016/5/12/chartex" xmlns:cx7="http://schemas.microsoft.com/office/drawing/2016/5/13/chartex" xmlns:cx8="http://schemas.microsoft.com/office/drawing/2016/5/14/chartex" xmlns:mc="http://schemas.openxmlformats.org/markup-compatibility/2006" xmlns:aink="http://schemas.microsoft.com/office/drawing/2016/ink" xmlns:am3d="http://schemas.microsoft.com/office/drawing/2017/model3d" xmlns:o="urn:schemas-microsoft-com:office:office" xmlns:oel="http://schemas.microsoft.com/office/2019/extlst" xmlns:r="http://schemas.openxmlformats.org/officeDocument/2006/relationships" xmlns:m="http://schemas.openxmlformats.org/officeDocument/2006/math" xmlns:v="urn:schemas-microsoft-com:vml" xmlns:wp14="http://schemas.microsoft.com/office/word/2010/wordprocessingDrawing" xmlns:wp="http://schemas.openxmlformats.org/drawingml/2006/wordprocessingDrawing" xmlns:w10="urn:schemas-microsoft-com:office:word" xmlns:w="http://schemas.openxmlformats.org/wordprocessingml/2006/main" xmlns:w14="http://schemas.microsoft.com/office/word/2010/wordml" xmlns:w15="http://schemas.microsoft.com/office/word/2012/wordml" xmlns:w16cex="http://schemas.microsoft.com/office/word/2018/wordml/cex" xmlns:w16cid="http://schemas.microsoft.com/office/word/2016/wordml/cid" xmlns:w16="http://schemas.microsoft.com/office/word/2018/wordml" xmlns:w16du="http://schemas.microsoft.com/office/word/2023/wordml/word16du" xmlns:w16sdtdh="http://schemas.microsoft.com/office/word/2020/wordml/sdtdatahash" xmlns:w16sdtfl="http://schemas.microsoft.com/office/word/2024/wordml/sdtformatlock" xmlns:w16se="http://schemas.microsoft.com/office/word/2015/wordml/symex" xmlns:wpg="http://schemas.microsoft.com/office/word/2010/wordprocessingGroup" xmlns:wpi="http://schemas.microsoft.com/office/word/2010/wordprocessingInk" xmlns:wne="http://schemas.microsoft.com/office/word/2006/wordml" xmlns:wps="http://schemas.microsoft.com/office/word/2010/wordprocessingShape" mc:Ignorable="w14 w15 w16se w16cid w16 w16cex w16sdtdh w16sdtfl w16du wp14">
   <w:footnote w:type="separator" w:id="-1">
     <w:p>
       <w:pPr>
@@ -37301,7 +37301,7 @@
 </file>
 
 <file path=word/header1.xml><?xml version="1.0" encoding="utf-8"?>
-<w:hdr xmlns:wpc="http://schemas.microsoft.com/office/word/2010/wordprocessingCanvas" xmlns:cx="http://schemas.microsoft.com/office/drawing/2014/chartex" xmlns:cx1="http://schemas.microsoft.com/office/drawing/2015/9/8/chartex" xmlns:cx2="http://schemas.microsoft.com/office/drawing/2015/10/21/chartex" xmlns:cx3="http://schemas.microsoft.com/office/drawing/2016/5/9/chartex" xmlns:cx4="http://schemas.microsoft.com/office/drawing/2016/5/10/chartex" xmlns:cx5="http://schemas.microsoft.com/office/drawing/2016/5/11/chartex" xmlns:cx6="http://schemas.microsoft.com/office/drawing/2016/5/12/chartex" xmlns:cx7="http://schemas.microsoft.com/office/drawing/2016/5/13/chartex" xmlns:cx8="http://schemas.microsoft.com/office/drawing/2016/5/14/chartex" xmlns:mc="http://schemas.openxmlformats.org/markup-compatibility/2006" xmlns:aink="http://schemas.microsoft.com/office/drawing/2016/ink" xmlns:am3d="http://schemas.microsoft.com/office/drawing/2017/model3d" xmlns:o="urn:schemas-microsoft-com:office:office" xmlns:r="http://schemas.openxmlformats.org/officeDocument/2006/relationships" xmlns:m="http://schemas.openxmlformats.org/officeDocument/2006/math" xmlns:v="urn:schemas-microsoft-com:vml" xmlns:wp14="http://schemas.microsoft.com/office/word/2010/wordprocessingDrawing" xmlns:wp="http://schemas.openxmlformats.org/drawingml/2006/wordprocessingDrawing" xmlns:w10="urn:schemas-microsoft-com:office:word" xmlns:w="http://schemas.openxmlformats.org/wordprocessingml/2006/main" xmlns:w14="http://schemas.microsoft.com/office/word/2010/wordml" xmlns:w15="http://schemas.microsoft.com/office/word/2012/wordml" xmlns:w16cex="http://schemas.microsoft.com/office/word/2018/wordml/cex" xmlns:w16cid="http://schemas.microsoft.com/office/word/2016/wordml/cid" xmlns:w16="http://schemas.microsoft.com/office/word/2018/wordml" xmlns:w16sdtdh="http://schemas.microsoft.com/office/word/2020/wordml/sdtdatahash" xmlns:w16se="http://schemas.microsoft.com/office/word/2015/wordml/symex" xmlns:wpg="http://schemas.microsoft.com/office/word/2010/wordprocessingGroup" xmlns:wpi="http://schemas.microsoft.com/office/word/2010/wordprocessingInk" xmlns:wne="http://schemas.microsoft.com/office/word/2006/wordml" xmlns:wps="http://schemas.microsoft.com/office/word/2010/wordprocessingShape" mc:Ignorable="w14 w15 w16se w16cid w16 w16cex w16sdtdh wp14">
+<w:hdr xmlns:wpc="http://schemas.microsoft.com/office/word/2010/wordprocessingCanvas" xmlns:cx="http://schemas.microsoft.com/office/drawing/2014/chartex" xmlns:cx1="http://schemas.microsoft.com/office/drawing/2015/9/8/chartex" xmlns:cx2="http://schemas.microsoft.com/office/drawing/2015/10/21/chartex" xmlns:cx3="http://schemas.microsoft.com/office/drawing/2016/5/9/chartex" xmlns:cx4="http://schemas.microsoft.com/office/drawing/2016/5/10/chartex" xmlns:cx5="http://schemas.microsoft.com/office/drawing/2016/5/11/chartex" xmlns:cx6="http://schemas.microsoft.com/office/drawing/2016/5/12/chartex" xmlns:cx7="http://schemas.microsoft.com/office/drawing/2016/5/13/chartex" xmlns:cx8="http://schemas.microsoft.com/office/drawing/2016/5/14/chartex" xmlns:mc="http://schemas.openxmlformats.org/markup-compatibility/2006" xmlns:aink="http://schemas.microsoft.com/office/drawing/2016/ink" xmlns:am3d="http://schemas.microsoft.com/office/drawing/2017/model3d" xmlns:o="urn:schemas-microsoft-com:office:office" xmlns:oel="http://schemas.microsoft.com/office/2019/extlst" xmlns:r="http://schemas.openxmlformats.org/officeDocument/2006/relationships" xmlns:m="http://schemas.openxmlformats.org/officeDocument/2006/math" xmlns:v="urn:schemas-microsoft-com:vml" xmlns:wp14="http://schemas.microsoft.com/office/word/2010/wordprocessingDrawing" xmlns:wp="http://schemas.openxmlformats.org/drawingml/2006/wordprocessingDrawing" xmlns:w10="urn:schemas-microsoft-com:office:word" xmlns:w="http://schemas.openxmlformats.org/wordprocessingml/2006/main" xmlns:w14="http://schemas.microsoft.com/office/word/2010/wordml" xmlns:w15="http://schemas.microsoft.com/office/word/2012/wordml" xmlns:w16cex="http://schemas.microsoft.com/office/word/2018/wordml/cex" xmlns:w16cid="http://schemas.microsoft.com/office/word/2016/wordml/cid" xmlns:w16="http://schemas.microsoft.com/office/word/2018/wordml" xmlns:w16du="http://schemas.microsoft.com/office/word/2023/wordml/word16du" xmlns:w16sdtdh="http://schemas.microsoft.com/office/word/2020/wordml/sdtdatahash" xmlns:w16sdtfl="http://schemas.microsoft.com/office/word/2024/wordml/sdtformatlock" xmlns:w16se="http://schemas.microsoft.com/office/word/2015/wordml/symex" xmlns:wpg="http://schemas.microsoft.com/office/word/2010/wordprocessingGroup" xmlns:wpi="http://schemas.microsoft.com/office/word/2010/wordprocessingInk" xmlns:wne="http://schemas.microsoft.com/office/word/2006/wordml" xmlns:wps="http://schemas.microsoft.com/office/word/2010/wordprocessingShape" mc:Ignorable="w14 w15 w16se w16cid w16 w16cex w16sdtdh w16sdtfl w16du wp14">
   <w:p>
     <w:pPr>
       <w:pStyle w:val="Encabezado"/>
@@ -37327,7 +37327,7 @@
 </file>
 
 <file path=word/styles.xml><?xml version="1.0" encoding="utf-8"?>
-<w:styles xmlns:mc="http://schemas.openxmlformats.org/markup-compatibility/2006" xmlns:r="http://schemas.openxmlformats.org/officeDocument/2006/relationships" xmlns:w="http://schemas.openxmlformats.org/wordprocessingml/2006/main" xmlns:w14="http://schemas.microsoft.com/office/word/2010/wordml" xmlns:w15="http://schemas.microsoft.com/office/word/2012/wordml" xmlns:w16cex="http://schemas.microsoft.com/office/word/2018/wordml/cex" xmlns:w16cid="http://schemas.microsoft.com/office/word/2016/wordml/cid" xmlns:w16="http://schemas.microsoft.com/office/word/2018/wordml" xmlns:w16sdtdh="http://schemas.microsoft.com/office/word/2020/wordml/sdtdatahash" xmlns:w16se="http://schemas.microsoft.com/office/word/2015/wordml/symex" mc:Ignorable="w14 w15 w16se w16cid w16 w16cex w16sdtdh">
+<w:styles xmlns:mc="http://schemas.openxmlformats.org/markup-compatibility/2006" xmlns:r="http://schemas.openxmlformats.org/officeDocument/2006/relationships" xmlns:w="http://schemas.openxmlformats.org/wordprocessingml/2006/main" xmlns:w14="http://schemas.microsoft.com/office/word/2010/wordml" xmlns:w15="http://schemas.microsoft.com/office/word/2012/wordml" xmlns:w16cex="http://schemas.microsoft.com/office/word/2018/wordml/cex" xmlns:w16cid="http://schemas.microsoft.com/office/word/2016/wordml/cid" xmlns:w16="http://schemas.microsoft.com/office/word/2018/wordml" xmlns:w16du="http://schemas.microsoft.com/office/word/2023/wordml/word16du" xmlns:w16sdtdh="http://schemas.microsoft.com/office/word/2020/wordml/sdtdatahash" xmlns:w16sdtfl="http://schemas.microsoft.com/office/word/2024/wordml/sdtformatlock" xmlns:w16se="http://schemas.microsoft.com/office/word/2015/wordml/symex" mc:Ignorable="w14 w15 w16se w16cid w16 w16cex w16sdtdh w16sdtfl w16du">
   <w:docDefaults>
     <w:rPrDefault>
       <w:rPr>
@@ -37735,6 +37735,7 @@
   <w:style w:type="character" w:default="1" w:styleId="Fuentedeprrafopredeter">
     <w:name w:val="Default Paragraph Font"/>
     <w:uiPriority w:val="1"/>
+    <w:semiHidden/>
     <w:unhideWhenUsed/>
   </w:style>
   <w:style w:type="table" w:default="1" w:styleId="Tablanormal">

</xml_diff>

<commit_message>
feat: :memo: correciones del diccionario de la edt
</commit_message>
<xml_diff>
--- a/wip/semana 3/DICCIONARIO DE LA EDT_v1.1(1).docx
+++ b/wip/semana 3/DICCIONARIO DE LA EDT_v1.1(1).docx
@@ -63,6 +63,7 @@
                 <w:lang w:val="es-PA"/>
               </w:rPr>
             </w:pPr>
+            <w:bookmarkStart w:id="0" w:name="_Hlk211092247"/>
             <w:r>
               <w:rPr>
                 <w:b/>
@@ -229,6 +230,7 @@
           </w:p>
         </w:tc>
       </w:tr>
+      <w:bookmarkEnd w:id="0"/>
     </w:tbl>
     <w:p>
       <w:pPr>
@@ -16691,7 +16693,7 @@
                 <w:szCs w:val="20"/>
                 <w:lang w:val="es-PA"/>
               </w:rPr>
-              <w:t>9</w:t>
+              <w:t>8</w:t>
             </w:r>
           </w:p>
         </w:tc>
@@ -17077,7 +17079,7 @@
                 <w:szCs w:val="20"/>
                 <w:lang w:val="es-PA"/>
               </w:rPr>
-              <w:t>10</w:t>
+              <w:t>9</w:t>
             </w:r>
           </w:p>
         </w:tc>
@@ -17419,7 +17421,18 @@
                 <w:szCs w:val="20"/>
                 <w:lang w:val="es-PA"/>
               </w:rPr>
-              <w:t>11</w:t>
+              <w:t>1</w:t>
+            </w:r>
+            <w:r>
+              <w:rPr>
+                <w:rFonts w:cs="Arial"/>
+                <w:b/>
+                <w:color w:val="0070C0"/>
+                <w:sz w:val="20"/>
+                <w:szCs w:val="20"/>
+                <w:lang w:val="es-PA"/>
+              </w:rPr>
+              <w:t>0</w:t>
             </w:r>
           </w:p>
         </w:tc>

</xml_diff>

<commit_message>
docs: :memo: completo cronograma, EDT y curva S de costes
</commit_message>
<xml_diff>
--- a/wip/semana 3/DICCIONARIO DE LA EDT_v1.1(1).docx
+++ b/wip/semana 3/DICCIONARIO DE LA EDT_v1.1(1).docx
@@ -22880,17 +22880,17 @@
               <w:rPr>
                 <w:rFonts w:cs="Arial"/>
                 <w:b/>
-                <w:color w:val="FF0000"/>
-                <w:sz w:val="20"/>
-                <w:szCs w:val="20"/>
-                <w:lang w:val="es-PA"/>
-              </w:rPr>
-            </w:pPr>
-            <w:r>
-              <w:rPr>
-                <w:rFonts w:cs="Arial"/>
-                <w:b/>
-                <w:color w:val="FF0000"/>
+                <w:color w:val="0070C0"/>
+                <w:sz w:val="20"/>
+                <w:szCs w:val="20"/>
+                <w:lang w:val="es-PA"/>
+              </w:rPr>
+            </w:pPr>
+            <w:r>
+              <w:rPr>
+                <w:rFonts w:cs="Arial"/>
+                <w:b/>
+                <w:color w:val="0070C0"/>
                 <w:sz w:val="20"/>
                 <w:szCs w:val="20"/>
                 <w:lang w:val="es-PA"/>
@@ -22910,17 +22910,17 @@
               <w:rPr>
                 <w:rFonts w:cs="Arial"/>
                 <w:b/>
-                <w:color w:val="FF0000"/>
-                <w:sz w:val="20"/>
-                <w:szCs w:val="20"/>
-                <w:lang w:val="es-PA"/>
-              </w:rPr>
-            </w:pPr>
-            <w:r>
-              <w:rPr>
-                <w:rFonts w:cs="Arial"/>
-                <w:b/>
-                <w:color w:val="FF0000"/>
+                <w:color w:val="0070C0"/>
+                <w:sz w:val="20"/>
+                <w:szCs w:val="20"/>
+                <w:lang w:val="es-PA"/>
+              </w:rPr>
+            </w:pPr>
+            <w:r>
+              <w:rPr>
+                <w:rFonts w:cs="Arial"/>
+                <w:b/>
+                <w:color w:val="0070C0"/>
                 <w:sz w:val="20"/>
                 <w:szCs w:val="20"/>
                 <w:lang w:val="es-PA"/>
@@ -22940,17 +22940,17 @@
               <w:rPr>
                 <w:rFonts w:cs="Arial"/>
                 <w:b/>
-                <w:color w:val="FF0000"/>
-                <w:sz w:val="20"/>
-                <w:szCs w:val="20"/>
-                <w:lang w:val="es-PA"/>
-              </w:rPr>
-            </w:pPr>
-            <w:r>
-              <w:rPr>
-                <w:rFonts w:cs="Arial"/>
-                <w:b/>
-                <w:color w:val="FF0000"/>
+                <w:color w:val="0070C0"/>
+                <w:sz w:val="20"/>
+                <w:szCs w:val="20"/>
+                <w:lang w:val="es-PA"/>
+              </w:rPr>
+            </w:pPr>
+            <w:r>
+              <w:rPr>
+                <w:rFonts w:cs="Arial"/>
+                <w:b/>
+                <w:color w:val="0070C0"/>
                 <w:sz w:val="20"/>
                 <w:szCs w:val="20"/>
                 <w:lang w:val="es-PA"/>
@@ -22971,17 +22971,17 @@
               <w:rPr>
                 <w:rFonts w:cs="Arial"/>
                 <w:b/>
-                <w:color w:val="FF0000"/>
-                <w:sz w:val="20"/>
-                <w:szCs w:val="20"/>
-                <w:lang w:val="es-PA"/>
-              </w:rPr>
-            </w:pPr>
-            <w:r>
-              <w:rPr>
-                <w:rFonts w:cs="Arial"/>
-                <w:b/>
-                <w:color w:val="FF0000"/>
+                <w:color w:val="0070C0"/>
+                <w:sz w:val="20"/>
+                <w:szCs w:val="20"/>
+                <w:lang w:val="es-PA"/>
+              </w:rPr>
+            </w:pPr>
+            <w:r>
+              <w:rPr>
+                <w:rFonts w:cs="Arial"/>
+                <w:b/>
+                <w:color w:val="0070C0"/>
                 <w:sz w:val="20"/>
                 <w:szCs w:val="20"/>
                 <w:lang w:val="es-PA"/>
@@ -23007,26 +23007,48 @@
                 <w:lang w:val="es-PA"/>
               </w:rPr>
             </w:pPr>
-          </w:p>
-        </w:tc>
-        <w:tc>
-          <w:tcPr>
-            <w:tcW w:w="1454" w:type="dxa"/>
-            <w:vAlign w:val="center"/>
-          </w:tcPr>
-          <w:p>
-            <w:pPr>
-              <w:spacing w:after="0"/>
-              <w:jc w:val="right"/>
-              <w:rPr>
-                <w:rFonts w:cs="Arial"/>
-                <w:b/>
-                <w:color w:val="0070C0"/>
-                <w:sz w:val="20"/>
-                <w:szCs w:val="20"/>
-                <w:lang w:val="es-PA"/>
-              </w:rPr>
-            </w:pPr>
+            <w:r>
+              <w:rPr>
+                <w:rFonts w:cs="Arial"/>
+                <w:b/>
+                <w:color w:val="0070C0"/>
+                <w:sz w:val="20"/>
+                <w:szCs w:val="20"/>
+                <w:lang w:val="es-PA"/>
+              </w:rPr>
+              <w:t>31.06€/h*2 = 62,12€/h</w:t>
+            </w:r>
+          </w:p>
+        </w:tc>
+        <w:tc>
+          <w:tcPr>
+            <w:tcW w:w="1454" w:type="dxa"/>
+            <w:vAlign w:val="center"/>
+          </w:tcPr>
+          <w:p>
+            <w:pPr>
+              <w:spacing w:after="0"/>
+              <w:jc w:val="right"/>
+              <w:rPr>
+                <w:rFonts w:cs="Arial"/>
+                <w:b/>
+                <w:color w:val="0070C0"/>
+                <w:sz w:val="20"/>
+                <w:szCs w:val="20"/>
+                <w:lang w:val="es-PA"/>
+              </w:rPr>
+            </w:pPr>
+            <w:r>
+              <w:rPr>
+                <w:rFonts w:cs="Arial"/>
+                <w:b/>
+                <w:color w:val="0070C0"/>
+                <w:sz w:val="20"/>
+                <w:szCs w:val="20"/>
+                <w:lang w:val="es-PA"/>
+              </w:rPr>
+              <w:t>62,12€</w:t>
+            </w:r>
           </w:p>
         </w:tc>
         <w:tc>
@@ -23047,66 +23069,110 @@
                 <w:lang w:val="es-PA"/>
               </w:rPr>
             </w:pPr>
-          </w:p>
-        </w:tc>
-        <w:tc>
-          <w:tcPr>
-            <w:tcW w:w="1454" w:type="dxa"/>
-            <w:vAlign w:val="center"/>
-          </w:tcPr>
-          <w:p>
-            <w:pPr>
-              <w:spacing w:after="0"/>
-              <w:jc w:val="right"/>
-              <w:rPr>
-                <w:rFonts w:cs="Arial"/>
-                <w:b/>
-                <w:color w:val="0070C0"/>
-                <w:sz w:val="20"/>
-                <w:szCs w:val="20"/>
-                <w:lang w:val="es-PA"/>
-              </w:rPr>
-            </w:pPr>
-          </w:p>
-        </w:tc>
-        <w:tc>
-          <w:tcPr>
-            <w:tcW w:w="1454" w:type="dxa"/>
-            <w:vAlign w:val="center"/>
-          </w:tcPr>
-          <w:p>
-            <w:pPr>
-              <w:spacing w:after="0"/>
-              <w:jc w:val="right"/>
-              <w:rPr>
-                <w:rFonts w:cs="Arial"/>
-                <w:b/>
-                <w:color w:val="0070C0"/>
-                <w:sz w:val="20"/>
-                <w:szCs w:val="20"/>
-                <w:lang w:val="es-PA"/>
-              </w:rPr>
-            </w:pPr>
-          </w:p>
-        </w:tc>
-        <w:tc>
-          <w:tcPr>
-            <w:tcW w:w="1454" w:type="dxa"/>
-            <w:vAlign w:val="center"/>
-          </w:tcPr>
-          <w:p>
-            <w:pPr>
-              <w:spacing w:after="0"/>
-              <w:jc w:val="right"/>
-              <w:rPr>
-                <w:rFonts w:cs="Arial"/>
-                <w:b/>
-                <w:color w:val="0070C0"/>
-                <w:sz w:val="20"/>
-                <w:szCs w:val="20"/>
-                <w:lang w:val="es-PA"/>
-              </w:rPr>
-            </w:pPr>
+            <w:r>
+              <w:rPr>
+                <w:rFonts w:cs="Arial"/>
+                <w:b/>
+                <w:color w:val="0070C0"/>
+                <w:sz w:val="20"/>
+                <w:szCs w:val="20"/>
+                <w:lang w:val="es-PA"/>
+              </w:rPr>
+              <w:t>1</w:t>
+            </w:r>
+          </w:p>
+        </w:tc>
+        <w:tc>
+          <w:tcPr>
+            <w:tcW w:w="1454" w:type="dxa"/>
+            <w:vAlign w:val="center"/>
+          </w:tcPr>
+          <w:p>
+            <w:pPr>
+              <w:spacing w:after="0"/>
+              <w:jc w:val="right"/>
+              <w:rPr>
+                <w:rFonts w:cs="Arial"/>
+                <w:b/>
+                <w:color w:val="0070C0"/>
+                <w:sz w:val="20"/>
+                <w:szCs w:val="20"/>
+                <w:lang w:val="es-PA"/>
+              </w:rPr>
+            </w:pPr>
+            <w:r>
+              <w:rPr>
+                <w:rFonts w:cs="Arial"/>
+                <w:b/>
+                <w:color w:val="0070C0"/>
+                <w:sz w:val="20"/>
+                <w:szCs w:val="20"/>
+                <w:lang w:val="es-PA"/>
+              </w:rPr>
+              <w:t>0,45€</w:t>
+            </w:r>
+          </w:p>
+        </w:tc>
+        <w:tc>
+          <w:tcPr>
+            <w:tcW w:w="1454" w:type="dxa"/>
+            <w:vAlign w:val="center"/>
+          </w:tcPr>
+          <w:p>
+            <w:pPr>
+              <w:spacing w:after="0"/>
+              <w:jc w:val="right"/>
+              <w:rPr>
+                <w:rFonts w:cs="Arial"/>
+                <w:b/>
+                <w:color w:val="0070C0"/>
+                <w:sz w:val="20"/>
+                <w:szCs w:val="20"/>
+                <w:lang w:val="es-PA"/>
+              </w:rPr>
+            </w:pPr>
+            <w:r>
+              <w:rPr>
+                <w:rFonts w:cs="Arial"/>
+                <w:b/>
+                <w:color w:val="0070C0"/>
+                <w:sz w:val="20"/>
+                <w:szCs w:val="20"/>
+                <w:lang w:val="es-PA"/>
+              </w:rPr>
+              <w:t>0,45€</w:t>
+            </w:r>
+          </w:p>
+        </w:tc>
+        <w:tc>
+          <w:tcPr>
+            <w:tcW w:w="1454" w:type="dxa"/>
+            <w:vAlign w:val="center"/>
+          </w:tcPr>
+          <w:p>
+            <w:pPr>
+              <w:spacing w:after="0"/>
+              <w:jc w:val="right"/>
+              <w:rPr>
+                <w:rFonts w:cs="Arial"/>
+                <w:b/>
+                <w:color w:val="0070C0"/>
+                <w:sz w:val="20"/>
+                <w:szCs w:val="20"/>
+                <w:lang w:val="es-PA"/>
+              </w:rPr>
+            </w:pPr>
+            <w:r>
+              <w:rPr>
+                <w:rFonts w:cs="Arial"/>
+                <w:b/>
+                <w:color w:val="0070C0"/>
+                <w:sz w:val="20"/>
+                <w:szCs w:val="20"/>
+                <w:lang w:val="es-PA"/>
+              </w:rPr>
+              <w:t>62,57€</w:t>
+            </w:r>
           </w:p>
         </w:tc>
       </w:tr>
@@ -23123,17 +23189,17 @@
               <w:rPr>
                 <w:rFonts w:cs="Arial"/>
                 <w:b/>
-                <w:color w:val="FF0000"/>
-                <w:sz w:val="20"/>
-                <w:szCs w:val="20"/>
-                <w:lang w:val="es-PA"/>
-              </w:rPr>
-            </w:pPr>
-            <w:r>
-              <w:rPr>
-                <w:rFonts w:cs="Arial"/>
-                <w:b/>
-                <w:color w:val="FF0000"/>
+                <w:color w:val="0070C0"/>
+                <w:sz w:val="20"/>
+                <w:szCs w:val="20"/>
+                <w:lang w:val="es-PA"/>
+              </w:rPr>
+            </w:pPr>
+            <w:r>
+              <w:rPr>
+                <w:rFonts w:cs="Arial"/>
+                <w:b/>
+                <w:color w:val="0070C0"/>
                 <w:sz w:val="20"/>
                 <w:szCs w:val="20"/>
                 <w:lang w:val="es-PA"/>
@@ -23153,17 +23219,17 @@
               <w:rPr>
                 <w:rFonts w:cs="Arial"/>
                 <w:b/>
-                <w:color w:val="FF0000"/>
-                <w:sz w:val="20"/>
-                <w:szCs w:val="20"/>
-                <w:lang w:val="es-PA"/>
-              </w:rPr>
-            </w:pPr>
-            <w:r>
-              <w:rPr>
-                <w:rFonts w:cs="Arial"/>
-                <w:b/>
-                <w:color w:val="FF0000"/>
+                <w:color w:val="0070C0"/>
+                <w:sz w:val="20"/>
+                <w:szCs w:val="20"/>
+                <w:lang w:val="es-PA"/>
+              </w:rPr>
+            </w:pPr>
+            <w:r>
+              <w:rPr>
+                <w:rFonts w:cs="Arial"/>
+                <w:b/>
+                <w:color w:val="0070C0"/>
                 <w:sz w:val="20"/>
                 <w:szCs w:val="20"/>
                 <w:lang w:val="es-PA"/>
@@ -23183,17 +23249,17 @@
               <w:rPr>
                 <w:rFonts w:cs="Arial"/>
                 <w:b/>
-                <w:color w:val="FF0000"/>
-                <w:sz w:val="20"/>
-                <w:szCs w:val="20"/>
-                <w:lang w:val="es-PA"/>
-              </w:rPr>
-            </w:pPr>
-            <w:r>
-              <w:rPr>
-                <w:rFonts w:cs="Arial"/>
-                <w:b/>
-                <w:color w:val="FF0000"/>
+                <w:color w:val="0070C0"/>
+                <w:sz w:val="20"/>
+                <w:szCs w:val="20"/>
+                <w:lang w:val="es-PA"/>
+              </w:rPr>
+            </w:pPr>
+            <w:r>
+              <w:rPr>
+                <w:rFonts w:cs="Arial"/>
+                <w:b/>
+                <w:color w:val="0070C0"/>
                 <w:sz w:val="20"/>
                 <w:szCs w:val="20"/>
                 <w:lang w:val="es-PA"/>
@@ -23214,17 +23280,17 @@
               <w:rPr>
                 <w:rFonts w:cs="Arial"/>
                 <w:b/>
-                <w:color w:val="FF0000"/>
-                <w:sz w:val="20"/>
-                <w:szCs w:val="20"/>
-                <w:lang w:val="es-PA"/>
-              </w:rPr>
-            </w:pPr>
-            <w:r>
-              <w:rPr>
-                <w:rFonts w:cs="Arial"/>
-                <w:b/>
-                <w:color w:val="FF0000"/>
+                <w:color w:val="0070C0"/>
+                <w:sz w:val="20"/>
+                <w:szCs w:val="20"/>
+                <w:lang w:val="es-PA"/>
+              </w:rPr>
+            </w:pPr>
+            <w:r>
+              <w:rPr>
+                <w:rFonts w:cs="Arial"/>
+                <w:b/>
+                <w:color w:val="0070C0"/>
                 <w:sz w:val="20"/>
                 <w:szCs w:val="20"/>
                 <w:lang w:val="es-PA"/>
@@ -23250,26 +23316,48 @@
                 <w:lang w:val="es-PA"/>
               </w:rPr>
             </w:pPr>
-          </w:p>
-        </w:tc>
-        <w:tc>
-          <w:tcPr>
-            <w:tcW w:w="1454" w:type="dxa"/>
-            <w:vAlign w:val="center"/>
-          </w:tcPr>
-          <w:p>
-            <w:pPr>
-              <w:spacing w:after="0"/>
-              <w:jc w:val="right"/>
-              <w:rPr>
-                <w:rFonts w:cs="Arial"/>
-                <w:b/>
-                <w:color w:val="0070C0"/>
-                <w:sz w:val="20"/>
-                <w:szCs w:val="20"/>
-                <w:lang w:val="es-PA"/>
-              </w:rPr>
-            </w:pPr>
+            <w:r>
+              <w:rPr>
+                <w:rFonts w:cs="Arial"/>
+                <w:b/>
+                <w:color w:val="0070C0"/>
+                <w:sz w:val="20"/>
+                <w:szCs w:val="20"/>
+                <w:lang w:val="es-PA"/>
+              </w:rPr>
+              <w:t>31.06€/h*2 = 62,12€/h</w:t>
+            </w:r>
+          </w:p>
+        </w:tc>
+        <w:tc>
+          <w:tcPr>
+            <w:tcW w:w="1454" w:type="dxa"/>
+            <w:vAlign w:val="center"/>
+          </w:tcPr>
+          <w:p>
+            <w:pPr>
+              <w:spacing w:after="0"/>
+              <w:jc w:val="right"/>
+              <w:rPr>
+                <w:rFonts w:cs="Arial"/>
+                <w:b/>
+                <w:color w:val="0070C0"/>
+                <w:sz w:val="20"/>
+                <w:szCs w:val="20"/>
+                <w:lang w:val="es-PA"/>
+              </w:rPr>
+            </w:pPr>
+            <w:r>
+              <w:rPr>
+                <w:rFonts w:cs="Arial"/>
+                <w:b/>
+                <w:color w:val="0070C0"/>
+                <w:sz w:val="20"/>
+                <w:szCs w:val="20"/>
+                <w:lang w:val="es-PA"/>
+              </w:rPr>
+              <w:t>62,12€</w:t>
+            </w:r>
           </w:p>
         </w:tc>
         <w:tc>
@@ -23290,66 +23378,110 @@
                 <w:lang w:val="es-PA"/>
               </w:rPr>
             </w:pPr>
-          </w:p>
-        </w:tc>
-        <w:tc>
-          <w:tcPr>
-            <w:tcW w:w="1454" w:type="dxa"/>
-            <w:vAlign w:val="center"/>
-          </w:tcPr>
-          <w:p>
-            <w:pPr>
-              <w:spacing w:after="0"/>
-              <w:jc w:val="right"/>
-              <w:rPr>
-                <w:rFonts w:cs="Arial"/>
-                <w:b/>
-                <w:color w:val="0070C0"/>
-                <w:sz w:val="20"/>
-                <w:szCs w:val="20"/>
-                <w:lang w:val="es-PA"/>
-              </w:rPr>
-            </w:pPr>
-          </w:p>
-        </w:tc>
-        <w:tc>
-          <w:tcPr>
-            <w:tcW w:w="1454" w:type="dxa"/>
-            <w:vAlign w:val="center"/>
-          </w:tcPr>
-          <w:p>
-            <w:pPr>
-              <w:spacing w:after="0"/>
-              <w:jc w:val="right"/>
-              <w:rPr>
-                <w:rFonts w:cs="Arial"/>
-                <w:b/>
-                <w:color w:val="0070C0"/>
-                <w:sz w:val="20"/>
-                <w:szCs w:val="20"/>
-                <w:lang w:val="es-PA"/>
-              </w:rPr>
-            </w:pPr>
-          </w:p>
-        </w:tc>
-        <w:tc>
-          <w:tcPr>
-            <w:tcW w:w="1454" w:type="dxa"/>
-            <w:vAlign w:val="center"/>
-          </w:tcPr>
-          <w:p>
-            <w:pPr>
-              <w:spacing w:after="0"/>
-              <w:jc w:val="right"/>
-              <w:rPr>
-                <w:rFonts w:cs="Arial"/>
-                <w:b/>
-                <w:color w:val="0070C0"/>
-                <w:sz w:val="20"/>
-                <w:szCs w:val="20"/>
-                <w:lang w:val="es-PA"/>
-              </w:rPr>
-            </w:pPr>
+            <w:r>
+              <w:rPr>
+                <w:rFonts w:cs="Arial"/>
+                <w:b/>
+                <w:color w:val="0070C0"/>
+                <w:sz w:val="20"/>
+                <w:szCs w:val="20"/>
+                <w:lang w:val="es-PA"/>
+              </w:rPr>
+              <w:t>1</w:t>
+            </w:r>
+          </w:p>
+        </w:tc>
+        <w:tc>
+          <w:tcPr>
+            <w:tcW w:w="1454" w:type="dxa"/>
+            <w:vAlign w:val="center"/>
+          </w:tcPr>
+          <w:p>
+            <w:pPr>
+              <w:spacing w:after="0"/>
+              <w:jc w:val="right"/>
+              <w:rPr>
+                <w:rFonts w:cs="Arial"/>
+                <w:b/>
+                <w:color w:val="0070C0"/>
+                <w:sz w:val="20"/>
+                <w:szCs w:val="20"/>
+                <w:lang w:val="es-PA"/>
+              </w:rPr>
+            </w:pPr>
+            <w:r>
+              <w:rPr>
+                <w:rFonts w:cs="Arial"/>
+                <w:b/>
+                <w:color w:val="0070C0"/>
+                <w:sz w:val="20"/>
+                <w:szCs w:val="20"/>
+                <w:lang w:val="es-PA"/>
+              </w:rPr>
+              <w:t>0,45€</w:t>
+            </w:r>
+          </w:p>
+        </w:tc>
+        <w:tc>
+          <w:tcPr>
+            <w:tcW w:w="1454" w:type="dxa"/>
+            <w:vAlign w:val="center"/>
+          </w:tcPr>
+          <w:p>
+            <w:pPr>
+              <w:spacing w:after="0"/>
+              <w:jc w:val="right"/>
+              <w:rPr>
+                <w:rFonts w:cs="Arial"/>
+                <w:b/>
+                <w:color w:val="0070C0"/>
+                <w:sz w:val="20"/>
+                <w:szCs w:val="20"/>
+                <w:lang w:val="es-PA"/>
+              </w:rPr>
+            </w:pPr>
+            <w:r>
+              <w:rPr>
+                <w:rFonts w:cs="Arial"/>
+                <w:b/>
+                <w:color w:val="0070C0"/>
+                <w:sz w:val="20"/>
+                <w:szCs w:val="20"/>
+                <w:lang w:val="es-PA"/>
+              </w:rPr>
+              <w:t>0,45€</w:t>
+            </w:r>
+          </w:p>
+        </w:tc>
+        <w:tc>
+          <w:tcPr>
+            <w:tcW w:w="1454" w:type="dxa"/>
+            <w:vAlign w:val="center"/>
+          </w:tcPr>
+          <w:p>
+            <w:pPr>
+              <w:spacing w:after="0"/>
+              <w:jc w:val="right"/>
+              <w:rPr>
+                <w:rFonts w:cs="Arial"/>
+                <w:b/>
+                <w:color w:val="0070C0"/>
+                <w:sz w:val="20"/>
+                <w:szCs w:val="20"/>
+                <w:lang w:val="es-PA"/>
+              </w:rPr>
+            </w:pPr>
+            <w:r>
+              <w:rPr>
+                <w:rFonts w:cs="Arial"/>
+                <w:b/>
+                <w:color w:val="0070C0"/>
+                <w:sz w:val="20"/>
+                <w:szCs w:val="20"/>
+                <w:lang w:val="es-PA"/>
+              </w:rPr>
+              <w:t>62,57€</w:t>
+            </w:r>
           </w:p>
         </w:tc>
       </w:tr>
@@ -23366,17 +23498,17 @@
               <w:rPr>
                 <w:rFonts w:cs="Arial"/>
                 <w:b/>
-                <w:color w:val="FF0000"/>
-                <w:sz w:val="20"/>
-                <w:szCs w:val="20"/>
-                <w:lang w:val="es-PA"/>
-              </w:rPr>
-            </w:pPr>
-            <w:r>
-              <w:rPr>
-                <w:rFonts w:cs="Arial"/>
-                <w:b/>
-                <w:color w:val="FF0000"/>
+                <w:color w:val="0070C0"/>
+                <w:sz w:val="20"/>
+                <w:szCs w:val="20"/>
+                <w:lang w:val="es-PA"/>
+              </w:rPr>
+            </w:pPr>
+            <w:r>
+              <w:rPr>
+                <w:rFonts w:cs="Arial"/>
+                <w:b/>
+                <w:color w:val="0070C0"/>
                 <w:sz w:val="20"/>
                 <w:szCs w:val="20"/>
                 <w:lang w:val="es-PA"/>
@@ -23396,17 +23528,17 @@
               <w:rPr>
                 <w:rFonts w:cs="Arial"/>
                 <w:b/>
-                <w:color w:val="FF0000"/>
-                <w:sz w:val="20"/>
-                <w:szCs w:val="20"/>
-                <w:lang w:val="es-PA"/>
-              </w:rPr>
-            </w:pPr>
-            <w:r>
-              <w:rPr>
-                <w:rFonts w:cs="Arial"/>
-                <w:b/>
-                <w:color w:val="FF0000"/>
+                <w:color w:val="0070C0"/>
+                <w:sz w:val="20"/>
+                <w:szCs w:val="20"/>
+                <w:lang w:val="es-PA"/>
+              </w:rPr>
+            </w:pPr>
+            <w:r>
+              <w:rPr>
+                <w:rFonts w:cs="Arial"/>
+                <w:b/>
+                <w:color w:val="0070C0"/>
                 <w:sz w:val="20"/>
                 <w:szCs w:val="20"/>
                 <w:lang w:val="es-PA"/>
@@ -23426,17 +23558,17 @@
               <w:rPr>
                 <w:rFonts w:cs="Arial"/>
                 <w:b/>
-                <w:color w:val="FF0000"/>
-                <w:sz w:val="20"/>
-                <w:szCs w:val="20"/>
-                <w:lang w:val="es-PA"/>
-              </w:rPr>
-            </w:pPr>
-            <w:r>
-              <w:rPr>
-                <w:rFonts w:cs="Arial"/>
-                <w:b/>
-                <w:color w:val="FF0000"/>
+                <w:color w:val="0070C0"/>
+                <w:sz w:val="20"/>
+                <w:szCs w:val="20"/>
+                <w:lang w:val="es-PA"/>
+              </w:rPr>
+            </w:pPr>
+            <w:r>
+              <w:rPr>
+                <w:rFonts w:cs="Arial"/>
+                <w:b/>
+                <w:color w:val="0070C0"/>
                 <w:sz w:val="20"/>
                 <w:szCs w:val="20"/>
                 <w:lang w:val="es-PA"/>
@@ -23457,17 +23589,17 @@
               <w:rPr>
                 <w:rFonts w:cs="Arial"/>
                 <w:b/>
-                <w:color w:val="FF0000"/>
-                <w:sz w:val="20"/>
-                <w:szCs w:val="20"/>
-                <w:lang w:val="es-PA"/>
-              </w:rPr>
-            </w:pPr>
-            <w:r>
-              <w:rPr>
-                <w:rFonts w:cs="Arial"/>
-                <w:b/>
-                <w:color w:val="FF0000"/>
+                <w:color w:val="0070C0"/>
+                <w:sz w:val="20"/>
+                <w:szCs w:val="20"/>
+                <w:lang w:val="es-PA"/>
+              </w:rPr>
+            </w:pPr>
+            <w:r>
+              <w:rPr>
+                <w:rFonts w:cs="Arial"/>
+                <w:b/>
+                <w:color w:val="0070C0"/>
                 <w:sz w:val="20"/>
                 <w:szCs w:val="20"/>
                 <w:lang w:val="es-PA"/>
@@ -23493,26 +23625,48 @@
                 <w:lang w:val="es-PA"/>
               </w:rPr>
             </w:pPr>
-          </w:p>
-        </w:tc>
-        <w:tc>
-          <w:tcPr>
-            <w:tcW w:w="1454" w:type="dxa"/>
-            <w:vAlign w:val="center"/>
-          </w:tcPr>
-          <w:p>
-            <w:pPr>
-              <w:spacing w:after="0"/>
-              <w:jc w:val="right"/>
-              <w:rPr>
-                <w:rFonts w:cs="Arial"/>
-                <w:b/>
-                <w:color w:val="0070C0"/>
-                <w:sz w:val="20"/>
-                <w:szCs w:val="20"/>
-                <w:lang w:val="es-PA"/>
-              </w:rPr>
-            </w:pPr>
+            <w:r>
+              <w:rPr>
+                <w:rFonts w:cs="Arial"/>
+                <w:b/>
+                <w:color w:val="0070C0"/>
+                <w:sz w:val="20"/>
+                <w:szCs w:val="20"/>
+                <w:lang w:val="es-PA"/>
+              </w:rPr>
+              <w:t>31.06€/h*2 = 62,12€/h</w:t>
+            </w:r>
+          </w:p>
+        </w:tc>
+        <w:tc>
+          <w:tcPr>
+            <w:tcW w:w="1454" w:type="dxa"/>
+            <w:vAlign w:val="center"/>
+          </w:tcPr>
+          <w:p>
+            <w:pPr>
+              <w:spacing w:after="0"/>
+              <w:jc w:val="right"/>
+              <w:rPr>
+                <w:rFonts w:cs="Arial"/>
+                <w:b/>
+                <w:color w:val="0070C0"/>
+                <w:sz w:val="20"/>
+                <w:szCs w:val="20"/>
+                <w:lang w:val="es-PA"/>
+              </w:rPr>
+            </w:pPr>
+            <w:r>
+              <w:rPr>
+                <w:rFonts w:cs="Arial"/>
+                <w:b/>
+                <w:color w:val="0070C0"/>
+                <w:sz w:val="20"/>
+                <w:szCs w:val="20"/>
+                <w:lang w:val="es-PA"/>
+              </w:rPr>
+              <w:t>62,12€</w:t>
+            </w:r>
           </w:p>
         </w:tc>
         <w:tc>
@@ -23533,66 +23687,110 @@
                 <w:lang w:val="es-PA"/>
               </w:rPr>
             </w:pPr>
-          </w:p>
-        </w:tc>
-        <w:tc>
-          <w:tcPr>
-            <w:tcW w:w="1454" w:type="dxa"/>
-            <w:vAlign w:val="center"/>
-          </w:tcPr>
-          <w:p>
-            <w:pPr>
-              <w:spacing w:after="0"/>
-              <w:jc w:val="right"/>
-              <w:rPr>
-                <w:rFonts w:cs="Arial"/>
-                <w:b/>
-                <w:color w:val="0070C0"/>
-                <w:sz w:val="20"/>
-                <w:szCs w:val="20"/>
-                <w:lang w:val="es-PA"/>
-              </w:rPr>
-            </w:pPr>
-          </w:p>
-        </w:tc>
-        <w:tc>
-          <w:tcPr>
-            <w:tcW w:w="1454" w:type="dxa"/>
-            <w:vAlign w:val="center"/>
-          </w:tcPr>
-          <w:p>
-            <w:pPr>
-              <w:spacing w:after="0"/>
-              <w:jc w:val="right"/>
-              <w:rPr>
-                <w:rFonts w:cs="Arial"/>
-                <w:b/>
-                <w:color w:val="0070C0"/>
-                <w:sz w:val="20"/>
-                <w:szCs w:val="20"/>
-                <w:lang w:val="es-PA"/>
-              </w:rPr>
-            </w:pPr>
-          </w:p>
-        </w:tc>
-        <w:tc>
-          <w:tcPr>
-            <w:tcW w:w="1454" w:type="dxa"/>
-            <w:vAlign w:val="center"/>
-          </w:tcPr>
-          <w:p>
-            <w:pPr>
-              <w:spacing w:after="0"/>
-              <w:jc w:val="right"/>
-              <w:rPr>
-                <w:rFonts w:cs="Arial"/>
-                <w:b/>
-                <w:color w:val="0070C0"/>
-                <w:sz w:val="20"/>
-                <w:szCs w:val="20"/>
-                <w:lang w:val="es-PA"/>
-              </w:rPr>
-            </w:pPr>
+            <w:r>
+              <w:rPr>
+                <w:rFonts w:cs="Arial"/>
+                <w:b/>
+                <w:color w:val="0070C0"/>
+                <w:sz w:val="20"/>
+                <w:szCs w:val="20"/>
+                <w:lang w:val="es-PA"/>
+              </w:rPr>
+              <w:t>1</w:t>
+            </w:r>
+          </w:p>
+        </w:tc>
+        <w:tc>
+          <w:tcPr>
+            <w:tcW w:w="1454" w:type="dxa"/>
+            <w:vAlign w:val="center"/>
+          </w:tcPr>
+          <w:p>
+            <w:pPr>
+              <w:spacing w:after="0"/>
+              <w:jc w:val="right"/>
+              <w:rPr>
+                <w:rFonts w:cs="Arial"/>
+                <w:b/>
+                <w:color w:val="0070C0"/>
+                <w:sz w:val="20"/>
+                <w:szCs w:val="20"/>
+                <w:lang w:val="es-PA"/>
+              </w:rPr>
+            </w:pPr>
+            <w:r>
+              <w:rPr>
+                <w:rFonts w:cs="Arial"/>
+                <w:b/>
+                <w:color w:val="0070C0"/>
+                <w:sz w:val="20"/>
+                <w:szCs w:val="20"/>
+                <w:lang w:val="es-PA"/>
+              </w:rPr>
+              <w:t>0,45€</w:t>
+            </w:r>
+          </w:p>
+        </w:tc>
+        <w:tc>
+          <w:tcPr>
+            <w:tcW w:w="1454" w:type="dxa"/>
+            <w:vAlign w:val="center"/>
+          </w:tcPr>
+          <w:p>
+            <w:pPr>
+              <w:spacing w:after="0"/>
+              <w:jc w:val="right"/>
+              <w:rPr>
+                <w:rFonts w:cs="Arial"/>
+                <w:b/>
+                <w:color w:val="0070C0"/>
+                <w:sz w:val="20"/>
+                <w:szCs w:val="20"/>
+                <w:lang w:val="es-PA"/>
+              </w:rPr>
+            </w:pPr>
+            <w:r>
+              <w:rPr>
+                <w:rFonts w:cs="Arial"/>
+                <w:b/>
+                <w:color w:val="0070C0"/>
+                <w:sz w:val="20"/>
+                <w:szCs w:val="20"/>
+                <w:lang w:val="es-PA"/>
+              </w:rPr>
+              <w:t>0,45€</w:t>
+            </w:r>
+          </w:p>
+        </w:tc>
+        <w:tc>
+          <w:tcPr>
+            <w:tcW w:w="1454" w:type="dxa"/>
+            <w:vAlign w:val="center"/>
+          </w:tcPr>
+          <w:p>
+            <w:pPr>
+              <w:spacing w:after="0"/>
+              <w:jc w:val="right"/>
+              <w:rPr>
+                <w:rFonts w:cs="Arial"/>
+                <w:b/>
+                <w:color w:val="0070C0"/>
+                <w:sz w:val="20"/>
+                <w:szCs w:val="20"/>
+                <w:lang w:val="es-PA"/>
+              </w:rPr>
+            </w:pPr>
+            <w:r>
+              <w:rPr>
+                <w:rFonts w:cs="Arial"/>
+                <w:b/>
+                <w:color w:val="0070C0"/>
+                <w:sz w:val="20"/>
+                <w:szCs w:val="20"/>
+                <w:lang w:val="es-PA"/>
+              </w:rPr>
+              <w:t>62,57€</w:t>
+            </w:r>
           </w:p>
         </w:tc>
       </w:tr>
@@ -39135,14 +39333,27 @@
     <w:r>
       <w:t xml:space="preserve"> de </w:t>
     </w:r>
-    <w:fldSimple w:instr=" NUMPAGES   \* MERGEFORMAT ">
-      <w:r>
-        <w:rPr>
-          <w:noProof/>
-        </w:rPr>
-        <w:t>1</w:t>
-      </w:r>
-    </w:fldSimple>
+    <w:r>
+      <w:fldChar w:fldCharType="begin"/>
+    </w:r>
+    <w:r>
+      <w:instrText xml:space="preserve"> NUMPAGES   \* MERGEFORMAT </w:instrText>
+    </w:r>
+    <w:r>
+      <w:fldChar w:fldCharType="separate"/>
+    </w:r>
+    <w:r>
+      <w:rPr>
+        <w:noProof/>
+      </w:rPr>
+      <w:t>1</w:t>
+    </w:r>
+    <w:r>
+      <w:rPr>
+        <w:noProof/>
+      </w:rPr>
+      <w:fldChar w:fldCharType="end"/>
+    </w:r>
   </w:p>
   <w:p>
     <w:pPr>

</xml_diff>